<commit_message>
revisione obiettivi progetto (ancora da finire)
</commit_message>
<xml_diff>
--- a/DocumentoRequisiti/DocumentoRequisiti.docx
+++ b/DocumentoRequisiti/DocumentoRequisiti.docx
@@ -1,6 +1,6 @@
 
 <file path=word/document.xml><?xml version="1.0" encoding="utf-8"?>
-<w:document xmlns:wpc="http://schemas.microsoft.com/office/word/2010/wordprocessingCanvas" xmlns:cx="http://schemas.microsoft.com/office/drawing/2014/chartex" xmlns:cx1="http://schemas.microsoft.com/office/drawing/2015/9/8/chartex" xmlns:cx2="http://schemas.microsoft.com/office/drawing/2015/10/21/chartex" xmlns:cx3="http://schemas.microsoft.com/office/drawing/2016/5/9/chartex" xmlns:cx4="http://schemas.microsoft.com/office/drawing/2016/5/10/chartex" xmlns:cx5="http://schemas.microsoft.com/office/drawing/2016/5/11/chartex" xmlns:cx6="http://schemas.microsoft.com/office/drawing/2016/5/12/chartex" xmlns:cx7="http://schemas.microsoft.com/office/drawing/2016/5/13/chartex" xmlns:cx8="http://schemas.microsoft.com/office/drawing/2016/5/14/chartex" xmlns:mc="http://schemas.openxmlformats.org/markup-compatibility/2006" xmlns:aink="http://schemas.microsoft.com/office/drawing/2016/ink" xmlns:am3d="http://schemas.microsoft.com/office/drawing/2017/model3d" xmlns:o="urn:schemas-microsoft-com:office:office" xmlns:r="http://schemas.openxmlformats.org/officeDocument/2006/relationships" xmlns:m="http://schemas.openxmlformats.org/officeDocument/2006/math" xmlns:v="urn:schemas-microsoft-com:vml" xmlns:wp14="http://schemas.microsoft.com/office/word/2010/wordprocessingDrawing" xmlns:wp="http://schemas.openxmlformats.org/drawingml/2006/wordprocessingDrawing" xmlns:w10="urn:schemas-microsoft-com:office:word" xmlns:w="http://schemas.openxmlformats.org/wordprocessingml/2006/main" xmlns:w14="http://schemas.microsoft.com/office/word/2010/wordml" xmlns:w15="http://schemas.microsoft.com/office/word/2012/wordml" xmlns:w16cex="http://schemas.microsoft.com/office/word/2018/wordml/cex" xmlns:w16cid="http://schemas.microsoft.com/office/word/2016/wordml/cid" xmlns:w16="http://schemas.microsoft.com/office/word/2018/wordml" xmlns:w16sdtdh="http://schemas.microsoft.com/office/word/2020/wordml/sdtdatahash" xmlns:w16se="http://schemas.microsoft.com/office/word/2015/wordml/symex" xmlns:wpg="http://schemas.microsoft.com/office/word/2010/wordprocessingGroup" xmlns:wpi="http://schemas.microsoft.com/office/word/2010/wordprocessingInk" xmlns:wne="http://schemas.microsoft.com/office/word/2006/wordml" xmlns:wps="http://schemas.microsoft.com/office/word/2010/wordprocessingShape" mc:Ignorable="w14 w15 w16se w16cid w16 w16cex w16sdtdh wp14">
+<w:document xmlns:wpc="http://schemas.microsoft.com/office/word/2010/wordprocessingCanvas" xmlns:cx="http://schemas.microsoft.com/office/drawing/2014/chartex" xmlns:cx1="http://schemas.microsoft.com/office/drawing/2015/9/8/chartex" xmlns:cx2="http://schemas.microsoft.com/office/drawing/2015/10/21/chartex" xmlns:cx3="http://schemas.microsoft.com/office/drawing/2016/5/9/chartex" xmlns:cx4="http://schemas.microsoft.com/office/drawing/2016/5/10/chartex" xmlns:cx5="http://schemas.microsoft.com/office/drawing/2016/5/11/chartex" xmlns:cx6="http://schemas.microsoft.com/office/drawing/2016/5/12/chartex" xmlns:cx7="http://schemas.microsoft.com/office/drawing/2016/5/13/chartex" xmlns:cx8="http://schemas.microsoft.com/office/drawing/2016/5/14/chartex" xmlns:mc="http://schemas.openxmlformats.org/markup-compatibility/2006" xmlns:aink="http://schemas.microsoft.com/office/drawing/2016/ink" xmlns:am3d="http://schemas.microsoft.com/office/drawing/2017/model3d" xmlns:o="urn:schemas-microsoft-com:office:office" xmlns:oel="http://schemas.microsoft.com/office/2019/extlst" xmlns:r="http://schemas.openxmlformats.org/officeDocument/2006/relationships" xmlns:m="http://schemas.openxmlformats.org/officeDocument/2006/math" xmlns:v="urn:schemas-microsoft-com:vml" xmlns:wp14="http://schemas.microsoft.com/office/word/2010/wordprocessingDrawing" xmlns:wp="http://schemas.openxmlformats.org/drawingml/2006/wordprocessingDrawing" xmlns:w10="urn:schemas-microsoft-com:office:word" xmlns:w="http://schemas.openxmlformats.org/wordprocessingml/2006/main" xmlns:w14="http://schemas.microsoft.com/office/word/2010/wordml" xmlns:w15="http://schemas.microsoft.com/office/word/2012/wordml" xmlns:w16cex="http://schemas.microsoft.com/office/word/2018/wordml/cex" xmlns:w16cid="http://schemas.microsoft.com/office/word/2016/wordml/cid" xmlns:w16="http://schemas.microsoft.com/office/word/2018/wordml" xmlns:w16sdtdh="http://schemas.microsoft.com/office/word/2020/wordml/sdtdatahash" xmlns:w16se="http://schemas.microsoft.com/office/word/2015/wordml/symex" xmlns:wpg="http://schemas.microsoft.com/office/word/2010/wordprocessingGroup" xmlns:wpi="http://schemas.microsoft.com/office/word/2010/wordprocessingInk" xmlns:wne="http://schemas.microsoft.com/office/word/2006/wordml" xmlns:wps="http://schemas.microsoft.com/office/word/2010/wordprocessingShape" mc:Ignorable="w14 w15 w16se w16cid w16 w16cex w16sdtdh wp14">
   <w:body>
     <w:p>
       <w:pPr>
@@ -233,7 +233,16 @@
           <w:szCs w:val="36"/>
           <w:u w:val="single"/>
         </w:rPr>
-        <w:t xml:space="preserve">Documento di progetto: </w:t>
+        <w:t>Documento di progetto:</w:t>
+      </w:r>
+      <w:r>
+        <w:rPr>
+          <w:rFonts w:asciiTheme="majorHAnsi" w:hAnsiTheme="majorHAnsi" w:cstheme="majorHAnsi"/>
+          <w:bCs/>
+          <w:sz w:val="36"/>
+          <w:szCs w:val="36"/>
+        </w:rPr>
+        <w:t xml:space="preserve"> </w:t>
       </w:r>
       <w:r>
         <w:rPr>
@@ -658,12 +667,14 @@
           <w:i/>
           <w:iCs/>
         </w:rPr>
-        <w:t>NomeSito</w:t>
+        <w:t>StayBusy</w:t>
       </w:r>
       <w:proofErr w:type="spellEnd"/>
       <w:r>
         <w:rPr>
           <w:rFonts w:asciiTheme="majorHAnsi" w:hAnsiTheme="majorHAnsi" w:cstheme="majorHAnsi"/>
+          <w:i/>
+          <w:iCs/>
         </w:rPr>
         <w:t>.</w:t>
       </w:r>
@@ -819,7 +830,7 @@
           <w:i/>
           <w:iCs/>
         </w:rPr>
-        <w:t>NomeSito</w:t>
+        <w:t>StayBusy</w:t>
       </w:r>
       <w:proofErr w:type="spellEnd"/>
       <w:r>
@@ -868,31 +879,25 @@
         <w:rPr>
           <w:rFonts w:asciiTheme="majorHAnsi" w:hAnsiTheme="majorHAnsi" w:cstheme="majorHAnsi"/>
         </w:rPr>
-        <w:t>d</w:t>
-      </w:r>
-      <w:r>
-        <w:rPr>
-          <w:rFonts w:asciiTheme="majorHAnsi" w:hAnsiTheme="majorHAnsi" w:cstheme="majorHAnsi"/>
-        </w:rPr>
-        <w:t>i</w:t>
-      </w:r>
-      <w:r>
-        <w:rPr>
-          <w:rFonts w:asciiTheme="majorHAnsi" w:hAnsiTheme="majorHAnsi" w:cstheme="majorHAnsi"/>
-        </w:rPr>
-        <w:t xml:space="preserve"> Trento</w:t>
-      </w:r>
-      <w:r>
-        <w:rPr>
-          <w:rFonts w:asciiTheme="majorHAnsi" w:hAnsiTheme="majorHAnsi" w:cstheme="majorHAnsi"/>
-        </w:rPr>
-        <w:t xml:space="preserve"> e dintorni</w:t>
-      </w:r>
-      <w:r>
-        <w:rPr>
-          <w:rFonts w:asciiTheme="majorHAnsi" w:hAnsiTheme="majorHAnsi" w:cstheme="majorHAnsi"/>
-        </w:rPr>
-        <w:t>. Il progetto punta all’interazione di due grandi bacini d’utenza che rispettivamente</w:t>
+        <w:t>nei dintorni dell’università</w:t>
+      </w:r>
+      <w:r>
+        <w:rPr>
+          <w:rFonts w:asciiTheme="majorHAnsi" w:hAnsiTheme="majorHAnsi" w:cstheme="majorHAnsi"/>
+        </w:rPr>
+        <w:t>. Il progetto punta all’interazione di due grandi bacini d’utenza</w:t>
+      </w:r>
+      <w:r>
+        <w:rPr>
+          <w:rFonts w:asciiTheme="majorHAnsi" w:hAnsiTheme="majorHAnsi" w:cstheme="majorHAnsi"/>
+        </w:rPr>
+        <w:t xml:space="preserve">: i cittadini che necessitano </w:t>
+      </w:r>
+      <w:r>
+        <w:rPr>
+          <w:rFonts w:asciiTheme="majorHAnsi" w:hAnsiTheme="majorHAnsi" w:cstheme="majorHAnsi"/>
+        </w:rPr>
+        <w:t>di servizi</w:t>
       </w:r>
       <w:r>
         <w:rPr>
@@ -904,25 +909,19 @@
         <w:rPr>
           <w:rFonts w:asciiTheme="majorHAnsi" w:hAnsiTheme="majorHAnsi" w:cstheme="majorHAnsi"/>
         </w:rPr>
-        <w:t>necessitano di servizi</w:t>
-      </w:r>
-      <w:r>
-        <w:rPr>
-          <w:rFonts w:asciiTheme="majorHAnsi" w:hAnsiTheme="majorHAnsi" w:cstheme="majorHAnsi"/>
-        </w:rPr>
-        <w:t xml:space="preserve"> (cittadini)</w:t>
-      </w:r>
-      <w:r>
-        <w:rPr>
-          <w:rFonts w:asciiTheme="majorHAnsi" w:hAnsiTheme="majorHAnsi" w:cstheme="majorHAnsi"/>
-        </w:rPr>
-        <w:t xml:space="preserve"> e sono volenterosi a impegnare il proprio tempo libero in attività retribuite</w:t>
-      </w:r>
-      <w:r>
-        <w:rPr>
-          <w:rFonts w:asciiTheme="majorHAnsi" w:hAnsiTheme="majorHAnsi" w:cstheme="majorHAnsi"/>
-        </w:rPr>
-        <w:t xml:space="preserve"> (studenti).</w:t>
+        <w:t xml:space="preserve">e gli studenti che sono disposti a impegnare </w:t>
+      </w:r>
+      <w:r>
+        <w:rPr>
+          <w:rFonts w:asciiTheme="majorHAnsi" w:hAnsiTheme="majorHAnsi" w:cstheme="majorHAnsi"/>
+        </w:rPr>
+        <w:t>il proprio tempo libero in attività retribuite</w:t>
+      </w:r>
+      <w:r>
+        <w:rPr>
+          <w:rFonts w:asciiTheme="majorHAnsi" w:hAnsiTheme="majorHAnsi" w:cstheme="majorHAnsi"/>
+        </w:rPr>
+        <w:t>.</w:t>
       </w:r>
       <w:r>
         <w:rPr>
@@ -937,7 +936,7 @@
           <w:i/>
           <w:iCs/>
         </w:rPr>
-        <w:t>NomeSito</w:t>
+        <w:t>StayBusy</w:t>
       </w:r>
       <w:proofErr w:type="spellEnd"/>
       <w:r>
@@ -952,7 +951,31 @@
         <w:rPr>
           <w:rFonts w:asciiTheme="majorHAnsi" w:hAnsiTheme="majorHAnsi" w:cstheme="majorHAnsi"/>
         </w:rPr>
-        <w:t xml:space="preserve">nasce infatti dalla necessità dei giovani di finanziarsi il proprio percorso di studi, rendendo inoltre un servizio alla popolazione. </w:t>
+        <w:t xml:space="preserve">nasce infatti dalla necessità dei giovani di </w:t>
+      </w:r>
+      <w:r>
+        <w:rPr>
+          <w:rFonts w:asciiTheme="majorHAnsi" w:hAnsiTheme="majorHAnsi" w:cstheme="majorHAnsi"/>
+        </w:rPr>
+        <w:t>auto-</w:t>
+      </w:r>
+      <w:r>
+        <w:rPr>
+          <w:rFonts w:asciiTheme="majorHAnsi" w:hAnsiTheme="majorHAnsi" w:cstheme="majorHAnsi"/>
+        </w:rPr>
+        <w:t>finanziar</w:t>
+      </w:r>
+      <w:r>
+        <w:rPr>
+          <w:rFonts w:asciiTheme="majorHAnsi" w:hAnsiTheme="majorHAnsi" w:cstheme="majorHAnsi"/>
+        </w:rPr>
+        <w:t>e</w:t>
+      </w:r>
+      <w:r>
+        <w:rPr>
+          <w:rFonts w:asciiTheme="majorHAnsi" w:hAnsiTheme="majorHAnsi" w:cstheme="majorHAnsi"/>
+        </w:rPr>
+        <w:t xml:space="preserve"> il proprio percorso di studi. </w:t>
       </w:r>
     </w:p>
     <w:p>
@@ -998,56 +1021,166 @@
         <w:rPr>
           <w:rFonts w:asciiTheme="majorHAnsi" w:hAnsiTheme="majorHAnsi" w:cstheme="majorHAnsi"/>
         </w:rPr>
+        <w:t>Ogni</w:t>
+      </w:r>
+      <w:r>
+        <w:rPr>
+          <w:rFonts w:asciiTheme="majorHAnsi" w:hAnsiTheme="majorHAnsi" w:cstheme="majorHAnsi"/>
+        </w:rPr>
+        <w:t xml:space="preserve"> studente </w:t>
+      </w:r>
+      <w:r>
+        <w:rPr>
+          <w:rFonts w:asciiTheme="majorHAnsi" w:hAnsiTheme="majorHAnsi" w:cstheme="majorHAnsi"/>
+        </w:rPr>
+        <w:t xml:space="preserve">interessato </w:t>
+      </w:r>
+      <w:r>
+        <w:rPr>
+          <w:rFonts w:asciiTheme="majorHAnsi" w:hAnsiTheme="majorHAnsi" w:cstheme="majorHAnsi"/>
+        </w:rPr>
+        <w:t xml:space="preserve">deve registrarsi al sito tramite mail </w:t>
+      </w:r>
+      <w:r>
+        <w:rPr>
+          <w:rFonts w:asciiTheme="majorHAnsi" w:hAnsiTheme="majorHAnsi" w:cstheme="majorHAnsi"/>
+        </w:rPr>
+        <w:t>universitaria, fornendo quindi</w:t>
+      </w:r>
+      <w:r>
+        <w:rPr>
+          <w:rFonts w:asciiTheme="majorHAnsi" w:hAnsiTheme="majorHAnsi" w:cstheme="majorHAnsi"/>
+        </w:rPr>
+        <w:t xml:space="preserve"> implicitamente</w:t>
+      </w:r>
+      <w:r>
+        <w:rPr>
+          <w:rFonts w:asciiTheme="majorHAnsi" w:hAnsiTheme="majorHAnsi" w:cstheme="majorHAnsi"/>
+        </w:rPr>
+        <w:t xml:space="preserve"> dati personali quali nome, cognome, data </w:t>
+      </w:r>
+      <w:r>
+        <w:rPr>
+          <w:rFonts w:asciiTheme="majorHAnsi" w:hAnsiTheme="majorHAnsi" w:cstheme="majorHAnsi"/>
+        </w:rPr>
+        <w:t xml:space="preserve">di </w:t>
+      </w:r>
+      <w:r>
+        <w:rPr>
+          <w:rFonts w:asciiTheme="majorHAnsi" w:hAnsiTheme="majorHAnsi" w:cstheme="majorHAnsi"/>
+        </w:rPr>
+        <w:t>nascita. Al primo accesso ogni studente dovrà compilare un “calendario di disponibilità”</w:t>
+      </w:r>
+      <w:r>
+        <w:rPr>
+          <w:rFonts w:asciiTheme="majorHAnsi" w:hAnsiTheme="majorHAnsi" w:cstheme="majorHAnsi"/>
+        </w:rPr>
+        <w:t xml:space="preserve"> indicando </w:t>
+      </w:r>
+      <w:r>
+        <w:rPr>
+          <w:rFonts w:asciiTheme="majorHAnsi" w:hAnsiTheme="majorHAnsi" w:cstheme="majorHAnsi"/>
+        </w:rPr>
+        <w:t>gli orari settimanali in cui ha la possibilità di effettuare servizi.</w:t>
+      </w:r>
+      <w:r>
+        <w:rPr>
+          <w:rFonts w:asciiTheme="majorHAnsi" w:hAnsiTheme="majorHAnsi" w:cstheme="majorHAnsi"/>
+        </w:rPr>
+        <w:t xml:space="preserve"> Questo calendario sarà visibile a tutti gli utenti che richiedono un servizio (</w:t>
+      </w:r>
+      <w:r>
+        <w:rPr>
+          <w:rFonts w:asciiTheme="majorHAnsi" w:hAnsiTheme="majorHAnsi" w:cstheme="majorHAnsi"/>
+          <w:highlight w:val="cyan"/>
+        </w:rPr>
+        <w:t>offerenti</w:t>
+      </w:r>
+      <w:r>
+        <w:rPr>
+          <w:rFonts w:asciiTheme="majorHAnsi" w:hAnsiTheme="majorHAnsi" w:cstheme="majorHAnsi"/>
+          <w:highlight w:val="cyan"/>
+        </w:rPr>
+        <w:t xml:space="preserve"> o richiedenti</w:t>
+      </w:r>
+      <w:r>
+        <w:rPr>
+          <w:rFonts w:asciiTheme="majorHAnsi" w:hAnsiTheme="majorHAnsi" w:cstheme="majorHAnsi"/>
+        </w:rPr>
+        <w:t>).</w:t>
+      </w:r>
+    </w:p>
+    <w:p>
+      <w:pPr>
+        <w:spacing w:line="276" w:lineRule="auto"/>
+        <w:ind w:left="567" w:hanging="426"/>
+        <w:jc w:val="both"/>
+        <w:rPr>
+          <w:rFonts w:asciiTheme="majorHAnsi" w:hAnsiTheme="majorHAnsi" w:cstheme="majorHAnsi"/>
+        </w:rPr>
+      </w:pPr>
+      <w:r>
+        <w:rPr>
+          <w:rFonts w:asciiTheme="majorHAnsi" w:hAnsiTheme="majorHAnsi" w:cstheme="majorHAnsi"/>
+          <w:b/>
+          <w:bCs/>
+          <w:u w:val="single"/>
+        </w:rPr>
+        <w:t>O2</w:t>
+      </w:r>
+      <w:r>
+        <w:rPr>
+          <w:rFonts w:asciiTheme="majorHAnsi" w:hAnsiTheme="majorHAnsi" w:cstheme="majorHAnsi"/>
+        </w:rPr>
+        <w:t xml:space="preserve">. </w:t>
+      </w:r>
+      <w:r>
+        <w:rPr>
+          <w:rFonts w:asciiTheme="majorHAnsi" w:hAnsiTheme="majorHAnsi" w:cstheme="majorHAnsi"/>
+        </w:rPr>
         <w:t xml:space="preserve"> </w:t>
       </w:r>
       <w:r>
         <w:rPr>
           <w:rFonts w:asciiTheme="majorHAnsi" w:hAnsiTheme="majorHAnsi" w:cstheme="majorHAnsi"/>
         </w:rPr>
-        <w:t xml:space="preserve">Uno studente deve registrarsi al sito tramite mail </w:t>
-      </w:r>
-      <w:r>
-        <w:rPr>
-          <w:rFonts w:asciiTheme="majorHAnsi" w:hAnsiTheme="majorHAnsi" w:cstheme="majorHAnsi"/>
-        </w:rPr>
-        <w:t>universitaria, fornendo quindi dati personali quali nome, cognome, data nascita. Al primo accesso ogni studente dovrà compilare un “calendario di disponibilità”</w:t>
-      </w:r>
-      <w:r>
-        <w:rPr>
-          <w:rFonts w:asciiTheme="majorHAnsi" w:hAnsiTheme="majorHAnsi" w:cstheme="majorHAnsi"/>
-        </w:rPr>
-        <w:t xml:space="preserve"> indicando </w:t>
-      </w:r>
-      <w:r>
-        <w:rPr>
-          <w:rFonts w:asciiTheme="majorHAnsi" w:hAnsiTheme="majorHAnsi" w:cstheme="majorHAnsi"/>
-        </w:rPr>
-        <w:t>gli orari settimanali in cui ha la possibilità di effettuare servizi.</w:t>
-      </w:r>
-      <w:r>
-        <w:rPr>
-          <w:rFonts w:asciiTheme="majorHAnsi" w:hAnsiTheme="majorHAnsi" w:cstheme="majorHAnsi"/>
-        </w:rPr>
-        <w:t xml:space="preserve"> Questo calendario sarà visibile a tutti gli utenti che richiedono un servizio (richiedenti), e sta alla base del funzionamento del sito.</w:t>
-      </w:r>
-    </w:p>
-    <w:p>
-      <w:pPr>
-        <w:spacing w:line="276" w:lineRule="auto"/>
-        <w:ind w:left="567" w:hanging="426"/>
-        <w:jc w:val="both"/>
-        <w:rPr>
-          <w:rFonts w:asciiTheme="majorHAnsi" w:hAnsiTheme="majorHAnsi" w:cstheme="majorHAnsi"/>
-        </w:rPr>
-      </w:pPr>
-      <w:r>
-        <w:rPr>
-          <w:rFonts w:asciiTheme="majorHAnsi" w:hAnsiTheme="majorHAnsi" w:cstheme="majorHAnsi"/>
-          <w:b/>
-          <w:bCs/>
-          <w:u w:val="single"/>
-        </w:rPr>
-        <w:t>O2</w:t>
+        <w:t>Ogni studente</w:t>
+      </w:r>
+      <w:r>
+        <w:rPr>
+          <w:rFonts w:asciiTheme="majorHAnsi" w:hAnsiTheme="majorHAnsi" w:cstheme="majorHAnsi"/>
+        </w:rPr>
+        <w:t xml:space="preserve"> nella propria area personale</w:t>
+      </w:r>
+      <w:r>
+        <w:rPr>
+          <w:rFonts w:asciiTheme="majorHAnsi" w:hAnsiTheme="majorHAnsi" w:cstheme="majorHAnsi"/>
+        </w:rPr>
+        <w:t xml:space="preserve"> ha la possibilità di personalizzare il profilo inserendo una foto</w:t>
+      </w:r>
+      <w:r>
+        <w:rPr>
+          <w:rFonts w:asciiTheme="majorHAnsi" w:hAnsiTheme="majorHAnsi" w:cstheme="majorHAnsi"/>
+        </w:rPr>
+        <w:t>,</w:t>
+      </w:r>
+      <w:r>
+        <w:rPr>
+          <w:rFonts w:asciiTheme="majorHAnsi" w:hAnsiTheme="majorHAnsi" w:cstheme="majorHAnsi"/>
+        </w:rPr>
+        <w:t xml:space="preserve"> una breve descrizione</w:t>
+      </w:r>
+      <w:r>
+        <w:rPr>
+          <w:rFonts w:asciiTheme="majorHAnsi" w:hAnsiTheme="majorHAnsi" w:cstheme="majorHAnsi"/>
+        </w:rPr>
+        <w:t xml:space="preserve"> </w:t>
+      </w:r>
+      <w:r>
+        <w:rPr>
+          <w:rFonts w:asciiTheme="majorHAnsi" w:hAnsiTheme="majorHAnsi" w:cstheme="majorHAnsi"/>
+        </w:rPr>
+        <w:t>e recapiti telefonici</w:t>
       </w:r>
       <w:r>
         <w:rPr>
@@ -1059,55 +1192,25 @@
         <w:rPr>
           <w:rFonts w:asciiTheme="majorHAnsi" w:hAnsiTheme="majorHAnsi" w:cstheme="majorHAnsi"/>
         </w:rPr>
-        <w:t xml:space="preserve"> </w:t>
-      </w:r>
-      <w:r>
-        <w:rPr>
-          <w:rFonts w:asciiTheme="majorHAnsi" w:hAnsiTheme="majorHAnsi" w:cstheme="majorHAnsi"/>
-        </w:rPr>
-        <w:t>Ogni studente ha la possibilità di personalizzare il proprio profilo, inserendo una foto profilo</w:t>
-      </w:r>
-      <w:r>
-        <w:rPr>
-          <w:rFonts w:asciiTheme="majorHAnsi" w:hAnsiTheme="majorHAnsi" w:cstheme="majorHAnsi"/>
-        </w:rPr>
-        <w:t>,</w:t>
-      </w:r>
-      <w:r>
-        <w:rPr>
-          <w:rFonts w:asciiTheme="majorHAnsi" w:hAnsiTheme="majorHAnsi" w:cstheme="majorHAnsi"/>
-        </w:rPr>
-        <w:t xml:space="preserve"> una breve descrizione</w:t>
-      </w:r>
-      <w:r>
-        <w:rPr>
-          <w:rFonts w:asciiTheme="majorHAnsi" w:hAnsiTheme="majorHAnsi" w:cstheme="majorHAnsi"/>
-        </w:rPr>
-        <w:t xml:space="preserve"> </w:t>
-      </w:r>
-      <w:r>
-        <w:rPr>
-          <w:rFonts w:asciiTheme="majorHAnsi" w:hAnsiTheme="majorHAnsi" w:cstheme="majorHAnsi"/>
-        </w:rPr>
-        <w:t>e recapiti telefonici</w:t>
-      </w:r>
-      <w:r>
-        <w:rPr>
-          <w:rFonts w:asciiTheme="majorHAnsi" w:hAnsiTheme="majorHAnsi" w:cstheme="majorHAnsi"/>
-        </w:rPr>
-        <w:t xml:space="preserve">. </w:t>
-      </w:r>
-      <w:r>
-        <w:rPr>
-          <w:rFonts w:asciiTheme="majorHAnsi" w:hAnsiTheme="majorHAnsi" w:cstheme="majorHAnsi"/>
-        </w:rPr>
         <w:t>È</w:t>
       </w:r>
       <w:r>
         <w:rPr>
           <w:rFonts w:asciiTheme="majorHAnsi" w:hAnsiTheme="majorHAnsi" w:cstheme="majorHAnsi"/>
         </w:rPr>
-        <w:t xml:space="preserve"> inoltre possibile modificare in qualunque momento le proprie disponibilità orarie.</w:t>
+        <w:t xml:space="preserve"> inoltre possibile modificare in qualunque momento</w:t>
+      </w:r>
+      <w:r>
+        <w:rPr>
+          <w:rFonts w:asciiTheme="majorHAnsi" w:hAnsiTheme="majorHAnsi" w:cstheme="majorHAnsi"/>
+        </w:rPr>
+        <w:t xml:space="preserve"> anche</w:t>
+      </w:r>
+      <w:r>
+        <w:rPr>
+          <w:rFonts w:asciiTheme="majorHAnsi" w:hAnsiTheme="majorHAnsi" w:cstheme="majorHAnsi"/>
+        </w:rPr>
+        <w:t xml:space="preserve"> le proprie disponibilità orarie.</w:t>
       </w:r>
     </w:p>
     <w:p>
@@ -1186,7 +1289,20 @@
         <w:rPr>
           <w:rFonts w:asciiTheme="majorHAnsi" w:hAnsiTheme="majorHAnsi" w:cstheme="majorHAnsi"/>
         </w:rPr>
-        <w:t xml:space="preserve">, dove vengono indicate le informazioni base riguardo al lavoro (data, luogo e specifiche del servizio, richiedente </w:t>
+        <w:t xml:space="preserve">, dove vengono indicate le informazioni base riguardo al lavoro (data, luogo e specifiche del servizio, </w:t>
+      </w:r>
+      <w:r>
+        <w:rPr>
+          <w:rFonts w:asciiTheme="majorHAnsi" w:hAnsiTheme="majorHAnsi" w:cstheme="majorHAnsi"/>
+          <w:highlight w:val="cyan"/>
+        </w:rPr>
+        <w:t>richiedente</w:t>
+      </w:r>
+      <w:r>
+        <w:rPr>
+          <w:rFonts w:asciiTheme="majorHAnsi" w:hAnsiTheme="majorHAnsi" w:cstheme="majorHAnsi"/>
+        </w:rPr>
+        <w:t xml:space="preserve"> </w:t>
       </w:r>
       <w:r>
         <w:rPr>
@@ -1202,7 +1318,32 @@
         <w:rPr>
           <w:rFonts w:asciiTheme="majorHAnsi" w:hAnsiTheme="majorHAnsi" w:cstheme="majorHAnsi"/>
         </w:rPr>
-        <w:t>, compenso all’ora). Vi è poi la possibilità di inviare una richiesta per prendere in carico il lavoro e mettersi in contatto con il richiedente del servizio.</w:t>
+        <w:t xml:space="preserve">, compenso </w:t>
+      </w:r>
+      <w:r>
+        <w:rPr>
+          <w:rFonts w:asciiTheme="majorHAnsi" w:hAnsiTheme="majorHAnsi" w:cstheme="majorHAnsi"/>
+        </w:rPr>
+        <w:t>orario</w:t>
+      </w:r>
+      <w:r>
+        <w:rPr>
+          <w:rFonts w:asciiTheme="majorHAnsi" w:hAnsiTheme="majorHAnsi" w:cstheme="majorHAnsi"/>
+        </w:rPr>
+        <w:t xml:space="preserve">). Vi è poi la possibilità di inviare una richiesta per prendere in carico il lavoro e mettersi in contatto con il </w:t>
+      </w:r>
+      <w:r>
+        <w:rPr>
+          <w:rFonts w:asciiTheme="majorHAnsi" w:hAnsiTheme="majorHAnsi" w:cstheme="majorHAnsi"/>
+          <w:highlight w:val="cyan"/>
+        </w:rPr>
+        <w:t>richiedente</w:t>
+      </w:r>
+      <w:r>
+        <w:rPr>
+          <w:rFonts w:asciiTheme="majorHAnsi" w:hAnsiTheme="majorHAnsi" w:cstheme="majorHAnsi"/>
+        </w:rPr>
+        <w:t xml:space="preserve"> del servizio.</w:t>
       </w:r>
     </w:p>
     <w:p>
@@ -1227,7 +1368,43 @@
         <w:rPr>
           <w:rFonts w:asciiTheme="majorHAnsi" w:hAnsiTheme="majorHAnsi" w:cstheme="majorHAnsi"/>
         </w:rPr>
-        <w:t xml:space="preserve">. Un utente non autenticato deve registrarsi al sito tramite una mail ordinaria, e avrà solamente la possibilità di pubblicare </w:t>
+        <w:t xml:space="preserve">. Un utente non autenticato deve registrarsi al sito tramite una mail ordinaria, </w:t>
+      </w:r>
+      <w:r>
+        <w:rPr>
+          <w:rFonts w:asciiTheme="majorHAnsi" w:hAnsiTheme="majorHAnsi" w:cstheme="majorHAnsi"/>
+        </w:rPr>
+        <w:t xml:space="preserve">specificando in sede di registrazione nome, cognome ed eventuale contatto telefonico e/o </w:t>
+      </w:r>
+      <w:proofErr w:type="spellStart"/>
+      <w:r>
+        <w:rPr>
+          <w:rFonts w:asciiTheme="majorHAnsi" w:hAnsiTheme="majorHAnsi" w:cstheme="majorHAnsi"/>
+        </w:rPr>
+        <w:t>telegram</w:t>
+      </w:r>
+      <w:proofErr w:type="spellEnd"/>
+      <w:r>
+        <w:rPr>
+          <w:rFonts w:asciiTheme="majorHAnsi" w:hAnsiTheme="majorHAnsi" w:cstheme="majorHAnsi"/>
+        </w:rPr>
+        <w:t xml:space="preserve">. </w:t>
+      </w:r>
+    </w:p>
+    <w:p>
+      <w:pPr>
+        <w:spacing w:line="276" w:lineRule="auto"/>
+        <w:ind w:left="567" w:hanging="426"/>
+        <w:jc w:val="both"/>
+        <w:rPr>
+          <w:rFonts w:asciiTheme="majorHAnsi" w:hAnsiTheme="majorHAnsi" w:cstheme="majorHAnsi"/>
+        </w:rPr>
+      </w:pPr>
+      <w:r>
+        <w:rPr>
+          <w:rFonts w:asciiTheme="majorHAnsi" w:hAnsiTheme="majorHAnsi" w:cstheme="majorHAnsi"/>
+        </w:rPr>
+        <w:t xml:space="preserve">e avrà la possibilità di pubblicare </w:t>
       </w:r>
       <w:r>
         <w:rPr>
@@ -1382,6 +1559,7 @@
         <w:rPr>
           <w:rFonts w:asciiTheme="majorHAnsi" w:hAnsiTheme="majorHAnsi" w:cstheme="majorHAnsi"/>
         </w:rPr>
+        <w:lastRenderedPageBreak/>
         <w:t>Il sito offre la possibilità di gestire le transazioni; queste verranno effettuate solo ed esclusivamente a servizio effettuato</w:t>
       </w:r>
       <w:r>
@@ -1433,7 +1611,6 @@
           <w:sz w:val="32"/>
           <w:szCs w:val="32"/>
         </w:rPr>
-        <w:lastRenderedPageBreak/>
         <w:t>Requisiti Funzionali</w:t>
       </w:r>
     </w:p>
@@ -1809,14 +1986,8 @@
         <w:rPr>
           <w:rFonts w:asciiTheme="majorHAnsi" w:hAnsiTheme="majorHAnsi" w:cstheme="majorHAnsi"/>
         </w:rPr>
-        <w:t xml:space="preserve">Una volta cliccato su annuncio, il sistema mostra allo studente una finestra di dialogo attraverso cui può informarsi sul servizio richiesto e, se interessato, può cliccare il tasto “Sono interessato”. In questo modo, lo </w:t>
-      </w:r>
-      <w:r>
-        <w:rPr>
-          <w:rFonts w:asciiTheme="majorHAnsi" w:hAnsiTheme="majorHAnsi" w:cstheme="majorHAnsi"/>
-        </w:rPr>
         <w:lastRenderedPageBreak/>
-        <w:t xml:space="preserve">studente viene inserito all’interno di una lista di persone a scorrimento, ordinata in base all’ordine cronologico di prenotazione. </w:t>
+        <w:t xml:space="preserve">Una volta cliccato su annuncio, il sistema mostra allo studente una finestra di dialogo attraverso cui può informarsi sul servizio richiesto e, se interessato, può cliccare il tasto “Sono interessato”. In questo modo, lo studente viene inserito all’interno di una lista di persone a scorrimento, ordinata in base all’ordine cronologico di prenotazione. </w:t>
       </w:r>
     </w:p>
     <w:p>
@@ -2351,6 +2522,7 @@
         <w:rPr>
           <w:rFonts w:asciiTheme="majorHAnsi" w:hAnsiTheme="majorHAnsi" w:cstheme="majorHAnsi"/>
         </w:rPr>
+        <w:lastRenderedPageBreak/>
         <w:t>Il sito mette a disposizione dell’offerente una sezione in cui può aggiungere un annuncio, inserire la descrizione del servizio richiesto e definire prezzo e tempistiche.</w:t>
       </w:r>
     </w:p>
@@ -2371,7 +2543,6 @@
           <w:rFonts w:asciiTheme="majorHAnsi" w:hAnsiTheme="majorHAnsi" w:cstheme="majorHAnsi"/>
           <w:color w:val="000000" w:themeColor="text1"/>
         </w:rPr>
-        <w:lastRenderedPageBreak/>
         <w:t>RF1</w:t>
       </w:r>
       <w:r>
@@ -2556,14 +2727,7 @@
             <w:rStyle w:val="Collegamentoipertestuale"/>
             <w:rFonts w:asciiTheme="majorHAnsi" w:hAnsiTheme="majorHAnsi" w:cstheme="majorHAnsi"/>
           </w:rPr>
-          <w:t>RF1</w:t>
-        </w:r>
-        <w:r>
-          <w:rPr>
-            <w:rStyle w:val="Collegamentoipertestuale"/>
-            <w:rFonts w:asciiTheme="majorHAnsi" w:hAnsiTheme="majorHAnsi" w:cstheme="majorHAnsi"/>
-          </w:rPr>
-          <w:t>6</w:t>
+          <w:t>RF16</w:t>
         </w:r>
       </w:hyperlink>
       <w:r>
@@ -2970,6 +3134,7 @@
           <w:rFonts w:asciiTheme="majorHAnsi" w:hAnsiTheme="majorHAnsi" w:cstheme="majorHAnsi"/>
           <w:u w:val="single"/>
         </w:rPr>
+        <w:lastRenderedPageBreak/>
         <w:t>Pagamenti:</w:t>
       </w:r>
     </w:p>
@@ -3024,7 +3189,6 @@
         <w:rPr>
           <w:rFonts w:asciiTheme="majorHAnsi" w:hAnsiTheme="majorHAnsi" w:cstheme="majorHAnsi"/>
         </w:rPr>
-        <w:lastRenderedPageBreak/>
         <w:t>Il sistema deve permettere il pagamento del servizio da parte dell’offerente, solamente al termine del servizio stesso attraverso …</w:t>
       </w:r>
     </w:p>
@@ -3152,23 +3316,7 @@
           <w:rFonts w:asciiTheme="majorHAnsi" w:eastAsia="Times New Roman" w:hAnsiTheme="majorHAnsi" w:cstheme="majorHAnsi"/>
           <w:lang w:eastAsia="it-IT"/>
         </w:rPr>
-        <w:t xml:space="preserve"> e almeno un carattere speciale (ad </w:t>
-      </w:r>
-      <w:proofErr w:type="gramStart"/>
-      <w:r>
-        <w:rPr>
-          <w:rFonts w:asciiTheme="majorHAnsi" w:eastAsia="Times New Roman" w:hAnsiTheme="majorHAnsi" w:cstheme="majorHAnsi"/>
-          <w:lang w:eastAsia="it-IT"/>
-        </w:rPr>
-        <w:t>esempio !</w:t>
-      </w:r>
-      <w:proofErr w:type="gramEnd"/>
-      <w:r>
-        <w:rPr>
-          <w:rFonts w:asciiTheme="majorHAnsi" w:eastAsia="Times New Roman" w:hAnsiTheme="majorHAnsi" w:cstheme="majorHAnsi"/>
-          <w:lang w:eastAsia="it-IT"/>
-        </w:rPr>
-        <w:t xml:space="preserve">, #, $). </w:t>
+        <w:t xml:space="preserve"> e almeno un carattere speciale (ad esempio !, #, $). </w:t>
       </w:r>
     </w:p>
     <w:p>
@@ -3486,6 +3634,7 @@
           <w:rFonts w:asciiTheme="majorHAnsi" w:hAnsiTheme="majorHAnsi" w:cstheme="majorHAnsi"/>
           <w:bCs/>
         </w:rPr>
+        <w:lastRenderedPageBreak/>
         <w:t>RNF 6</w:t>
       </w:r>
       <w:r>
@@ -3546,7 +3695,6 @@
         <w:rPr>
           <w:rFonts w:asciiTheme="majorHAnsi" w:hAnsiTheme="majorHAnsi" w:cstheme="majorHAnsi"/>
         </w:rPr>
-        <w:lastRenderedPageBreak/>
         <w:t>RNF</w:t>
       </w:r>
       <w:r>
@@ -4254,6 +4402,7 @@
           <w:rFonts w:asciiTheme="majorHAnsi" w:hAnsiTheme="majorHAnsi" w:cstheme="majorHAnsi"/>
           <w:lang w:val="en-GB"/>
         </w:rPr>
+        <w:lastRenderedPageBreak/>
         <w:t>Creazione</w:t>
       </w:r>
       <w:proofErr w:type="spellEnd"/>
@@ -5032,6 +5181,7 @@
         <w:rPr>
           <w:rFonts w:asciiTheme="majorHAnsi" w:hAnsiTheme="majorHAnsi" w:cstheme="majorHAnsi"/>
         </w:rPr>
+        <w:lastRenderedPageBreak/>
         <w:t>Una volta effettuato il login da parte dello studente con le credenziali istituzionali, nella homepage verrà mostrato il catalogo dei vari annunci lavorativi</w:t>
       </w:r>
       <w:r>
@@ -5066,7 +5216,6 @@
         <w:rPr>
           <w:rFonts w:asciiTheme="majorHAnsi" w:hAnsiTheme="majorHAnsi" w:cstheme="majorHAnsi"/>
         </w:rPr>
-        <w:lastRenderedPageBreak/>
         <w:t xml:space="preserve">Sulla barra superiore lo studente può effettuare una ricerca di annunci in base a dei termini chiave con la barra di ricerca, il simbolo dell’orologio serve </w:t>
       </w:r>
       <w:r>
@@ -5436,6 +5585,7 @@
         <w:rPr>
           <w:rFonts w:asciiTheme="majorHAnsi" w:hAnsiTheme="majorHAnsi" w:cstheme="majorHAnsi"/>
         </w:rPr>
+        <w:lastRenderedPageBreak/>
         <w:t xml:space="preserve">My </w:t>
       </w:r>
       <w:proofErr w:type="spellStart"/>
@@ -6329,6 +6479,30 @@
         </w:drawing>
       </w:r>
     </w:p>
+    <w:p>
+      <w:pPr>
+        <w:spacing w:line="276" w:lineRule="auto"/>
+        <w:ind w:left="360"/>
+        <w:jc w:val="center"/>
+      </w:pPr>
+    </w:p>
+    <w:p>
+      <w:pPr>
+        <w:spacing w:line="276" w:lineRule="auto"/>
+        <w:ind w:left="360"/>
+        <w:jc w:val="center"/>
+      </w:pPr>
+    </w:p>
+    <w:p>
+      <w:pPr>
+        <w:spacing w:line="276" w:lineRule="auto"/>
+        <w:ind w:left="360"/>
+        <w:jc w:val="center"/>
+      </w:pPr>
+      <w:r>
+        <w:t>!!aggiungere il recupero password nella schermata iniziale</w:t>
+      </w:r>
+    </w:p>
     <w:sectPr>
       <w:pgSz w:w="11906" w:h="16838"/>
       <w:pgMar w:top="1417" w:right="1134" w:bottom="1134" w:left="1134" w:header="708" w:footer="708" w:gutter="0"/>
@@ -6340,7 +6514,7 @@
 </file>
 
 <file path=word/numbering.xml><?xml version="1.0" encoding="utf-8"?>
-<w:numbering xmlns:wpc="http://schemas.microsoft.com/office/word/2010/wordprocessingCanvas" xmlns:cx="http://schemas.microsoft.com/office/drawing/2014/chartex" xmlns:cx1="http://schemas.microsoft.com/office/drawing/2015/9/8/chartex" xmlns:cx2="http://schemas.microsoft.com/office/drawing/2015/10/21/chartex" xmlns:cx3="http://schemas.microsoft.com/office/drawing/2016/5/9/chartex" xmlns:cx4="http://schemas.microsoft.com/office/drawing/2016/5/10/chartex" xmlns:cx5="http://schemas.microsoft.com/office/drawing/2016/5/11/chartex" xmlns:cx6="http://schemas.microsoft.com/office/drawing/2016/5/12/chartex" xmlns:cx7="http://schemas.microsoft.com/office/drawing/2016/5/13/chartex" xmlns:cx8="http://schemas.microsoft.com/office/drawing/2016/5/14/chartex" xmlns:mc="http://schemas.openxmlformats.org/markup-compatibility/2006" xmlns:aink="http://schemas.microsoft.com/office/drawing/2016/ink" xmlns:am3d="http://schemas.microsoft.com/office/drawing/2017/model3d" xmlns:o="urn:schemas-microsoft-com:office:office" xmlns:r="http://schemas.openxmlformats.org/officeDocument/2006/relationships" xmlns:m="http://schemas.openxmlformats.org/officeDocument/2006/math" xmlns:v="urn:schemas-microsoft-com:vml" xmlns:wp14="http://schemas.microsoft.com/office/word/2010/wordprocessingDrawing" xmlns:wp="http://schemas.openxmlformats.org/drawingml/2006/wordprocessingDrawing" xmlns:w10="urn:schemas-microsoft-com:office:word" xmlns:w="http://schemas.openxmlformats.org/wordprocessingml/2006/main" xmlns:w14="http://schemas.microsoft.com/office/word/2010/wordml" xmlns:w15="http://schemas.microsoft.com/office/word/2012/wordml" xmlns:w16cex="http://schemas.microsoft.com/office/word/2018/wordml/cex" xmlns:w16cid="http://schemas.microsoft.com/office/word/2016/wordml/cid" xmlns:w16="http://schemas.microsoft.com/office/word/2018/wordml" xmlns:w16sdtdh="http://schemas.microsoft.com/office/word/2020/wordml/sdtdatahash" xmlns:w16se="http://schemas.microsoft.com/office/word/2015/wordml/symex" xmlns:wpg="http://schemas.microsoft.com/office/word/2010/wordprocessingGroup" xmlns:wpi="http://schemas.microsoft.com/office/word/2010/wordprocessingInk" xmlns:wne="http://schemas.microsoft.com/office/word/2006/wordml" xmlns:wps="http://schemas.microsoft.com/office/word/2010/wordprocessingShape" mc:Ignorable="w14 w15 w16se w16cid w16 w16cex w16sdtdh wp14">
+<w:numbering xmlns:wpc="http://schemas.microsoft.com/office/word/2010/wordprocessingCanvas" xmlns:cx="http://schemas.microsoft.com/office/drawing/2014/chartex" xmlns:cx1="http://schemas.microsoft.com/office/drawing/2015/9/8/chartex" xmlns:cx2="http://schemas.microsoft.com/office/drawing/2015/10/21/chartex" xmlns:cx3="http://schemas.microsoft.com/office/drawing/2016/5/9/chartex" xmlns:cx4="http://schemas.microsoft.com/office/drawing/2016/5/10/chartex" xmlns:cx5="http://schemas.microsoft.com/office/drawing/2016/5/11/chartex" xmlns:cx6="http://schemas.microsoft.com/office/drawing/2016/5/12/chartex" xmlns:cx7="http://schemas.microsoft.com/office/drawing/2016/5/13/chartex" xmlns:cx8="http://schemas.microsoft.com/office/drawing/2016/5/14/chartex" xmlns:mc="http://schemas.openxmlformats.org/markup-compatibility/2006" xmlns:aink="http://schemas.microsoft.com/office/drawing/2016/ink" xmlns:am3d="http://schemas.microsoft.com/office/drawing/2017/model3d" xmlns:o="urn:schemas-microsoft-com:office:office" xmlns:oel="http://schemas.microsoft.com/office/2019/extlst" xmlns:r="http://schemas.openxmlformats.org/officeDocument/2006/relationships" xmlns:m="http://schemas.openxmlformats.org/officeDocument/2006/math" xmlns:v="urn:schemas-microsoft-com:vml" xmlns:wp14="http://schemas.microsoft.com/office/word/2010/wordprocessingDrawing" xmlns:wp="http://schemas.openxmlformats.org/drawingml/2006/wordprocessingDrawing" xmlns:w10="urn:schemas-microsoft-com:office:word" xmlns:w="http://schemas.openxmlformats.org/wordprocessingml/2006/main" xmlns:w14="http://schemas.microsoft.com/office/word/2010/wordml" xmlns:w15="http://schemas.microsoft.com/office/word/2012/wordml" xmlns:w16cex="http://schemas.microsoft.com/office/word/2018/wordml/cex" xmlns:w16cid="http://schemas.microsoft.com/office/word/2016/wordml/cid" xmlns:w16="http://schemas.microsoft.com/office/word/2018/wordml" xmlns:w16sdtdh="http://schemas.microsoft.com/office/word/2020/wordml/sdtdatahash" xmlns:w16se="http://schemas.microsoft.com/office/word/2015/wordml/symex" xmlns:wpg="http://schemas.microsoft.com/office/word/2010/wordprocessingGroup" xmlns:wpi="http://schemas.microsoft.com/office/word/2010/wordprocessingInk" xmlns:wne="http://schemas.microsoft.com/office/word/2006/wordml" xmlns:wps="http://schemas.microsoft.com/office/word/2010/wordprocessingShape" mc:Ignorable="w14 w15 w16se w16cid w16 w16cex w16sdtdh wp14">
   <w:abstractNum w:abstractNumId="0" w15:restartNumberingAfterBreak="0">
     <w:nsid w:val="07E746E8"/>
     <w:multiLevelType w:val="hybridMultilevel"/>
@@ -8117,52 +8291,52 @@
       </w:rPr>
     </w:lvl>
   </w:abstractNum>
-  <w:num w:numId="1">
+  <w:num w:numId="1" w16cid:durableId="923102304">
     <w:abstractNumId w:val="13"/>
   </w:num>
-  <w:num w:numId="2">
+  <w:num w:numId="2" w16cid:durableId="1611816136">
     <w:abstractNumId w:val="11"/>
   </w:num>
-  <w:num w:numId="3">
+  <w:num w:numId="3" w16cid:durableId="1621112617">
     <w:abstractNumId w:val="15"/>
   </w:num>
-  <w:num w:numId="4">
+  <w:num w:numId="4" w16cid:durableId="684357324">
     <w:abstractNumId w:val="14"/>
   </w:num>
-  <w:num w:numId="5">
+  <w:num w:numId="5" w16cid:durableId="210725433">
     <w:abstractNumId w:val="8"/>
   </w:num>
-  <w:num w:numId="6">
+  <w:num w:numId="6" w16cid:durableId="1354770961">
     <w:abstractNumId w:val="7"/>
   </w:num>
-  <w:num w:numId="7">
+  <w:num w:numId="7" w16cid:durableId="267667515">
     <w:abstractNumId w:val="6"/>
   </w:num>
-  <w:num w:numId="8">
+  <w:num w:numId="8" w16cid:durableId="2128698984">
     <w:abstractNumId w:val="0"/>
   </w:num>
-  <w:num w:numId="9">
+  <w:num w:numId="9" w16cid:durableId="2131120079">
     <w:abstractNumId w:val="1"/>
   </w:num>
-  <w:num w:numId="10">
+  <w:num w:numId="10" w16cid:durableId="1326667897">
     <w:abstractNumId w:val="2"/>
   </w:num>
-  <w:num w:numId="11">
+  <w:num w:numId="11" w16cid:durableId="1158305039">
     <w:abstractNumId w:val="9"/>
   </w:num>
-  <w:num w:numId="12">
+  <w:num w:numId="12" w16cid:durableId="360009797">
     <w:abstractNumId w:val="5"/>
   </w:num>
-  <w:num w:numId="13">
+  <w:num w:numId="13" w16cid:durableId="1272786702">
     <w:abstractNumId w:val="4"/>
   </w:num>
-  <w:num w:numId="14">
+  <w:num w:numId="14" w16cid:durableId="1748574851">
     <w:abstractNumId w:val="12"/>
   </w:num>
-  <w:num w:numId="15">
+  <w:num w:numId="15" w16cid:durableId="555701063">
     <w:abstractNumId w:val="3"/>
   </w:num>
-  <w:num w:numId="16">
+  <w:num w:numId="16" w16cid:durableId="200287918">
     <w:abstractNumId w:val="10"/>
   </w:num>
 </w:numbering>

</xml_diff>

<commit_message>
Completamento frontend e backend
</commit_message>
<xml_diff>
--- a/DocumentoRequisiti/DocumentoRequisiti.docx
+++ b/DocumentoRequisiti/DocumentoRequisiti.docx
@@ -5392,14 +5392,7 @@
           <w:rFonts w:asciiTheme="majorHAnsi" w:hAnsiTheme="majorHAnsi" w:cstheme="majorHAnsi"/>
           <w:lang w:val="en-GB"/>
         </w:rPr>
-        <w:t>Home page</w:t>
-      </w:r>
-      <w:r>
-        <w:rPr>
-          <w:rFonts w:asciiTheme="majorHAnsi" w:hAnsiTheme="majorHAnsi" w:cstheme="majorHAnsi"/>
-          <w:lang w:val="en-GB"/>
-        </w:rPr>
-        <w:t xml:space="preserve"> </w:t>
+        <w:t xml:space="preserve">Home page </w:t>
       </w:r>
       <w:proofErr w:type="spellStart"/>
       <w:r>
@@ -6462,23 +6455,7 @@
             <w:rFonts w:asciiTheme="majorHAnsi" w:hAnsiTheme="majorHAnsi" w:cstheme="majorHAnsi"/>
             <w:lang w:val="en-GB"/>
           </w:rPr>
-          <w:t xml:space="preserve"> accoun</w:t>
-        </w:r>
-        <w:r>
-          <w:rPr>
-            <w:rStyle w:val="Collegamentoipertestuale"/>
-            <w:rFonts w:asciiTheme="majorHAnsi" w:hAnsiTheme="majorHAnsi" w:cstheme="majorHAnsi"/>
-            <w:lang w:val="en-GB"/>
-          </w:rPr>
-          <w:t>t</w:t>
-        </w:r>
-        <w:r>
-          <w:rPr>
-            <w:rStyle w:val="Collegamentoipertestuale"/>
-            <w:rFonts w:asciiTheme="majorHAnsi" w:hAnsiTheme="majorHAnsi" w:cstheme="majorHAnsi"/>
-            <w:lang w:val="en-GB"/>
-          </w:rPr>
-          <w:t xml:space="preserve"> </w:t>
+          <w:t xml:space="preserve"> account </w:t>
         </w:r>
         <w:proofErr w:type="spellStart"/>
         <w:r>
@@ -8255,6 +8232,7 @@
       <w:r>
         <w:rPr>
           <w:rFonts w:asciiTheme="majorHAnsi" w:hAnsiTheme="majorHAnsi" w:cstheme="majorHAnsi"/>
+          <w:noProof/>
           <w:lang w:val="en-GB"/>
         </w:rPr>
         <w:drawing>
@@ -10045,14 +10023,7 @@
           <w:rFonts w:asciiTheme="majorHAnsi" w:hAnsiTheme="majorHAnsi" w:cstheme="majorHAnsi"/>
           <w:lang w:val="en-GB"/>
         </w:rPr>
-        <w:t xml:space="preserve"> </w:t>
-      </w:r>
-      <w:r>
-        <w:rPr>
-          <w:rFonts w:asciiTheme="majorHAnsi" w:hAnsiTheme="majorHAnsi" w:cstheme="majorHAnsi"/>
-          <w:lang w:val="en-GB"/>
-        </w:rPr>
-        <w:t>(</w:t>
+        <w:t xml:space="preserve"> (</w:t>
       </w:r>
       <w:proofErr w:type="spellStart"/>
       <w:r>
@@ -10096,23 +10067,7 @@
             <w:rFonts w:asciiTheme="majorHAnsi" w:hAnsiTheme="majorHAnsi" w:cstheme="majorHAnsi"/>
             <w:lang w:val="en-GB"/>
           </w:rPr>
-          <w:t>disponib</w:t>
-        </w:r>
-        <w:r>
-          <w:rPr>
-            <w:rStyle w:val="Collegamentoipertestuale"/>
-            <w:rFonts w:asciiTheme="majorHAnsi" w:hAnsiTheme="majorHAnsi" w:cstheme="majorHAnsi"/>
-            <w:lang w:val="en-GB"/>
-          </w:rPr>
-          <w:t>i</w:t>
-        </w:r>
-        <w:r>
-          <w:rPr>
-            <w:rStyle w:val="Collegamentoipertestuale"/>
-            <w:rFonts w:asciiTheme="majorHAnsi" w:hAnsiTheme="majorHAnsi" w:cstheme="majorHAnsi"/>
-            <w:lang w:val="en-GB"/>
-          </w:rPr>
-          <w:t>lità</w:t>
+          <w:t>disponibilità</w:t>
         </w:r>
         <w:proofErr w:type="spellEnd"/>
         <w:r>
@@ -13277,14 +13232,7 @@
           <w:rFonts w:asciiTheme="majorHAnsi" w:hAnsiTheme="majorHAnsi" w:cstheme="majorHAnsi"/>
           <w:lang w:val="en-GB"/>
         </w:rPr>
-        <w:t>l</w:t>
-      </w:r>
-      <w:r>
-        <w:rPr>
-          <w:rFonts w:asciiTheme="majorHAnsi" w:hAnsiTheme="majorHAnsi" w:cstheme="majorHAnsi"/>
-          <w:lang w:val="en-GB"/>
-        </w:rPr>
-        <w:t>’offerente</w:t>
+        <w:t>l’offerente</w:t>
       </w:r>
       <w:proofErr w:type="spellEnd"/>
       <w:r>
@@ -13484,21 +13432,7 @@
           <w:rFonts w:asciiTheme="majorHAnsi" w:hAnsiTheme="majorHAnsi" w:cstheme="majorHAnsi"/>
           <w:lang w:val="en-GB"/>
         </w:rPr>
-        <w:t xml:space="preserve"> </w:t>
-      </w:r>
-      <w:r>
-        <w:rPr>
-          <w:rFonts w:asciiTheme="majorHAnsi" w:hAnsiTheme="majorHAnsi" w:cstheme="majorHAnsi"/>
-          <w:lang w:val="en-GB"/>
-        </w:rPr>
-        <w:t>due</w:t>
-      </w:r>
-      <w:r>
-        <w:rPr>
-          <w:rFonts w:asciiTheme="majorHAnsi" w:hAnsiTheme="majorHAnsi" w:cstheme="majorHAnsi"/>
-          <w:lang w:val="en-GB"/>
-        </w:rPr>
-        <w:t xml:space="preserve"> </w:t>
+        <w:t xml:space="preserve"> due </w:t>
       </w:r>
       <w:proofErr w:type="spellStart"/>
       <w:r>
@@ -13989,6 +13923,105 @@
     <w:p>
       <w:pPr>
         <w:spacing w:line="276" w:lineRule="auto"/>
+        <w:ind w:left="360"/>
+        <w:jc w:val="both"/>
+        <w:rPr>
+          <w:rFonts w:asciiTheme="majorHAnsi" w:hAnsiTheme="majorHAnsi" w:cstheme="majorHAnsi"/>
+          <w:lang w:val="en-GB"/>
+        </w:rPr>
+      </w:pPr>
+    </w:p>
+    <w:p>
+      <w:pPr>
+        <w:spacing w:line="276" w:lineRule="auto"/>
+        <w:ind w:left="360"/>
+        <w:jc w:val="both"/>
+        <w:rPr>
+          <w:rFonts w:asciiTheme="majorHAnsi" w:hAnsiTheme="majorHAnsi" w:cstheme="majorHAnsi"/>
+          <w:lang w:val="en-GB"/>
+        </w:rPr>
+      </w:pPr>
+    </w:p>
+    <w:p>
+      <w:pPr>
+        <w:spacing w:line="276" w:lineRule="auto"/>
+        <w:ind w:left="360"/>
+        <w:jc w:val="both"/>
+        <w:rPr>
+          <w:rFonts w:asciiTheme="majorHAnsi" w:hAnsiTheme="majorHAnsi" w:cstheme="majorHAnsi"/>
+          <w:lang w:val="en-GB"/>
+        </w:rPr>
+      </w:pPr>
+    </w:p>
+    <w:p>
+      <w:pPr>
+        <w:spacing w:line="276" w:lineRule="auto"/>
+        <w:ind w:left="360"/>
+        <w:jc w:val="both"/>
+        <w:rPr>
+          <w:rFonts w:asciiTheme="majorHAnsi" w:hAnsiTheme="majorHAnsi" w:cstheme="majorHAnsi"/>
+          <w:lang w:val="en-GB"/>
+        </w:rPr>
+      </w:pPr>
+    </w:p>
+    <w:p>
+      <w:pPr>
+        <w:spacing w:line="276" w:lineRule="auto"/>
+        <w:ind w:left="360"/>
+        <w:jc w:val="both"/>
+        <w:rPr>
+          <w:rFonts w:asciiTheme="majorHAnsi" w:hAnsiTheme="majorHAnsi" w:cstheme="majorHAnsi"/>
+          <w:lang w:val="en-GB"/>
+        </w:rPr>
+      </w:pPr>
+    </w:p>
+    <w:p>
+      <w:pPr>
+        <w:spacing w:line="276" w:lineRule="auto"/>
+        <w:ind w:left="360"/>
+        <w:jc w:val="both"/>
+        <w:rPr>
+          <w:rFonts w:asciiTheme="majorHAnsi" w:hAnsiTheme="majorHAnsi" w:cstheme="majorHAnsi"/>
+          <w:lang w:val="en-GB"/>
+        </w:rPr>
+      </w:pPr>
+    </w:p>
+    <w:p>
+      <w:pPr>
+        <w:spacing w:line="276" w:lineRule="auto"/>
+        <w:ind w:left="360"/>
+        <w:jc w:val="both"/>
+        <w:rPr>
+          <w:rFonts w:asciiTheme="majorHAnsi" w:hAnsiTheme="majorHAnsi" w:cstheme="majorHAnsi"/>
+          <w:lang w:val="en-GB"/>
+        </w:rPr>
+      </w:pPr>
+    </w:p>
+    <w:p>
+      <w:pPr>
+        <w:spacing w:line="276" w:lineRule="auto"/>
+        <w:ind w:left="360"/>
+        <w:jc w:val="both"/>
+        <w:rPr>
+          <w:rFonts w:asciiTheme="majorHAnsi" w:hAnsiTheme="majorHAnsi" w:cstheme="majorHAnsi"/>
+          <w:lang w:val="en-GB"/>
+        </w:rPr>
+      </w:pPr>
+    </w:p>
+    <w:p>
+      <w:pPr>
+        <w:spacing w:line="276" w:lineRule="auto"/>
+        <w:ind w:left="360"/>
+        <w:jc w:val="both"/>
+        <w:rPr>
+          <w:rFonts w:asciiTheme="majorHAnsi" w:hAnsiTheme="majorHAnsi" w:cstheme="majorHAnsi"/>
+          <w:lang w:val="en-GB"/>
+        </w:rPr>
+      </w:pPr>
+    </w:p>
+    <w:p>
+      <w:pPr>
+        <w:spacing w:line="276" w:lineRule="auto"/>
         <w:jc w:val="both"/>
         <w:rPr>
           <w:rFonts w:asciiTheme="majorHAnsi" w:hAnsiTheme="majorHAnsi" w:cstheme="majorHAnsi"/>
@@ -14008,6 +14041,7 @@
           <w:u w:val="single"/>
           <w:lang w:val="en-GB"/>
         </w:rPr>
+        <w:lastRenderedPageBreak/>
         <w:t>Creazione</w:t>
       </w:r>
       <w:proofErr w:type="spellEnd"/>
@@ -14092,17 +14126,10 @@
         </w:rPr>
       </w:pPr>
       <w:r>
-        <w:rPr>
-          <w:rFonts w:asciiTheme="majorHAnsi" w:hAnsiTheme="majorHAnsi" w:cstheme="majorHAnsi"/>
-          <w:b/>
-          <w:bCs/>
-          <w:noProof/>
-          <w:lang w:val="en-GB"/>
-        </w:rPr>
         <w:drawing>
-          <wp:inline distT="0" distB="0" distL="0" distR="0" wp14:anchorId="2B4AA308" wp14:editId="0DBD6A87">
-            <wp:extent cx="4937760" cy="2311707"/>
-            <wp:effectExtent l="0" t="0" r="0" b="0"/>
+          <wp:inline distT="0" distB="0" distL="0" distR="0" wp14:anchorId="2B4AA308" wp14:editId="0844259B">
+            <wp:extent cx="3617142" cy="2466575"/>
+            <wp:effectExtent l="0" t="0" r="2540" b="0"/>
             <wp:docPr id="19" name="Immagine 19"/>
             <wp:cNvGraphicFramePr>
               <a:graphicFrameLocks xmlns:a="http://schemas.openxmlformats.org/drawingml/2006/main" noChangeAspect="1"/>
@@ -14111,7 +14138,7 @@
               <a:graphicData uri="http://schemas.openxmlformats.org/drawingml/2006/picture">
                 <pic:pic xmlns:pic="http://schemas.openxmlformats.org/drawingml/2006/picture">
                   <pic:nvPicPr>
-                    <pic:cNvPr id="0" name="Picture 11"/>
+                    <pic:cNvPr id="19" name="Immagine 19"/>
                     <pic:cNvPicPr>
                       <a:picLocks noChangeAspect="1" noChangeArrowheads="1"/>
                     </pic:cNvPicPr>
@@ -14124,7 +14151,6 @@
                         </a:ext>
                       </a:extLst>
                     </a:blip>
-                    <a:srcRect/>
                     <a:stretch>
                       <a:fillRect/>
                     </a:stretch>
@@ -14132,7 +14158,7 @@
                   <pic:spPr bwMode="auto">
                     <a:xfrm>
                       <a:off x="0" y="0"/>
-                      <a:ext cx="4946557" cy="2315826"/>
+                      <a:ext cx="3617142" cy="2466575"/>
                     </a:xfrm>
                     <a:prstGeom prst="rect">
                       <a:avLst/>
@@ -14163,7 +14189,6 @@
           <w:rFonts w:asciiTheme="majorHAnsi" w:hAnsiTheme="majorHAnsi" w:cstheme="majorHAnsi"/>
           <w:lang w:val="en-GB"/>
         </w:rPr>
-        <w:lastRenderedPageBreak/>
         <w:t xml:space="preserve">In </w:t>
       </w:r>
       <w:proofErr w:type="spellStart"/>
@@ -15296,7 +15321,6 @@
     <w:p>
       <w:pPr>
         <w:spacing w:line="276" w:lineRule="auto"/>
-        <w:ind w:left="360"/>
         <w:rPr>
           <w:rFonts w:asciiTheme="majorHAnsi" w:hAnsiTheme="majorHAnsi" w:cstheme="majorHAnsi"/>
           <w:b/>
@@ -15308,112 +15332,12 @@
     </w:p>
     <w:p>
       <w:pPr>
+        <w:pStyle w:val="Paragrafoelenco"/>
+        <w:numPr>
+          <w:ilvl w:val="0"/>
+          <w:numId w:val="1"/>
+        </w:numPr>
         <w:spacing w:line="276" w:lineRule="auto"/>
-        <w:ind w:left="360"/>
-        <w:rPr>
-          <w:rFonts w:asciiTheme="majorHAnsi" w:hAnsiTheme="majorHAnsi" w:cstheme="majorHAnsi"/>
-          <w:b/>
-          <w:bCs/>
-          <w:sz w:val="28"/>
-          <w:szCs w:val="28"/>
-        </w:rPr>
-      </w:pPr>
-    </w:p>
-    <w:p>
-      <w:pPr>
-        <w:spacing w:line="276" w:lineRule="auto"/>
-        <w:ind w:left="360"/>
-        <w:rPr>
-          <w:rFonts w:asciiTheme="majorHAnsi" w:hAnsiTheme="majorHAnsi" w:cstheme="majorHAnsi"/>
-          <w:b/>
-          <w:bCs/>
-          <w:sz w:val="28"/>
-          <w:szCs w:val="28"/>
-        </w:rPr>
-      </w:pPr>
-    </w:p>
-    <w:p>
-      <w:pPr>
-        <w:spacing w:line="276" w:lineRule="auto"/>
-        <w:ind w:left="360"/>
-        <w:rPr>
-          <w:rFonts w:asciiTheme="majorHAnsi" w:hAnsiTheme="majorHAnsi" w:cstheme="majorHAnsi"/>
-          <w:b/>
-          <w:bCs/>
-          <w:sz w:val="28"/>
-          <w:szCs w:val="28"/>
-        </w:rPr>
-      </w:pPr>
-    </w:p>
-    <w:p>
-      <w:pPr>
-        <w:spacing w:line="276" w:lineRule="auto"/>
-        <w:ind w:left="360"/>
-        <w:rPr>
-          <w:rFonts w:asciiTheme="majorHAnsi" w:hAnsiTheme="majorHAnsi" w:cstheme="majorHAnsi"/>
-          <w:b/>
-          <w:bCs/>
-          <w:sz w:val="28"/>
-          <w:szCs w:val="28"/>
-        </w:rPr>
-      </w:pPr>
-    </w:p>
-    <w:p>
-      <w:pPr>
-        <w:spacing w:line="276" w:lineRule="auto"/>
-        <w:ind w:left="360"/>
-        <w:rPr>
-          <w:rFonts w:asciiTheme="majorHAnsi" w:hAnsiTheme="majorHAnsi" w:cstheme="majorHAnsi"/>
-          <w:b/>
-          <w:bCs/>
-          <w:sz w:val="28"/>
-          <w:szCs w:val="28"/>
-        </w:rPr>
-      </w:pPr>
-    </w:p>
-    <w:p>
-      <w:pPr>
-        <w:spacing w:line="276" w:lineRule="auto"/>
-        <w:ind w:left="360"/>
-        <w:rPr>
-          <w:rFonts w:asciiTheme="majorHAnsi" w:hAnsiTheme="majorHAnsi" w:cstheme="majorHAnsi"/>
-          <w:b/>
-          <w:bCs/>
-          <w:sz w:val="28"/>
-          <w:szCs w:val="28"/>
-        </w:rPr>
-      </w:pPr>
-    </w:p>
-    <w:p>
-      <w:pPr>
-        <w:spacing w:line="276" w:lineRule="auto"/>
-        <w:ind w:left="360"/>
-        <w:rPr>
-          <w:rFonts w:asciiTheme="majorHAnsi" w:hAnsiTheme="majorHAnsi" w:cstheme="majorHAnsi"/>
-          <w:b/>
-          <w:bCs/>
-          <w:sz w:val="28"/>
-          <w:szCs w:val="28"/>
-        </w:rPr>
-      </w:pPr>
-    </w:p>
-    <w:p>
-      <w:pPr>
-        <w:spacing w:line="276" w:lineRule="auto"/>
-        <w:ind w:left="360"/>
-        <w:rPr>
-          <w:rFonts w:asciiTheme="majorHAnsi" w:hAnsiTheme="majorHAnsi" w:cstheme="majorHAnsi"/>
-          <w:b/>
-          <w:bCs/>
-          <w:sz w:val="28"/>
-          <w:szCs w:val="28"/>
-        </w:rPr>
-      </w:pPr>
-    </w:p>
-    <w:p>
-      <w:pPr>
-        <w:spacing w:line="276" w:lineRule="auto"/>
-        <w:ind w:left="360"/>
         <w:rPr>
           <w:rFonts w:asciiTheme="majorHAnsi" w:hAnsiTheme="majorHAnsi" w:cstheme="majorHAnsi"/>
           <w:b/>
@@ -19126,7 +19050,6 @@
   <w:style w:type="character" w:default="1" w:styleId="Carpredefinitoparagrafo">
     <w:name w:val="Default Paragraph Font"/>
     <w:uiPriority w:val="1"/>
-    <w:semiHidden/>
     <w:unhideWhenUsed/>
   </w:style>
   <w:style w:type="table" w:default="1" w:styleId="Tabellanormale">
@@ -19551,6 +19474,7 @@
   </w:compat>
   <w:rsids>
     <w:rsidRoot w:val="00FD290E"/>
+    <w:rsid w:val="0008769E"/>
     <w:rsid w:val="003B1D12"/>
     <w:rsid w:val="008D7E8B"/>
     <w:rsid w:val="00940E27"/>

</xml_diff>

<commit_message>
modifiche frontend seguendo consiglio Giorgia + aggiunta indice
</commit_message>
<xml_diff>
--- a/DocumentoRequisiti/DocumentoRequisiti.docx
+++ b/DocumentoRequisiti/DocumentoRequisiti.docx
@@ -353,6 +353,385 @@
     </w:p>
     <w:p>
       <w:pPr>
+        <w:pStyle w:val="Paragrafoelenco"/>
+        <w:numPr>
+          <w:ilvl w:val="0"/>
+          <w:numId w:val="24"/>
+        </w:numPr>
+        <w:spacing w:line="720" w:lineRule="auto"/>
+        <w:jc w:val="both"/>
+        <w:rPr>
+          <w:rFonts w:asciiTheme="majorHAnsi" w:hAnsiTheme="majorHAnsi" w:cstheme="majorHAnsi"/>
+          <w:b/>
+          <w:bCs/>
+          <w:sz w:val="28"/>
+          <w:szCs w:val="28"/>
+        </w:rPr>
+      </w:pPr>
+      <w:hyperlink w:anchor="ScopoDocumento" w:history="1">
+        <w:r>
+          <w:rPr>
+            <w:rStyle w:val="Collegamentoipertestuale"/>
+            <w:rFonts w:asciiTheme="majorHAnsi" w:hAnsiTheme="majorHAnsi" w:cstheme="majorHAnsi"/>
+            <w:b/>
+            <w:bCs/>
+            <w:sz w:val="28"/>
+            <w:szCs w:val="28"/>
+          </w:rPr>
+          <w:t>Scopo del d</w:t>
+        </w:r>
+        <w:r>
+          <w:rPr>
+            <w:rStyle w:val="Collegamentoipertestuale"/>
+            <w:rFonts w:asciiTheme="majorHAnsi" w:hAnsiTheme="majorHAnsi" w:cstheme="majorHAnsi"/>
+            <w:b/>
+            <w:bCs/>
+            <w:sz w:val="28"/>
+            <w:szCs w:val="28"/>
+          </w:rPr>
+          <w:t>o</w:t>
+        </w:r>
+        <w:r>
+          <w:rPr>
+            <w:rStyle w:val="Collegamentoipertestuale"/>
+            <w:rFonts w:asciiTheme="majorHAnsi" w:hAnsiTheme="majorHAnsi" w:cstheme="majorHAnsi"/>
+            <w:b/>
+            <w:bCs/>
+            <w:sz w:val="28"/>
+            <w:szCs w:val="28"/>
+          </w:rPr>
+          <w:t>cumento……………………………………………………3</w:t>
+        </w:r>
+      </w:hyperlink>
+    </w:p>
+    <w:p>
+      <w:pPr>
+        <w:pStyle w:val="Paragrafoelenco"/>
+        <w:numPr>
+          <w:ilvl w:val="0"/>
+          <w:numId w:val="24"/>
+        </w:numPr>
+        <w:spacing w:line="720" w:lineRule="auto"/>
+        <w:jc w:val="both"/>
+        <w:rPr>
+          <w:rFonts w:asciiTheme="majorHAnsi" w:hAnsiTheme="majorHAnsi" w:cstheme="majorHAnsi"/>
+          <w:b/>
+          <w:bCs/>
+          <w:sz w:val="28"/>
+          <w:szCs w:val="28"/>
+        </w:rPr>
+      </w:pPr>
+      <w:hyperlink w:anchor="ObiettiviProgetto" w:history="1">
+        <w:r>
+          <w:rPr>
+            <w:rStyle w:val="Collegamentoipertestuale"/>
+            <w:rFonts w:asciiTheme="majorHAnsi" w:hAnsiTheme="majorHAnsi" w:cstheme="majorHAnsi"/>
+            <w:b/>
+            <w:bCs/>
+            <w:sz w:val="28"/>
+            <w:szCs w:val="28"/>
+          </w:rPr>
+          <w:t>Obiettivi del progetto</w:t>
+        </w:r>
+        <w:r>
+          <w:rPr>
+            <w:rStyle w:val="Collegamentoipertestuale"/>
+            <w:rFonts w:asciiTheme="majorHAnsi" w:hAnsiTheme="majorHAnsi" w:cstheme="majorHAnsi"/>
+            <w:b/>
+            <w:bCs/>
+            <w:sz w:val="28"/>
+            <w:szCs w:val="28"/>
+          </w:rPr>
+          <w:t>………………………………………………</w:t>
+        </w:r>
+        <w:proofErr w:type="gramStart"/>
+        <w:r>
+          <w:rPr>
+            <w:rStyle w:val="Collegamentoipertestuale"/>
+            <w:rFonts w:asciiTheme="majorHAnsi" w:hAnsiTheme="majorHAnsi" w:cstheme="majorHAnsi"/>
+            <w:b/>
+            <w:bCs/>
+            <w:sz w:val="28"/>
+            <w:szCs w:val="28"/>
+          </w:rPr>
+          <w:t>……</w:t>
+        </w:r>
+        <w:r>
+          <w:rPr>
+            <w:rStyle w:val="Collegamentoipertestuale"/>
+            <w:rFonts w:asciiTheme="majorHAnsi" w:hAnsiTheme="majorHAnsi" w:cstheme="majorHAnsi"/>
+            <w:b/>
+            <w:bCs/>
+            <w:sz w:val="28"/>
+            <w:szCs w:val="28"/>
+          </w:rPr>
+          <w:t>.</w:t>
+        </w:r>
+        <w:proofErr w:type="gramEnd"/>
+        <w:r>
+          <w:rPr>
+            <w:rStyle w:val="Collegamentoipertestuale"/>
+            <w:rFonts w:asciiTheme="majorHAnsi" w:hAnsiTheme="majorHAnsi" w:cstheme="majorHAnsi"/>
+            <w:b/>
+            <w:bCs/>
+            <w:sz w:val="28"/>
+            <w:szCs w:val="28"/>
+          </w:rPr>
+          <w:t>.3</w:t>
+        </w:r>
+      </w:hyperlink>
+    </w:p>
+    <w:p>
+      <w:pPr>
+        <w:pStyle w:val="Paragrafoelenco"/>
+        <w:numPr>
+          <w:ilvl w:val="0"/>
+          <w:numId w:val="24"/>
+        </w:numPr>
+        <w:spacing w:line="720" w:lineRule="auto"/>
+        <w:jc w:val="both"/>
+        <w:rPr>
+          <w:rFonts w:asciiTheme="majorHAnsi" w:hAnsiTheme="majorHAnsi" w:cstheme="majorHAnsi"/>
+          <w:b/>
+          <w:bCs/>
+          <w:sz w:val="28"/>
+          <w:szCs w:val="28"/>
+        </w:rPr>
+      </w:pPr>
+      <w:hyperlink w:anchor="RequisitiFunzionali" w:history="1">
+        <w:r>
+          <w:rPr>
+            <w:rStyle w:val="Collegamentoipertestuale"/>
+            <w:rFonts w:asciiTheme="majorHAnsi" w:hAnsiTheme="majorHAnsi" w:cstheme="majorHAnsi"/>
+            <w:b/>
+            <w:bCs/>
+            <w:sz w:val="28"/>
+            <w:szCs w:val="28"/>
+          </w:rPr>
+          <w:t>Requisiti funzionali</w:t>
+        </w:r>
+        <w:r>
+          <w:rPr>
+            <w:rStyle w:val="Collegamentoipertestuale"/>
+            <w:rFonts w:asciiTheme="majorHAnsi" w:hAnsiTheme="majorHAnsi" w:cstheme="majorHAnsi"/>
+            <w:b/>
+            <w:bCs/>
+            <w:sz w:val="28"/>
+            <w:szCs w:val="28"/>
+          </w:rPr>
+          <w:t>……………………………………………………</w:t>
+        </w:r>
+        <w:r>
+          <w:rPr>
+            <w:rStyle w:val="Collegamentoipertestuale"/>
+            <w:rFonts w:asciiTheme="majorHAnsi" w:hAnsiTheme="majorHAnsi" w:cstheme="majorHAnsi"/>
+            <w:b/>
+            <w:bCs/>
+            <w:sz w:val="28"/>
+            <w:szCs w:val="28"/>
+          </w:rPr>
+          <w:t>……4</w:t>
+        </w:r>
+      </w:hyperlink>
+    </w:p>
+    <w:p>
+      <w:pPr>
+        <w:pStyle w:val="Paragrafoelenco"/>
+        <w:numPr>
+          <w:ilvl w:val="0"/>
+          <w:numId w:val="24"/>
+        </w:numPr>
+        <w:spacing w:line="720" w:lineRule="auto"/>
+        <w:jc w:val="both"/>
+        <w:rPr>
+          <w:rFonts w:asciiTheme="majorHAnsi" w:hAnsiTheme="majorHAnsi" w:cstheme="majorHAnsi"/>
+          <w:b/>
+          <w:bCs/>
+          <w:sz w:val="28"/>
+          <w:szCs w:val="28"/>
+        </w:rPr>
+      </w:pPr>
+      <w:hyperlink w:anchor="RequisitiNonFunzionali" w:history="1">
+        <w:r>
+          <w:rPr>
+            <w:rStyle w:val="Collegamentoipertestuale"/>
+            <w:rFonts w:asciiTheme="majorHAnsi" w:hAnsiTheme="majorHAnsi" w:cstheme="majorHAnsi"/>
+            <w:b/>
+            <w:bCs/>
+            <w:sz w:val="28"/>
+            <w:szCs w:val="28"/>
+          </w:rPr>
+          <w:t>Requisiti non funzionali</w:t>
+        </w:r>
+        <w:r>
+          <w:rPr>
+            <w:rStyle w:val="Collegamentoipertestuale"/>
+            <w:rFonts w:asciiTheme="majorHAnsi" w:hAnsiTheme="majorHAnsi" w:cstheme="majorHAnsi"/>
+            <w:b/>
+            <w:bCs/>
+            <w:sz w:val="28"/>
+            <w:szCs w:val="28"/>
+          </w:rPr>
+          <w:t>…………………………………………………</w:t>
+        </w:r>
+        <w:r>
+          <w:rPr>
+            <w:rStyle w:val="Collegamentoipertestuale"/>
+            <w:rFonts w:asciiTheme="majorHAnsi" w:hAnsiTheme="majorHAnsi" w:cstheme="majorHAnsi"/>
+            <w:b/>
+            <w:bCs/>
+            <w:sz w:val="28"/>
+            <w:szCs w:val="28"/>
+          </w:rPr>
+          <w:t>…8</w:t>
+        </w:r>
+      </w:hyperlink>
+    </w:p>
+    <w:p>
+      <w:pPr>
+        <w:pStyle w:val="Paragrafoelenco"/>
+        <w:numPr>
+          <w:ilvl w:val="0"/>
+          <w:numId w:val="24"/>
+        </w:numPr>
+        <w:spacing w:line="720" w:lineRule="auto"/>
+        <w:jc w:val="both"/>
+        <w:rPr>
+          <w:rFonts w:asciiTheme="majorHAnsi" w:hAnsiTheme="majorHAnsi" w:cstheme="majorHAnsi"/>
+          <w:b/>
+          <w:bCs/>
+          <w:sz w:val="28"/>
+          <w:szCs w:val="28"/>
+        </w:rPr>
+      </w:pPr>
+      <w:hyperlink w:anchor="FrontEND" w:history="1">
+        <w:r>
+          <w:rPr>
+            <w:rStyle w:val="Collegamentoipertestuale"/>
+            <w:rFonts w:asciiTheme="majorHAnsi" w:hAnsiTheme="majorHAnsi" w:cstheme="majorHAnsi"/>
+            <w:b/>
+            <w:bCs/>
+            <w:sz w:val="28"/>
+            <w:szCs w:val="28"/>
+          </w:rPr>
+          <w:t>Design Front-End</w:t>
+        </w:r>
+        <w:r>
+          <w:rPr>
+            <w:rStyle w:val="Collegamentoipertestuale"/>
+            <w:rFonts w:asciiTheme="majorHAnsi" w:hAnsiTheme="majorHAnsi" w:cstheme="majorHAnsi"/>
+            <w:b/>
+            <w:bCs/>
+            <w:sz w:val="28"/>
+            <w:szCs w:val="28"/>
+          </w:rPr>
+          <w:t>……………………………………………………</w:t>
+        </w:r>
+        <w:proofErr w:type="gramStart"/>
+        <w:r>
+          <w:rPr>
+            <w:rStyle w:val="Collegamentoipertestuale"/>
+            <w:rFonts w:asciiTheme="majorHAnsi" w:hAnsiTheme="majorHAnsi" w:cstheme="majorHAnsi"/>
+            <w:b/>
+            <w:bCs/>
+            <w:sz w:val="28"/>
+            <w:szCs w:val="28"/>
+          </w:rPr>
+          <w:t>…….</w:t>
+        </w:r>
+        <w:proofErr w:type="gramEnd"/>
+        <w:r>
+          <w:rPr>
+            <w:rStyle w:val="Collegamentoipertestuale"/>
+            <w:rFonts w:asciiTheme="majorHAnsi" w:hAnsiTheme="majorHAnsi" w:cstheme="majorHAnsi"/>
+            <w:b/>
+            <w:bCs/>
+            <w:sz w:val="28"/>
+            <w:szCs w:val="28"/>
+          </w:rPr>
+          <w:t>.10</w:t>
+        </w:r>
+      </w:hyperlink>
+    </w:p>
+    <w:p>
+      <w:pPr>
+        <w:pStyle w:val="Paragrafoelenco"/>
+        <w:numPr>
+          <w:ilvl w:val="0"/>
+          <w:numId w:val="24"/>
+        </w:numPr>
+        <w:spacing w:line="720" w:lineRule="auto"/>
+        <w:jc w:val="both"/>
+        <w:rPr>
+          <w:rFonts w:asciiTheme="majorHAnsi" w:hAnsiTheme="majorHAnsi" w:cstheme="majorHAnsi"/>
+          <w:b/>
+          <w:bCs/>
+          <w:sz w:val="28"/>
+          <w:szCs w:val="28"/>
+        </w:rPr>
+      </w:pPr>
+      <w:hyperlink w:anchor="BackEND" w:history="1">
+        <w:r>
+          <w:rPr>
+            <w:rStyle w:val="Collegamentoipertestuale"/>
+            <w:rFonts w:asciiTheme="majorHAnsi" w:hAnsiTheme="majorHAnsi" w:cstheme="majorHAnsi"/>
+            <w:b/>
+            <w:bCs/>
+            <w:sz w:val="28"/>
+            <w:szCs w:val="28"/>
+          </w:rPr>
+          <w:t>Design Back-En</w:t>
+        </w:r>
+        <w:r>
+          <w:rPr>
+            <w:rStyle w:val="Collegamentoipertestuale"/>
+            <w:rFonts w:asciiTheme="majorHAnsi" w:hAnsiTheme="majorHAnsi" w:cstheme="majorHAnsi"/>
+            <w:b/>
+            <w:bCs/>
+            <w:sz w:val="28"/>
+            <w:szCs w:val="28"/>
+          </w:rPr>
+          <w:t>d</w:t>
+        </w:r>
+        <w:r>
+          <w:rPr>
+            <w:rStyle w:val="Collegamentoipertestuale"/>
+            <w:rFonts w:asciiTheme="majorHAnsi" w:hAnsiTheme="majorHAnsi" w:cstheme="majorHAnsi"/>
+            <w:b/>
+            <w:bCs/>
+            <w:sz w:val="28"/>
+            <w:szCs w:val="28"/>
+          </w:rPr>
+          <w:t>……………………………………………………</w:t>
+        </w:r>
+        <w:proofErr w:type="gramStart"/>
+        <w:r>
+          <w:rPr>
+            <w:rStyle w:val="Collegamentoipertestuale"/>
+            <w:rFonts w:asciiTheme="majorHAnsi" w:hAnsiTheme="majorHAnsi" w:cstheme="majorHAnsi"/>
+            <w:b/>
+            <w:bCs/>
+            <w:sz w:val="28"/>
+            <w:szCs w:val="28"/>
+          </w:rPr>
+          <w:t>…….</w:t>
+        </w:r>
+        <w:proofErr w:type="gramEnd"/>
+        <w:r>
+          <w:rPr>
+            <w:rStyle w:val="Collegamentoipertestuale"/>
+            <w:rFonts w:asciiTheme="majorHAnsi" w:hAnsiTheme="majorHAnsi" w:cstheme="majorHAnsi"/>
+            <w:b/>
+            <w:bCs/>
+            <w:sz w:val="28"/>
+            <w:szCs w:val="28"/>
+          </w:rPr>
+          <w:t>.16</w:t>
+        </w:r>
+      </w:hyperlink>
+    </w:p>
+    <w:p>
+      <w:pPr>
         <w:spacing w:line="276" w:lineRule="auto"/>
         <w:jc w:val="both"/>
         <w:rPr>
@@ -399,6 +778,7 @@
           <w:szCs w:val="28"/>
         </w:rPr>
       </w:pPr>
+      <w:bookmarkStart w:id="1" w:name="ScopoDocumento"/>
       <w:r>
         <w:rPr>
           <w:rFonts w:asciiTheme="majorHAnsi" w:hAnsiTheme="majorHAnsi" w:cstheme="majorHAnsi"/>
@@ -411,6 +791,7 @@
         <w:t>Scopo del documento</w:t>
       </w:r>
     </w:p>
+    <w:bookmarkEnd w:id="1"/>
     <w:p>
       <w:pPr>
         <w:spacing w:line="276" w:lineRule="auto"/>
@@ -587,6 +968,7 @@
           <w:szCs w:val="28"/>
         </w:rPr>
       </w:pPr>
+      <w:bookmarkStart w:id="2" w:name="ObiettiviProgetto"/>
       <w:r>
         <w:rPr>
           <w:rFonts w:asciiTheme="majorHAnsi" w:hAnsiTheme="majorHAnsi" w:cstheme="majorHAnsi"/>
@@ -598,6 +980,7 @@
         <w:t>Obiettivi del progetto</w:t>
       </w:r>
     </w:p>
+    <w:bookmarkEnd w:id="2"/>
     <w:p>
       <w:pPr>
         <w:spacing w:line="276" w:lineRule="auto"/>
@@ -791,7 +1174,7 @@
           <w:rFonts w:asciiTheme="majorHAnsi" w:hAnsiTheme="majorHAnsi" w:cstheme="majorHAnsi"/>
         </w:rPr>
       </w:pPr>
-      <w:bookmarkStart w:id="1" w:name="O1"/>
+      <w:bookmarkStart w:id="3" w:name="O1"/>
       <w:r>
         <w:rPr>
           <w:rFonts w:asciiTheme="majorHAnsi" w:hAnsiTheme="majorHAnsi" w:cstheme="majorHAnsi"/>
@@ -801,7 +1184,7 @@
         </w:rPr>
         <w:t>O1</w:t>
       </w:r>
-      <w:bookmarkEnd w:id="1"/>
+      <w:bookmarkEnd w:id="3"/>
       <w:r>
         <w:rPr>
           <w:rFonts w:asciiTheme="majorHAnsi" w:hAnsiTheme="majorHAnsi" w:cstheme="majorHAnsi"/>
@@ -908,7 +1291,7 @@
           <w:rFonts w:asciiTheme="majorHAnsi" w:hAnsiTheme="majorHAnsi" w:cstheme="majorHAnsi"/>
         </w:rPr>
       </w:pPr>
-      <w:bookmarkStart w:id="2" w:name="O2"/>
+      <w:bookmarkStart w:id="4" w:name="O2"/>
       <w:r>
         <w:rPr>
           <w:rFonts w:asciiTheme="majorHAnsi" w:hAnsiTheme="majorHAnsi" w:cstheme="majorHAnsi"/>
@@ -918,7 +1301,7 @@
         </w:rPr>
         <w:t>O2</w:t>
       </w:r>
-      <w:bookmarkEnd w:id="2"/>
+      <w:bookmarkEnd w:id="4"/>
       <w:r>
         <w:rPr>
           <w:rFonts w:asciiTheme="majorHAnsi" w:hAnsiTheme="majorHAnsi" w:cstheme="majorHAnsi"/>
@@ -1140,7 +1523,7 @@
         </w:rPr>
         <w:t>(</w:t>
       </w:r>
-      <w:bookmarkStart w:id="3" w:name="O4"/>
+      <w:bookmarkStart w:id="5" w:name="O4"/>
       <w:r>
         <w:rPr>
           <w:rFonts w:asciiTheme="majorHAnsi" w:hAnsiTheme="majorHAnsi" w:cstheme="majorHAnsi"/>
@@ -1156,7 +1539,7 @@
           <w:t>O4</w:t>
         </w:r>
       </w:hyperlink>
-      <w:bookmarkEnd w:id="3"/>
+      <w:bookmarkEnd w:id="5"/>
       <w:r>
         <w:rPr>
           <w:rFonts w:asciiTheme="majorHAnsi" w:hAnsiTheme="majorHAnsi" w:cstheme="majorHAnsi"/>
@@ -1352,6 +1735,7 @@
           <w:bCs/>
           <w:u w:val="single"/>
         </w:rPr>
+        <w:lastRenderedPageBreak/>
         <w:t>O6</w:t>
       </w:r>
       <w:r>
@@ -1421,6 +1805,7 @@
           <w:szCs w:val="28"/>
         </w:rPr>
       </w:pPr>
+      <w:bookmarkStart w:id="6" w:name="RequisitiFunzionali"/>
       <w:r>
         <w:rPr>
           <w:rFonts w:asciiTheme="majorHAnsi" w:hAnsiTheme="majorHAnsi" w:cstheme="majorHAnsi"/>
@@ -1429,10 +1814,10 @@
           <w:sz w:val="28"/>
           <w:szCs w:val="28"/>
         </w:rPr>
-        <w:lastRenderedPageBreak/>
         <w:t>Requisiti Funzionali</w:t>
       </w:r>
     </w:p>
+    <w:bookmarkEnd w:id="6"/>
     <w:p>
       <w:pPr>
         <w:spacing w:line="276" w:lineRule="auto"/>
@@ -1459,8 +1844,8 @@
           <w:rFonts w:asciiTheme="majorHAnsi" w:hAnsiTheme="majorHAnsi" w:cstheme="majorHAnsi"/>
         </w:rPr>
       </w:pPr>
-      <w:bookmarkStart w:id="4" w:name="RF1"/>
-      <w:bookmarkEnd w:id="4"/>
+      <w:bookmarkStart w:id="7" w:name="RF1"/>
+      <w:bookmarkEnd w:id="7"/>
       <w:r>
         <w:rPr>
           <w:rFonts w:asciiTheme="majorHAnsi" w:hAnsiTheme="majorHAnsi" w:cstheme="majorHAnsi"/>
@@ -1717,8 +2102,8 @@
           <w:rFonts w:asciiTheme="majorHAnsi" w:hAnsiTheme="majorHAnsi" w:cstheme="majorHAnsi"/>
         </w:rPr>
       </w:pPr>
-      <w:bookmarkStart w:id="5" w:name="RF4"/>
-      <w:bookmarkEnd w:id="5"/>
+      <w:bookmarkStart w:id="8" w:name="RF4"/>
+      <w:bookmarkEnd w:id="8"/>
       <w:r>
         <w:rPr>
           <w:rFonts w:asciiTheme="majorHAnsi" w:hAnsiTheme="majorHAnsi" w:cstheme="majorHAnsi"/>
@@ -1849,6 +2234,7 @@
         <w:rPr>
           <w:rFonts w:asciiTheme="majorHAnsi" w:hAnsiTheme="majorHAnsi" w:cstheme="majorHAnsi"/>
         </w:rPr>
+        <w:lastRenderedPageBreak/>
         <w:t>Il sistema mostra allo studente un catalogo di annunci di lavoro che vengono automaticamente filtrati in base all’ateneo registrato nei dati personali dello studente e alla disponibilità da lui salvata nel proprio apposito calendario (</w:t>
       </w:r>
       <w:r>
@@ -1935,13 +2321,14 @@
           <w:rFonts w:asciiTheme="majorHAnsi" w:hAnsiTheme="majorHAnsi" w:cstheme="majorHAnsi"/>
         </w:rPr>
       </w:pPr>
-      <w:bookmarkStart w:id="6" w:name="RF7"/>
-      <w:bookmarkEnd w:id="6"/>
-      <w:r>
-        <w:rPr>
-          <w:rFonts w:asciiTheme="majorHAnsi" w:hAnsiTheme="majorHAnsi" w:cstheme="majorHAnsi"/>
-        </w:rPr>
-        <w:lastRenderedPageBreak/>
+      <w:bookmarkStart w:id="9" w:name="RF7"/>
+      <w:bookmarkEnd w:id="9"/>
+      <w:r>
+        <w:rPr>
+          <w:rFonts w:asciiTheme="majorHAnsi" w:hAnsiTheme="majorHAnsi" w:cstheme="majorHAnsi"/>
+          <w:b/>
+          <w:bCs/>
+        </w:rPr>
         <w:t>RF7</w:t>
       </w:r>
       <w:r>
@@ -1989,13 +2376,21 @@
           <w:rFonts w:asciiTheme="majorHAnsi" w:hAnsiTheme="majorHAnsi" w:cstheme="majorHAnsi"/>
         </w:rPr>
       </w:pPr>
-      <w:bookmarkStart w:id="7" w:name="RF8"/>
-      <w:bookmarkEnd w:id="7"/>
-      <w:r>
-        <w:rPr>
-          <w:rFonts w:asciiTheme="majorHAnsi" w:hAnsiTheme="majorHAnsi" w:cstheme="majorHAnsi"/>
-        </w:rPr>
-        <w:t xml:space="preserve">RF8 </w:t>
+      <w:bookmarkStart w:id="10" w:name="RF8"/>
+      <w:bookmarkEnd w:id="10"/>
+      <w:r>
+        <w:rPr>
+          <w:rFonts w:asciiTheme="majorHAnsi" w:hAnsiTheme="majorHAnsi" w:cstheme="majorHAnsi"/>
+          <w:b/>
+          <w:bCs/>
+        </w:rPr>
+        <w:t>RF8</w:t>
+      </w:r>
+      <w:r>
+        <w:rPr>
+          <w:rFonts w:asciiTheme="majorHAnsi" w:hAnsiTheme="majorHAnsi" w:cstheme="majorHAnsi"/>
+        </w:rPr>
+        <w:t xml:space="preserve"> </w:t>
       </w:r>
       <w:r>
         <w:rPr>
@@ -2058,11 +2453,13 @@
           <w:rFonts w:asciiTheme="majorHAnsi" w:hAnsiTheme="majorHAnsi" w:cstheme="majorHAnsi"/>
         </w:rPr>
       </w:pPr>
-      <w:bookmarkStart w:id="8" w:name="RF9"/>
-      <w:bookmarkEnd w:id="8"/>
-      <w:r>
-        <w:rPr>
-          <w:rFonts w:asciiTheme="majorHAnsi" w:hAnsiTheme="majorHAnsi" w:cstheme="majorHAnsi"/>
+      <w:bookmarkStart w:id="11" w:name="RF9"/>
+      <w:bookmarkEnd w:id="11"/>
+      <w:r>
+        <w:rPr>
+          <w:rFonts w:asciiTheme="majorHAnsi" w:hAnsiTheme="majorHAnsi" w:cstheme="majorHAnsi"/>
+          <w:b/>
+          <w:bCs/>
         </w:rPr>
         <w:t>RF9</w:t>
       </w:r>
@@ -2150,6 +2547,8 @@
       <w:r>
         <w:rPr>
           <w:rFonts w:asciiTheme="majorHAnsi" w:hAnsiTheme="majorHAnsi" w:cstheme="majorHAnsi"/>
+          <w:b/>
+          <w:bCs/>
         </w:rPr>
         <w:t>RF10</w:t>
       </w:r>
@@ -2204,6 +2603,8 @@
       <w:r>
         <w:rPr>
           <w:rFonts w:asciiTheme="majorHAnsi" w:hAnsiTheme="majorHAnsi" w:cstheme="majorHAnsi"/>
+          <w:b/>
+          <w:bCs/>
         </w:rPr>
         <w:t>RF11</w:t>
       </w:r>
@@ -2251,6 +2652,8 @@
       <w:r>
         <w:rPr>
           <w:rFonts w:asciiTheme="majorHAnsi" w:hAnsiTheme="majorHAnsi" w:cstheme="majorHAnsi"/>
+          <w:b/>
+          <w:bCs/>
         </w:rPr>
         <w:t>RF12</w:t>
       </w:r>
@@ -2323,14 +2726,10 @@
       <w:r>
         <w:rPr>
           <w:rFonts w:asciiTheme="majorHAnsi" w:hAnsiTheme="majorHAnsi" w:cstheme="majorHAnsi"/>
-        </w:rPr>
-        <w:t>RF1</w:t>
-      </w:r>
-      <w:r>
-        <w:rPr>
-          <w:rFonts w:asciiTheme="majorHAnsi" w:hAnsiTheme="majorHAnsi" w:cstheme="majorHAnsi"/>
-        </w:rPr>
-        <w:t>3</w:t>
+          <w:b/>
+          <w:bCs/>
+        </w:rPr>
+        <w:t>RF13</w:t>
       </w:r>
       <w:r>
         <w:rPr>
@@ -2367,6 +2766,7 @@
         <w:rPr>
           <w:rFonts w:asciiTheme="majorHAnsi" w:hAnsiTheme="majorHAnsi" w:cstheme="majorHAnsi"/>
         </w:rPr>
+        <w:lastRenderedPageBreak/>
         <w:t>L’utente studente ha la possibilità di cancellare il proprio profilo personale solo nel caso in cui la pagina dove si può visionare lo stato degli annunci è vuota (</w:t>
       </w:r>
       <w:r>
@@ -2409,6 +2809,8 @@
       <w:r>
         <w:rPr>
           <w:rFonts w:asciiTheme="majorHAnsi" w:hAnsiTheme="majorHAnsi" w:cstheme="majorHAnsi"/>
+          <w:b/>
+          <w:bCs/>
         </w:rPr>
         <w:t>RF14</w:t>
       </w:r>
@@ -2462,14 +2864,10 @@
       <w:r>
         <w:rPr>
           <w:rFonts w:asciiTheme="majorHAnsi" w:hAnsiTheme="majorHAnsi" w:cstheme="majorHAnsi"/>
-        </w:rPr>
-        <w:t>RF1</w:t>
-      </w:r>
-      <w:r>
-        <w:rPr>
-          <w:rFonts w:asciiTheme="majorHAnsi" w:hAnsiTheme="majorHAnsi" w:cstheme="majorHAnsi"/>
-        </w:rPr>
-        <w:t>5</w:t>
+          <w:b/>
+          <w:bCs/>
+        </w:rPr>
+        <w:t>RF15</w:t>
       </w:r>
       <w:r>
         <w:rPr>
@@ -2521,8 +2919,9 @@
       <w:r>
         <w:rPr>
           <w:rFonts w:asciiTheme="majorHAnsi" w:hAnsiTheme="majorHAnsi" w:cstheme="majorHAnsi"/>
-        </w:rPr>
-        <w:lastRenderedPageBreak/>
+          <w:b/>
+          <w:bCs/>
+        </w:rPr>
         <w:t>RF16</w:t>
       </w:r>
       <w:r>
@@ -2619,14 +3018,10 @@
       <w:r>
         <w:rPr>
           <w:rFonts w:asciiTheme="majorHAnsi" w:hAnsiTheme="majorHAnsi" w:cstheme="majorHAnsi"/>
-        </w:rPr>
-        <w:t>RF1</w:t>
-      </w:r>
-      <w:r>
-        <w:rPr>
-          <w:rFonts w:asciiTheme="majorHAnsi" w:hAnsiTheme="majorHAnsi" w:cstheme="majorHAnsi"/>
-        </w:rPr>
-        <w:t>7</w:t>
+          <w:b/>
+          <w:bCs/>
+        </w:rPr>
+        <w:t>RF17</w:t>
       </w:r>
       <w:r>
         <w:rPr>
@@ -2670,21 +3065,15 @@
           <w:color w:val="000000" w:themeColor="text1"/>
         </w:rPr>
       </w:pPr>
-      <w:bookmarkStart w:id="9" w:name="RF15"/>
-      <w:bookmarkEnd w:id="9"/>
-      <w:r>
-        <w:rPr>
-          <w:rFonts w:asciiTheme="majorHAnsi" w:hAnsiTheme="majorHAnsi" w:cstheme="majorHAnsi"/>
-          <w:color w:val="000000" w:themeColor="text1"/>
-        </w:rPr>
-        <w:t>RF1</w:t>
-      </w:r>
-      <w:r>
-        <w:rPr>
-          <w:rFonts w:asciiTheme="majorHAnsi" w:hAnsiTheme="majorHAnsi" w:cstheme="majorHAnsi"/>
-          <w:color w:val="000000" w:themeColor="text1"/>
-        </w:rPr>
-        <w:t>8</w:t>
+      <w:bookmarkStart w:id="12" w:name="RF15"/>
+      <w:bookmarkEnd w:id="12"/>
+      <w:r>
+        <w:rPr>
+          <w:rFonts w:asciiTheme="majorHAnsi" w:hAnsiTheme="majorHAnsi" w:cstheme="majorHAnsi"/>
+          <w:b/>
+          <w:bCs/>
+        </w:rPr>
+        <w:t>RF18</w:t>
       </w:r>
       <w:r>
         <w:rPr>
@@ -2733,16 +3122,10 @@
       <w:r>
         <w:rPr>
           <w:rFonts w:asciiTheme="majorHAnsi" w:hAnsiTheme="majorHAnsi" w:cstheme="majorHAnsi"/>
-          <w:color w:val="000000" w:themeColor="text1"/>
-        </w:rPr>
-        <w:t>RF1</w:t>
-      </w:r>
-      <w:r>
-        <w:rPr>
-          <w:rFonts w:asciiTheme="majorHAnsi" w:hAnsiTheme="majorHAnsi" w:cstheme="majorHAnsi"/>
-          <w:color w:val="000000" w:themeColor="text1"/>
-        </w:rPr>
-        <w:t>9</w:t>
+          <w:b/>
+          <w:bCs/>
+        </w:rPr>
+        <w:t>RF19</w:t>
       </w:r>
       <w:r>
         <w:rPr>
@@ -2786,19 +3169,21 @@
           <w:color w:val="000000" w:themeColor="text1"/>
         </w:rPr>
       </w:pPr>
-      <w:bookmarkStart w:id="10" w:name="RF16"/>
-      <w:r>
-        <w:rPr>
-          <w:rFonts w:asciiTheme="majorHAnsi" w:hAnsiTheme="majorHAnsi" w:cstheme="majorHAnsi"/>
-          <w:color w:val="000000" w:themeColor="text1"/>
+      <w:bookmarkStart w:id="13" w:name="RF16"/>
+      <w:r>
+        <w:rPr>
+          <w:rFonts w:asciiTheme="majorHAnsi" w:hAnsiTheme="majorHAnsi" w:cstheme="majorHAnsi"/>
+          <w:b/>
+          <w:bCs/>
         </w:rPr>
         <w:t>RF</w:t>
       </w:r>
-      <w:bookmarkEnd w:id="10"/>
-      <w:r>
-        <w:rPr>
-          <w:rFonts w:asciiTheme="majorHAnsi" w:hAnsiTheme="majorHAnsi" w:cstheme="majorHAnsi"/>
-          <w:color w:val="000000" w:themeColor="text1"/>
+      <w:bookmarkEnd w:id="13"/>
+      <w:r>
+        <w:rPr>
+          <w:rFonts w:asciiTheme="majorHAnsi" w:hAnsiTheme="majorHAnsi" w:cstheme="majorHAnsi"/>
+          <w:b/>
+          <w:bCs/>
         </w:rPr>
         <w:t>20</w:t>
       </w:r>
@@ -2923,14 +3308,11 @@
       <w:r>
         <w:rPr>
           <w:rFonts w:asciiTheme="majorHAnsi" w:hAnsiTheme="majorHAnsi" w:cstheme="majorHAnsi"/>
-        </w:rPr>
-        <w:t>RF</w:t>
-      </w:r>
-      <w:r>
-        <w:rPr>
-          <w:rFonts w:asciiTheme="majorHAnsi" w:hAnsiTheme="majorHAnsi" w:cstheme="majorHAnsi"/>
-        </w:rPr>
-        <w:t>21</w:t>
+          <w:b/>
+          <w:bCs/>
+        </w:rPr>
+        <w:lastRenderedPageBreak/>
+        <w:t>RF21</w:t>
       </w:r>
       <w:r>
         <w:rPr>
@@ -2976,14 +3358,10 @@
       <w:r>
         <w:rPr>
           <w:rFonts w:asciiTheme="majorHAnsi" w:hAnsiTheme="majorHAnsi" w:cstheme="majorHAnsi"/>
-        </w:rPr>
-        <w:t>RF</w:t>
-      </w:r>
-      <w:r>
-        <w:rPr>
-          <w:rFonts w:asciiTheme="majorHAnsi" w:hAnsiTheme="majorHAnsi" w:cstheme="majorHAnsi"/>
-        </w:rPr>
-        <w:t>22</w:t>
+          <w:b/>
+          <w:bCs/>
+        </w:rPr>
+        <w:t>RF22</w:t>
       </w:r>
       <w:r>
         <w:rPr>
@@ -3090,6 +3468,8 @@
       <w:r>
         <w:rPr>
           <w:rFonts w:asciiTheme="majorHAnsi" w:hAnsiTheme="majorHAnsi" w:cstheme="majorHAnsi"/>
+          <w:b/>
+          <w:bCs/>
         </w:rPr>
         <w:t>RF23</w:t>
       </w:r>
@@ -3139,14 +3519,10 @@
       <w:r>
         <w:rPr>
           <w:rFonts w:asciiTheme="majorHAnsi" w:hAnsiTheme="majorHAnsi" w:cstheme="majorHAnsi"/>
-        </w:rPr>
-        <w:t>R</w:t>
-      </w:r>
-      <w:r>
-        <w:rPr>
-          <w:rFonts w:asciiTheme="majorHAnsi" w:hAnsiTheme="majorHAnsi" w:cstheme="majorHAnsi"/>
-        </w:rPr>
-        <w:t>F24</w:t>
+          <w:b/>
+          <w:bCs/>
+        </w:rPr>
+        <w:t>RF24</w:t>
       </w:r>
       <w:r>
         <w:rPr>
@@ -3181,7 +3557,6 @@
         <w:rPr>
           <w:rFonts w:asciiTheme="majorHAnsi" w:hAnsiTheme="majorHAnsi" w:cstheme="majorHAnsi"/>
         </w:rPr>
-        <w:lastRenderedPageBreak/>
         <w:t>Nel caso in cui la richiesta dell’offerente è stata soddisfatta oppure i termini per la prestazione richiesta sono scaduti l’annuncio viene automaticamente archiviato.</w:t>
       </w:r>
     </w:p>
@@ -3197,14 +3572,10 @@
       <w:r>
         <w:rPr>
           <w:rFonts w:asciiTheme="majorHAnsi" w:hAnsiTheme="majorHAnsi" w:cstheme="majorHAnsi"/>
-        </w:rPr>
-        <w:t>RF</w:t>
-      </w:r>
-      <w:r>
-        <w:rPr>
-          <w:rFonts w:asciiTheme="majorHAnsi" w:hAnsiTheme="majorHAnsi" w:cstheme="majorHAnsi"/>
-        </w:rPr>
-        <w:t>25</w:t>
+          <w:b/>
+          <w:bCs/>
+        </w:rPr>
+        <w:t>RF25</w:t>
       </w:r>
       <w:r>
         <w:rPr>
@@ -3259,14 +3630,10 @@
       <w:r>
         <w:rPr>
           <w:rFonts w:asciiTheme="majorHAnsi" w:hAnsiTheme="majorHAnsi" w:cstheme="majorHAnsi"/>
-        </w:rPr>
-        <w:t>RF</w:t>
-      </w:r>
-      <w:r>
-        <w:rPr>
-          <w:rFonts w:asciiTheme="majorHAnsi" w:hAnsiTheme="majorHAnsi" w:cstheme="majorHAnsi"/>
-        </w:rPr>
-        <w:t>26</w:t>
+          <w:b/>
+          <w:bCs/>
+        </w:rPr>
+        <w:t>RF26</w:t>
       </w:r>
       <w:r>
         <w:rPr>
@@ -3334,6 +3701,8 @@
       <w:r>
         <w:rPr>
           <w:rFonts w:asciiTheme="majorHAnsi" w:hAnsiTheme="majorHAnsi" w:cstheme="majorHAnsi"/>
+          <w:b/>
+          <w:bCs/>
         </w:rPr>
         <w:t>RF27</w:t>
       </w:r>
@@ -3382,32 +3751,16 @@
           <w:rFonts w:asciiTheme="majorHAnsi" w:hAnsiTheme="majorHAnsi" w:cstheme="majorHAnsi"/>
         </w:rPr>
       </w:pPr>
-      <w:bookmarkStart w:id="11" w:name="RF28"/>
-      <w:r>
-        <w:rPr>
-          <w:rFonts w:asciiTheme="majorHAnsi" w:hAnsiTheme="majorHAnsi" w:cstheme="majorHAnsi"/>
-        </w:rPr>
-        <w:t>R</w:t>
-      </w:r>
-      <w:r>
-        <w:rPr>
-          <w:rFonts w:asciiTheme="majorHAnsi" w:hAnsiTheme="majorHAnsi" w:cstheme="majorHAnsi"/>
-        </w:rPr>
-        <w:t>F</w:t>
-      </w:r>
-      <w:r>
-        <w:rPr>
-          <w:rFonts w:asciiTheme="majorHAnsi" w:hAnsiTheme="majorHAnsi" w:cstheme="majorHAnsi"/>
-        </w:rPr>
-        <w:t>2</w:t>
-      </w:r>
-      <w:r>
-        <w:rPr>
-          <w:rFonts w:asciiTheme="majorHAnsi" w:hAnsiTheme="majorHAnsi" w:cstheme="majorHAnsi"/>
-        </w:rPr>
-        <w:t>8</w:t>
-      </w:r>
-      <w:bookmarkEnd w:id="11"/>
+      <w:bookmarkStart w:id="14" w:name="RF28"/>
+      <w:r>
+        <w:rPr>
+          <w:rFonts w:asciiTheme="majorHAnsi" w:hAnsiTheme="majorHAnsi" w:cstheme="majorHAnsi"/>
+          <w:b/>
+          <w:bCs/>
+        </w:rPr>
+        <w:t>RF28</w:t>
+      </w:r>
+      <w:bookmarkEnd w:id="14"/>
       <w:r>
         <w:rPr>
           <w:rFonts w:asciiTheme="majorHAnsi" w:hAnsiTheme="majorHAnsi" w:cstheme="majorHAnsi"/>
@@ -3466,14 +3819,10 @@
       <w:r>
         <w:rPr>
           <w:rFonts w:asciiTheme="majorHAnsi" w:hAnsiTheme="majorHAnsi" w:cstheme="majorHAnsi"/>
-        </w:rPr>
-        <w:t>RF</w:t>
-      </w:r>
-      <w:r>
-        <w:rPr>
-          <w:rFonts w:asciiTheme="majorHAnsi" w:hAnsiTheme="majorHAnsi" w:cstheme="majorHAnsi"/>
-        </w:rPr>
-        <w:t>29</w:t>
+          <w:b/>
+          <w:bCs/>
+        </w:rPr>
+        <w:t>RF29</w:t>
       </w:r>
       <w:r>
         <w:rPr>
@@ -3502,6 +3851,7 @@
         <w:rPr>
           <w:rFonts w:asciiTheme="majorHAnsi" w:hAnsiTheme="majorHAnsi" w:cstheme="majorHAnsi"/>
         </w:rPr>
+        <w:lastRenderedPageBreak/>
         <w:t>In caso di inserimento erroneo della password d’accesso al sito per tre volte consecutive, il sito si blocca e all’utente viene inviata un’e-mail di riconoscimento. Solamente in seguito all’identificazione dell’utente tramite e-mail il sito sarà nuovamente disponibile e l’utente potrà accedere tramite password o scegliere l’opzione di recupero password (</w:t>
       </w:r>
       <w:r>
@@ -3551,6 +3901,7 @@
           <w:szCs w:val="28"/>
         </w:rPr>
       </w:pPr>
+      <w:bookmarkStart w:id="15" w:name="RequisitiNonFunzionali"/>
       <w:r>
         <w:rPr>
           <w:rFonts w:asciiTheme="majorHAnsi" w:hAnsiTheme="majorHAnsi" w:cstheme="majorHAnsi"/>
@@ -3571,13 +3922,16 @@
           <w:rFonts w:asciiTheme="majorHAnsi" w:hAnsiTheme="majorHAnsi" w:cstheme="majorHAnsi"/>
         </w:rPr>
       </w:pPr>
-      <w:bookmarkStart w:id="12" w:name="RNF12"/>
-      <w:bookmarkStart w:id="13" w:name="RNF2"/>
-      <w:bookmarkEnd w:id="12"/>
-      <w:bookmarkEnd w:id="13"/>
-      <w:r>
-        <w:rPr>
-          <w:rFonts w:asciiTheme="majorHAnsi" w:hAnsiTheme="majorHAnsi" w:cstheme="majorHAnsi"/>
+      <w:bookmarkStart w:id="16" w:name="RNF12"/>
+      <w:bookmarkStart w:id="17" w:name="RNF2"/>
+      <w:bookmarkEnd w:id="15"/>
+      <w:bookmarkEnd w:id="16"/>
+      <w:bookmarkEnd w:id="17"/>
+      <w:r>
+        <w:rPr>
+          <w:rFonts w:asciiTheme="majorHAnsi" w:hAnsiTheme="majorHAnsi" w:cstheme="majorHAnsi"/>
+          <w:b/>
+          <w:bCs/>
         </w:rPr>
         <w:t>RNF1</w:t>
       </w:r>
@@ -3643,12 +3997,16 @@
       <w:r>
         <w:rPr>
           <w:rFonts w:asciiTheme="majorHAnsi" w:hAnsiTheme="majorHAnsi" w:cstheme="majorHAnsi"/>
+          <w:b/>
+          <w:bCs/>
         </w:rPr>
         <w:t>RNF</w:t>
       </w:r>
       <w:r>
         <w:rPr>
           <w:rFonts w:asciiTheme="majorHAnsi" w:hAnsiTheme="majorHAnsi" w:cstheme="majorHAnsi"/>
+          <w:b/>
+          <w:bCs/>
         </w:rPr>
         <w:t>2</w:t>
       </w:r>
@@ -3744,12 +4102,16 @@
       <w:r>
         <w:rPr>
           <w:rFonts w:asciiTheme="majorHAnsi" w:hAnsiTheme="majorHAnsi" w:cstheme="majorHAnsi"/>
+          <w:b/>
+          <w:bCs/>
         </w:rPr>
         <w:t>RNF</w:t>
       </w:r>
       <w:r>
         <w:rPr>
           <w:rFonts w:asciiTheme="majorHAnsi" w:hAnsiTheme="majorHAnsi" w:cstheme="majorHAnsi"/>
+          <w:b/>
+          <w:bCs/>
         </w:rPr>
         <w:t>3</w:t>
       </w:r>
@@ -3818,7 +4180,6 @@
         <w:rPr>
           <w:rFonts w:asciiTheme="majorHAnsi" w:hAnsiTheme="majorHAnsi" w:cstheme="majorHAnsi"/>
         </w:rPr>
-        <w:lastRenderedPageBreak/>
         <w:t>Nel sito vengono raccolte informazioni sull’utente quali curriculum, informazioni di contatto e informazioni personali che vengono utilizzate come supporto per favorire il contatto tra offerenti e studenti e per fornirgli altri servizi.</w:t>
       </w:r>
     </w:p>
@@ -3880,9 +4241,9 @@
           <w:lang w:eastAsia="it-IT"/>
         </w:rPr>
       </w:pPr>
-      <w:bookmarkStart w:id="14" w:name="_Toc115613316"/>
-      <w:bookmarkStart w:id="15" w:name="_Toc115853628"/>
-      <w:bookmarkStart w:id="16" w:name="_Toc115853726"/>
+      <w:bookmarkStart w:id="18" w:name="_Toc115613316"/>
+      <w:bookmarkStart w:id="19" w:name="_Toc115853628"/>
+      <w:bookmarkStart w:id="20" w:name="_Toc115853726"/>
       <w:r>
         <w:rPr>
           <w:rFonts w:asciiTheme="majorHAnsi" w:eastAsia="Times New Roman" w:hAnsiTheme="majorHAnsi" w:cstheme="majorHAnsi"/>
@@ -3892,9 +4253,9 @@
         </w:rPr>
         <w:t>Accesso alle informazioni personali dell'utente</w:t>
       </w:r>
-      <w:bookmarkEnd w:id="14"/>
-      <w:bookmarkEnd w:id="15"/>
-      <w:bookmarkEnd w:id="16"/>
+      <w:bookmarkEnd w:id="18"/>
+      <w:bookmarkEnd w:id="19"/>
+      <w:bookmarkEnd w:id="20"/>
     </w:p>
     <w:p>
       <w:pPr>
@@ -4007,12 +4368,17 @@
       <w:r>
         <w:rPr>
           <w:rFonts w:asciiTheme="majorHAnsi" w:hAnsiTheme="majorHAnsi" w:cstheme="majorHAnsi"/>
-        </w:rPr>
+          <w:b/>
+          <w:bCs/>
+        </w:rPr>
+        <w:lastRenderedPageBreak/>
         <w:t>RNF</w:t>
       </w:r>
       <w:r>
         <w:rPr>
           <w:rFonts w:asciiTheme="majorHAnsi" w:hAnsiTheme="majorHAnsi" w:cstheme="majorHAnsi"/>
+          <w:b/>
+          <w:bCs/>
         </w:rPr>
         <w:t>4</w:t>
       </w:r>
@@ -4084,15 +4450,23 @@
       </w:pPr>
       <w:r>
         <w:rPr>
-          <w:rFonts w:asciiTheme="majorHAnsi" w:hAnsiTheme="majorHAnsi" w:cstheme="majorHAnsi"/>
-          <w:color w:val="333333"/>
+          <w:rFonts w:asciiTheme="majorHAnsi" w:eastAsiaTheme="minorHAnsi" w:hAnsiTheme="majorHAnsi" w:cstheme="majorHAnsi"/>
+          <w:b/>
+          <w:bCs/>
+          <w:sz w:val="22"/>
+          <w:szCs w:val="22"/>
+          <w:lang w:eastAsia="en-US"/>
         </w:rPr>
         <w:t>RNF</w:t>
       </w:r>
       <w:r>
         <w:rPr>
-          <w:rFonts w:asciiTheme="majorHAnsi" w:hAnsiTheme="majorHAnsi" w:cstheme="majorHAnsi"/>
-          <w:color w:val="333333"/>
+          <w:rFonts w:asciiTheme="majorHAnsi" w:eastAsiaTheme="minorHAnsi" w:hAnsiTheme="majorHAnsi" w:cstheme="majorHAnsi"/>
+          <w:b/>
+          <w:bCs/>
+          <w:sz w:val="22"/>
+          <w:szCs w:val="22"/>
+          <w:lang w:eastAsia="en-US"/>
         </w:rPr>
         <w:t>5</w:t>
       </w:r>
@@ -4163,15 +4537,23 @@
       </w:pPr>
       <w:r>
         <w:rPr>
-          <w:rFonts w:asciiTheme="majorHAnsi" w:hAnsiTheme="majorHAnsi" w:cstheme="majorHAnsi"/>
-          <w:color w:val="333333"/>
+          <w:rFonts w:asciiTheme="majorHAnsi" w:eastAsiaTheme="minorHAnsi" w:hAnsiTheme="majorHAnsi" w:cstheme="majorHAnsi"/>
+          <w:b/>
+          <w:bCs/>
+          <w:sz w:val="22"/>
+          <w:szCs w:val="22"/>
+          <w:lang w:eastAsia="en-US"/>
         </w:rPr>
         <w:t>RNF</w:t>
       </w:r>
       <w:r>
         <w:rPr>
-          <w:rFonts w:asciiTheme="majorHAnsi" w:hAnsiTheme="majorHAnsi" w:cstheme="majorHAnsi"/>
-          <w:color w:val="333333"/>
+          <w:rFonts w:asciiTheme="majorHAnsi" w:eastAsiaTheme="minorHAnsi" w:hAnsiTheme="majorHAnsi" w:cstheme="majorHAnsi"/>
+          <w:b/>
+          <w:bCs/>
+          <w:sz w:val="22"/>
+          <w:szCs w:val="22"/>
+          <w:lang w:eastAsia="en-US"/>
         </w:rPr>
         <w:t>6</w:t>
       </w:r>
@@ -4226,15 +4608,23 @@
       </w:pPr>
       <w:r>
         <w:rPr>
-          <w:rFonts w:asciiTheme="majorHAnsi" w:hAnsiTheme="majorHAnsi" w:cstheme="majorHAnsi"/>
-          <w:color w:val="333333"/>
+          <w:rFonts w:asciiTheme="majorHAnsi" w:eastAsiaTheme="minorHAnsi" w:hAnsiTheme="majorHAnsi" w:cstheme="majorHAnsi"/>
+          <w:b/>
+          <w:bCs/>
+          <w:sz w:val="22"/>
+          <w:szCs w:val="22"/>
+          <w:lang w:eastAsia="en-US"/>
         </w:rPr>
         <w:t>RNF</w:t>
       </w:r>
       <w:r>
         <w:rPr>
-          <w:rFonts w:asciiTheme="majorHAnsi" w:hAnsiTheme="majorHAnsi" w:cstheme="majorHAnsi"/>
-          <w:color w:val="333333"/>
+          <w:rFonts w:asciiTheme="majorHAnsi" w:eastAsiaTheme="minorHAnsi" w:hAnsiTheme="majorHAnsi" w:cstheme="majorHAnsi"/>
+          <w:b/>
+          <w:bCs/>
+          <w:sz w:val="22"/>
+          <w:szCs w:val="22"/>
+          <w:lang w:eastAsia="en-US"/>
         </w:rPr>
         <w:t>7</w:t>
       </w:r>
@@ -4375,7 +4765,6 @@
           <w:color w:val="333333"/>
           <w:u w:val="single"/>
         </w:rPr>
-        <w:lastRenderedPageBreak/>
         <w:t>Impostazione modalità colore</w:t>
       </w:r>
     </w:p>
@@ -4466,6 +4855,7 @@
       <w:r>
         <w:rPr>
           <w:rFonts w:asciiTheme="majorHAnsi" w:hAnsiTheme="majorHAnsi" w:cstheme="majorHAnsi"/>
+          <w:b/>
           <w:bCs/>
         </w:rPr>
         <w:t>RNF</w:t>
@@ -4473,6 +4863,7 @@
       <w:r>
         <w:rPr>
           <w:rFonts w:asciiTheme="majorHAnsi" w:hAnsiTheme="majorHAnsi" w:cstheme="majorHAnsi"/>
+          <w:b/>
           <w:bCs/>
         </w:rPr>
         <w:t>8</w:t>
@@ -4546,12 +4937,16 @@
       <w:r>
         <w:rPr>
           <w:rFonts w:asciiTheme="majorHAnsi" w:hAnsiTheme="majorHAnsi" w:cstheme="majorHAnsi"/>
+          <w:b/>
+          <w:bCs/>
         </w:rPr>
         <w:t>RNF</w:t>
       </w:r>
       <w:r>
         <w:rPr>
           <w:rFonts w:asciiTheme="majorHAnsi" w:hAnsiTheme="majorHAnsi" w:cstheme="majorHAnsi"/>
+          <w:b/>
+          <w:bCs/>
         </w:rPr>
         <w:t>9</w:t>
       </w:r>
@@ -4589,8 +4984,40 @@
         <w:rPr>
           <w:rFonts w:asciiTheme="majorHAnsi" w:hAnsiTheme="majorHAnsi" w:cstheme="majorHAnsi"/>
         </w:rPr>
-        <w:t xml:space="preserve">Il sito deve essere sviluppato con HTML5. </w:t>
-      </w:r>
+        <w:t>Il sito deve essere sviluppato con HTML5.</w:t>
+      </w:r>
+    </w:p>
+    <w:p>
+      <w:pPr>
+        <w:pBdr>
+          <w:top w:val="nil"/>
+          <w:left w:val="nil"/>
+          <w:bottom w:val="nil"/>
+          <w:right w:val="nil"/>
+          <w:between w:val="nil"/>
+        </w:pBdr>
+        <w:spacing w:after="240" w:line="276" w:lineRule="auto"/>
+        <w:jc w:val="both"/>
+        <w:rPr>
+          <w:rFonts w:asciiTheme="majorHAnsi" w:hAnsiTheme="majorHAnsi" w:cstheme="majorHAnsi"/>
+        </w:rPr>
+      </w:pPr>
+    </w:p>
+    <w:p>
+      <w:pPr>
+        <w:pBdr>
+          <w:top w:val="nil"/>
+          <w:left w:val="nil"/>
+          <w:bottom w:val="nil"/>
+          <w:right w:val="nil"/>
+          <w:between w:val="nil"/>
+        </w:pBdr>
+        <w:spacing w:after="240" w:line="276" w:lineRule="auto"/>
+        <w:jc w:val="both"/>
+        <w:rPr>
+          <w:rFonts w:asciiTheme="majorHAnsi" w:hAnsiTheme="majorHAnsi" w:cstheme="majorHAnsi"/>
+        </w:rPr>
+      </w:pPr>
     </w:p>
     <w:p>
       <w:pPr>
@@ -4618,6 +5045,7 @@
           <w:lang w:val="en-GB"/>
         </w:rPr>
       </w:pPr>
+      <w:bookmarkStart w:id="21" w:name="FrontEND"/>
       <w:r>
         <w:rPr>
           <w:rFonts w:asciiTheme="majorHAnsi" w:hAnsiTheme="majorHAnsi" w:cstheme="majorHAnsi"/>
@@ -4627,15 +5055,21 @@
           <w:szCs w:val="28"/>
           <w:lang w:val="en-GB"/>
         </w:rPr>
+        <w:lastRenderedPageBreak/>
         <w:t>Design Front-End</w:t>
       </w:r>
     </w:p>
+    <w:bookmarkEnd w:id="21"/>
     <w:p>
       <w:pPr>
         <w:spacing w:line="276" w:lineRule="auto"/>
         <w:jc w:val="both"/>
         <w:rPr>
           <w:rFonts w:asciiTheme="majorHAnsi" w:hAnsiTheme="majorHAnsi" w:cstheme="majorHAnsi"/>
+          <w:b/>
+          <w:bCs/>
+          <w:u w:val="single"/>
+          <w:lang w:val="en-GB"/>
         </w:rPr>
       </w:pPr>
       <w:r>
@@ -4712,611 +5146,14 @@
         </w:rPr>
         <w:t>i.</w:t>
       </w:r>
-    </w:p>
-    <w:p>
-      <w:pPr>
-        <w:pStyle w:val="Paragrafoelenco"/>
-        <w:numPr>
-          <w:ilvl w:val="0"/>
-          <w:numId w:val="11"/>
-        </w:numPr>
-        <w:spacing w:line="276" w:lineRule="auto"/>
-        <w:jc w:val="both"/>
+      <w:r>
         <w:rPr>
           <w:rFonts w:asciiTheme="majorHAnsi" w:hAnsiTheme="majorHAnsi" w:cstheme="majorHAnsi"/>
           <w:highlight w:val="yellow"/>
           <w:lang w:val="en-GB"/>
         </w:rPr>
-      </w:pPr>
-      <w:commentRangeStart w:id="17"/>
-      <w:r>
-        <w:rPr>
-          <w:rFonts w:asciiTheme="majorHAnsi" w:hAnsiTheme="majorHAnsi" w:cstheme="majorHAnsi"/>
-          <w:highlight w:val="yellow"/>
-          <w:lang w:val="en-GB"/>
-        </w:rPr>
-        <w:t>Login</w:t>
-      </w:r>
-      <w:r>
-        <w:rPr>
-          <w:rFonts w:asciiTheme="majorHAnsi" w:hAnsiTheme="majorHAnsi" w:cstheme="majorHAnsi"/>
-          <w:highlight w:val="yellow"/>
-          <w:lang w:val="en-GB"/>
-        </w:rPr>
-        <w:t xml:space="preserve"> account </w:t>
-      </w:r>
-      <w:proofErr w:type="spellStart"/>
-      <w:r>
-        <w:rPr>
-          <w:rFonts w:asciiTheme="majorHAnsi" w:hAnsiTheme="majorHAnsi" w:cstheme="majorHAnsi"/>
-          <w:highlight w:val="yellow"/>
-          <w:lang w:val="en-GB"/>
-        </w:rPr>
-        <w:t>studente</w:t>
-      </w:r>
-      <w:proofErr w:type="spellEnd"/>
-    </w:p>
-    <w:p>
-      <w:pPr>
-        <w:pStyle w:val="Paragrafoelenco"/>
-        <w:numPr>
-          <w:ilvl w:val="0"/>
-          <w:numId w:val="11"/>
-        </w:numPr>
-        <w:spacing w:line="276" w:lineRule="auto"/>
-        <w:jc w:val="both"/>
-        <w:rPr>
-          <w:rFonts w:asciiTheme="majorHAnsi" w:hAnsiTheme="majorHAnsi" w:cstheme="majorHAnsi"/>
-          <w:highlight w:val="yellow"/>
-          <w:lang w:val="en-GB"/>
-        </w:rPr>
-      </w:pPr>
-      <w:r>
-        <w:rPr>
-          <w:rFonts w:asciiTheme="majorHAnsi" w:hAnsiTheme="majorHAnsi" w:cstheme="majorHAnsi"/>
-          <w:highlight w:val="yellow"/>
-          <w:lang w:val="en-GB"/>
-        </w:rPr>
-        <w:t xml:space="preserve">Login account </w:t>
-      </w:r>
-      <w:proofErr w:type="spellStart"/>
-      <w:r>
-        <w:rPr>
-          <w:rFonts w:asciiTheme="majorHAnsi" w:hAnsiTheme="majorHAnsi" w:cstheme="majorHAnsi"/>
-          <w:highlight w:val="yellow"/>
-          <w:lang w:val="en-GB"/>
-        </w:rPr>
-        <w:t>offerente</w:t>
-      </w:r>
-      <w:proofErr w:type="spellEnd"/>
-    </w:p>
-    <w:p>
-      <w:pPr>
-        <w:pStyle w:val="Paragrafoelenco"/>
-        <w:numPr>
-          <w:ilvl w:val="0"/>
-          <w:numId w:val="11"/>
-        </w:numPr>
-        <w:spacing w:line="276" w:lineRule="auto"/>
-        <w:jc w:val="both"/>
-        <w:rPr>
-          <w:rFonts w:asciiTheme="majorHAnsi" w:hAnsiTheme="majorHAnsi" w:cstheme="majorHAnsi"/>
-          <w:highlight w:val="yellow"/>
-          <w:lang w:val="en-GB"/>
-        </w:rPr>
-      </w:pPr>
-      <w:proofErr w:type="spellStart"/>
-      <w:r>
-        <w:rPr>
-          <w:rFonts w:asciiTheme="majorHAnsi" w:hAnsiTheme="majorHAnsi" w:cstheme="majorHAnsi"/>
-          <w:highlight w:val="yellow"/>
-          <w:lang w:val="en-GB"/>
-        </w:rPr>
-        <w:t>Registrazione</w:t>
-      </w:r>
-      <w:proofErr w:type="spellEnd"/>
-      <w:r>
-        <w:rPr>
-          <w:rFonts w:asciiTheme="majorHAnsi" w:hAnsiTheme="majorHAnsi" w:cstheme="majorHAnsi"/>
-          <w:highlight w:val="yellow"/>
-          <w:lang w:val="en-GB"/>
-        </w:rPr>
-        <w:t xml:space="preserve"> account </w:t>
-      </w:r>
-      <w:proofErr w:type="spellStart"/>
-      <w:r>
-        <w:rPr>
-          <w:rFonts w:asciiTheme="majorHAnsi" w:hAnsiTheme="majorHAnsi" w:cstheme="majorHAnsi"/>
-          <w:highlight w:val="yellow"/>
-          <w:lang w:val="en-GB"/>
-        </w:rPr>
-        <w:t>studente</w:t>
-      </w:r>
-      <w:proofErr w:type="spellEnd"/>
-    </w:p>
-    <w:p>
-      <w:pPr>
-        <w:pStyle w:val="Paragrafoelenco"/>
-        <w:numPr>
-          <w:ilvl w:val="0"/>
-          <w:numId w:val="11"/>
-        </w:numPr>
-        <w:spacing w:line="276" w:lineRule="auto"/>
-        <w:jc w:val="both"/>
-        <w:rPr>
-          <w:rFonts w:asciiTheme="majorHAnsi" w:hAnsiTheme="majorHAnsi" w:cstheme="majorHAnsi"/>
-          <w:highlight w:val="yellow"/>
-          <w:lang w:val="en-GB"/>
-        </w:rPr>
-      </w:pPr>
-      <w:proofErr w:type="spellStart"/>
-      <w:r>
-        <w:rPr>
-          <w:rFonts w:asciiTheme="majorHAnsi" w:hAnsiTheme="majorHAnsi" w:cstheme="majorHAnsi"/>
-          <w:highlight w:val="yellow"/>
-          <w:lang w:val="en-GB"/>
-        </w:rPr>
-        <w:t>Registrazione</w:t>
-      </w:r>
-      <w:proofErr w:type="spellEnd"/>
-      <w:r>
-        <w:rPr>
-          <w:rFonts w:asciiTheme="majorHAnsi" w:hAnsiTheme="majorHAnsi" w:cstheme="majorHAnsi"/>
-          <w:highlight w:val="yellow"/>
-          <w:lang w:val="en-GB"/>
-        </w:rPr>
-        <w:t xml:space="preserve"> account </w:t>
-      </w:r>
-      <w:proofErr w:type="spellStart"/>
-      <w:r>
-        <w:rPr>
-          <w:rFonts w:asciiTheme="majorHAnsi" w:hAnsiTheme="majorHAnsi" w:cstheme="majorHAnsi"/>
-          <w:highlight w:val="yellow"/>
-          <w:lang w:val="en-GB"/>
-        </w:rPr>
-        <w:t>offerente</w:t>
-      </w:r>
-      <w:proofErr w:type="spellEnd"/>
-    </w:p>
-    <w:p>
-      <w:pPr>
-        <w:pStyle w:val="Paragrafoelenco"/>
-        <w:numPr>
-          <w:ilvl w:val="0"/>
-          <w:numId w:val="11"/>
-        </w:numPr>
-        <w:spacing w:line="276" w:lineRule="auto"/>
-        <w:jc w:val="both"/>
-        <w:rPr>
-          <w:rFonts w:asciiTheme="majorHAnsi" w:hAnsiTheme="majorHAnsi" w:cstheme="majorHAnsi"/>
-          <w:highlight w:val="yellow"/>
-          <w:lang w:val="en-GB"/>
-        </w:rPr>
-      </w:pPr>
-      <w:r>
-        <w:rPr>
-          <w:rFonts w:asciiTheme="majorHAnsi" w:hAnsiTheme="majorHAnsi" w:cstheme="majorHAnsi"/>
-          <w:highlight w:val="yellow"/>
-          <w:lang w:val="en-GB"/>
-        </w:rPr>
-        <w:t xml:space="preserve">Home page vista </w:t>
-      </w:r>
-      <w:proofErr w:type="spellStart"/>
-      <w:r>
-        <w:rPr>
-          <w:rFonts w:asciiTheme="majorHAnsi" w:hAnsiTheme="majorHAnsi" w:cstheme="majorHAnsi"/>
-          <w:highlight w:val="yellow"/>
-          <w:lang w:val="en-GB"/>
-        </w:rPr>
-        <w:t>studente</w:t>
-      </w:r>
-      <w:proofErr w:type="spellEnd"/>
-    </w:p>
-    <w:p>
-      <w:pPr>
-        <w:pStyle w:val="Paragrafoelenco"/>
-        <w:numPr>
-          <w:ilvl w:val="0"/>
-          <w:numId w:val="11"/>
-        </w:numPr>
-        <w:spacing w:line="276" w:lineRule="auto"/>
-        <w:jc w:val="both"/>
-        <w:rPr>
-          <w:rFonts w:asciiTheme="majorHAnsi" w:hAnsiTheme="majorHAnsi" w:cstheme="majorHAnsi"/>
-          <w:highlight w:val="yellow"/>
-        </w:rPr>
-      </w:pPr>
-      <w:r>
-        <w:rPr>
-          <w:rFonts w:asciiTheme="majorHAnsi" w:hAnsiTheme="majorHAnsi" w:cstheme="majorHAnsi"/>
-          <w:highlight w:val="yellow"/>
-        </w:rPr>
-        <w:t>Visualizzazione annuncio</w:t>
-      </w:r>
-      <w:r>
-        <w:rPr>
-          <w:rFonts w:asciiTheme="majorHAnsi" w:hAnsiTheme="majorHAnsi" w:cstheme="majorHAnsi"/>
-          <w:highlight w:val="yellow"/>
-        </w:rPr>
-        <w:t xml:space="preserve"> da parte dello studente</w:t>
-      </w:r>
-    </w:p>
-    <w:p>
-      <w:pPr>
-        <w:pStyle w:val="Paragrafoelenco"/>
-        <w:numPr>
-          <w:ilvl w:val="0"/>
-          <w:numId w:val="11"/>
-        </w:numPr>
-        <w:spacing w:line="276" w:lineRule="auto"/>
-        <w:jc w:val="both"/>
-        <w:rPr>
-          <w:rFonts w:asciiTheme="majorHAnsi" w:hAnsiTheme="majorHAnsi" w:cstheme="majorHAnsi"/>
-          <w:highlight w:val="yellow"/>
-          <w:lang w:val="en-GB"/>
-        </w:rPr>
-      </w:pPr>
-      <w:proofErr w:type="spellStart"/>
-      <w:r>
-        <w:rPr>
-          <w:rFonts w:asciiTheme="majorHAnsi" w:hAnsiTheme="majorHAnsi" w:cstheme="majorHAnsi"/>
-          <w:highlight w:val="yellow"/>
-          <w:lang w:val="en-GB"/>
-        </w:rPr>
-        <w:t>Visualizzazione</w:t>
-      </w:r>
-      <w:proofErr w:type="spellEnd"/>
-      <w:r>
-        <w:rPr>
-          <w:rFonts w:asciiTheme="majorHAnsi" w:hAnsiTheme="majorHAnsi" w:cstheme="majorHAnsi"/>
-          <w:highlight w:val="yellow"/>
-          <w:lang w:val="en-GB"/>
-        </w:rPr>
         <w:t xml:space="preserve"> </w:t>
       </w:r>
-      <w:proofErr w:type="spellStart"/>
-      <w:r>
-        <w:rPr>
-          <w:rFonts w:asciiTheme="majorHAnsi" w:hAnsiTheme="majorHAnsi" w:cstheme="majorHAnsi"/>
-          <w:highlight w:val="yellow"/>
-          <w:lang w:val="en-GB"/>
-        </w:rPr>
-        <w:t>stati</w:t>
-      </w:r>
-      <w:proofErr w:type="spellEnd"/>
-      <w:r>
-        <w:rPr>
-          <w:rFonts w:asciiTheme="majorHAnsi" w:hAnsiTheme="majorHAnsi" w:cstheme="majorHAnsi"/>
-          <w:highlight w:val="yellow"/>
-          <w:lang w:val="en-GB"/>
-        </w:rPr>
-        <w:t xml:space="preserve"> </w:t>
-      </w:r>
-      <w:proofErr w:type="spellStart"/>
-      <w:r>
-        <w:rPr>
-          <w:rFonts w:asciiTheme="majorHAnsi" w:hAnsiTheme="majorHAnsi" w:cstheme="majorHAnsi"/>
-          <w:highlight w:val="yellow"/>
-          <w:lang w:val="en-GB"/>
-        </w:rPr>
-        <w:t>richieste</w:t>
-      </w:r>
-      <w:proofErr w:type="spellEnd"/>
-      <w:r>
-        <w:rPr>
-          <w:rFonts w:asciiTheme="majorHAnsi" w:hAnsiTheme="majorHAnsi" w:cstheme="majorHAnsi"/>
-          <w:highlight w:val="yellow"/>
-          <w:lang w:val="en-GB"/>
-        </w:rPr>
-        <w:t xml:space="preserve"> </w:t>
-      </w:r>
-      <w:proofErr w:type="spellStart"/>
-      <w:r>
-        <w:rPr>
-          <w:rFonts w:asciiTheme="majorHAnsi" w:hAnsiTheme="majorHAnsi" w:cstheme="majorHAnsi"/>
-          <w:highlight w:val="yellow"/>
-          <w:lang w:val="en-GB"/>
-        </w:rPr>
-        <w:t>dello</w:t>
-      </w:r>
-      <w:proofErr w:type="spellEnd"/>
-      <w:r>
-        <w:rPr>
-          <w:rFonts w:asciiTheme="majorHAnsi" w:hAnsiTheme="majorHAnsi" w:cstheme="majorHAnsi"/>
-          <w:highlight w:val="yellow"/>
-          <w:lang w:val="en-GB"/>
-        </w:rPr>
-        <w:t xml:space="preserve"> </w:t>
-      </w:r>
-      <w:proofErr w:type="spellStart"/>
-      <w:r>
-        <w:rPr>
-          <w:rFonts w:asciiTheme="majorHAnsi" w:hAnsiTheme="majorHAnsi" w:cstheme="majorHAnsi"/>
-          <w:highlight w:val="yellow"/>
-          <w:lang w:val="en-GB"/>
-        </w:rPr>
-        <w:t>studente</w:t>
-      </w:r>
-      <w:proofErr w:type="spellEnd"/>
-    </w:p>
-    <w:p>
-      <w:pPr>
-        <w:pStyle w:val="Paragrafoelenco"/>
-        <w:numPr>
-          <w:ilvl w:val="0"/>
-          <w:numId w:val="11"/>
-        </w:numPr>
-        <w:spacing w:line="276" w:lineRule="auto"/>
-        <w:jc w:val="both"/>
-        <w:rPr>
-          <w:rFonts w:asciiTheme="majorHAnsi" w:hAnsiTheme="majorHAnsi" w:cstheme="majorHAnsi"/>
-          <w:highlight w:val="yellow"/>
-          <w:lang w:val="en-GB"/>
-        </w:rPr>
-      </w:pPr>
-      <w:proofErr w:type="spellStart"/>
-      <w:r>
-        <w:rPr>
-          <w:rFonts w:asciiTheme="majorHAnsi" w:hAnsiTheme="majorHAnsi" w:cstheme="majorHAnsi"/>
-          <w:highlight w:val="yellow"/>
-          <w:lang w:val="en-GB"/>
-        </w:rPr>
-        <w:t>Modifica</w:t>
-      </w:r>
-      <w:proofErr w:type="spellEnd"/>
-      <w:r>
-        <w:rPr>
-          <w:rFonts w:asciiTheme="majorHAnsi" w:hAnsiTheme="majorHAnsi" w:cstheme="majorHAnsi"/>
-          <w:highlight w:val="yellow"/>
-          <w:lang w:val="en-GB"/>
-        </w:rPr>
-        <w:t xml:space="preserve"> </w:t>
-      </w:r>
-      <w:proofErr w:type="spellStart"/>
-      <w:r>
-        <w:rPr>
-          <w:rFonts w:asciiTheme="majorHAnsi" w:hAnsiTheme="majorHAnsi" w:cstheme="majorHAnsi"/>
-          <w:highlight w:val="yellow"/>
-          <w:lang w:val="en-GB"/>
-        </w:rPr>
-        <w:t>disponibilità</w:t>
-      </w:r>
-      <w:proofErr w:type="spellEnd"/>
-      <w:r>
-        <w:rPr>
-          <w:rFonts w:asciiTheme="majorHAnsi" w:hAnsiTheme="majorHAnsi" w:cstheme="majorHAnsi"/>
-          <w:highlight w:val="yellow"/>
-          <w:lang w:val="en-GB"/>
-        </w:rPr>
-        <w:t xml:space="preserve"> </w:t>
-      </w:r>
-      <w:proofErr w:type="spellStart"/>
-      <w:r>
-        <w:rPr>
-          <w:rFonts w:asciiTheme="majorHAnsi" w:hAnsiTheme="majorHAnsi" w:cstheme="majorHAnsi"/>
-          <w:highlight w:val="yellow"/>
-          <w:lang w:val="en-GB"/>
-        </w:rPr>
-        <w:t>settimanal</w:t>
-      </w:r>
-      <w:r>
-        <w:rPr>
-          <w:rFonts w:asciiTheme="majorHAnsi" w:hAnsiTheme="majorHAnsi" w:cstheme="majorHAnsi"/>
-          <w:highlight w:val="yellow"/>
-          <w:lang w:val="en-GB"/>
-        </w:rPr>
-        <w:t>i</w:t>
-      </w:r>
-      <w:proofErr w:type="spellEnd"/>
-      <w:r>
-        <w:rPr>
-          <w:rFonts w:asciiTheme="majorHAnsi" w:hAnsiTheme="majorHAnsi" w:cstheme="majorHAnsi"/>
-          <w:highlight w:val="yellow"/>
-          <w:lang w:val="en-GB"/>
-        </w:rPr>
-        <w:t xml:space="preserve"> </w:t>
-      </w:r>
-      <w:proofErr w:type="spellStart"/>
-      <w:r>
-        <w:rPr>
-          <w:rFonts w:asciiTheme="majorHAnsi" w:hAnsiTheme="majorHAnsi" w:cstheme="majorHAnsi"/>
-          <w:highlight w:val="yellow"/>
-          <w:lang w:val="en-GB"/>
-        </w:rPr>
-        <w:t>dello</w:t>
-      </w:r>
-      <w:proofErr w:type="spellEnd"/>
-      <w:r>
-        <w:rPr>
-          <w:rFonts w:asciiTheme="majorHAnsi" w:hAnsiTheme="majorHAnsi" w:cstheme="majorHAnsi"/>
-          <w:highlight w:val="yellow"/>
-          <w:lang w:val="en-GB"/>
-        </w:rPr>
-        <w:t xml:space="preserve"> </w:t>
-      </w:r>
-      <w:proofErr w:type="spellStart"/>
-      <w:r>
-        <w:rPr>
-          <w:rFonts w:asciiTheme="majorHAnsi" w:hAnsiTheme="majorHAnsi" w:cstheme="majorHAnsi"/>
-          <w:highlight w:val="yellow"/>
-          <w:lang w:val="en-GB"/>
-        </w:rPr>
-        <w:t>studente</w:t>
-      </w:r>
-      <w:proofErr w:type="spellEnd"/>
-    </w:p>
-    <w:p>
-      <w:pPr>
-        <w:pStyle w:val="Paragrafoelenco"/>
-        <w:numPr>
-          <w:ilvl w:val="0"/>
-          <w:numId w:val="11"/>
-        </w:numPr>
-        <w:spacing w:line="276" w:lineRule="auto"/>
-        <w:jc w:val="both"/>
-        <w:rPr>
-          <w:rFonts w:asciiTheme="majorHAnsi" w:hAnsiTheme="majorHAnsi" w:cstheme="majorHAnsi"/>
-          <w:highlight w:val="yellow"/>
-          <w:lang w:val="en-GB"/>
-        </w:rPr>
-      </w:pPr>
-      <w:r>
-        <w:rPr>
-          <w:rFonts w:asciiTheme="majorHAnsi" w:hAnsiTheme="majorHAnsi" w:cstheme="majorHAnsi"/>
-          <w:highlight w:val="yellow"/>
-          <w:lang w:val="en-GB"/>
-        </w:rPr>
-        <w:t xml:space="preserve">Home page </w:t>
-      </w:r>
-      <w:proofErr w:type="spellStart"/>
-      <w:r>
-        <w:rPr>
-          <w:rFonts w:asciiTheme="majorHAnsi" w:hAnsiTheme="majorHAnsi" w:cstheme="majorHAnsi"/>
-          <w:highlight w:val="yellow"/>
-          <w:lang w:val="en-GB"/>
-        </w:rPr>
-        <w:t>dell’offerente</w:t>
-      </w:r>
-      <w:proofErr w:type="spellEnd"/>
-    </w:p>
-    <w:p>
-      <w:pPr>
-        <w:pStyle w:val="Paragrafoelenco"/>
-        <w:numPr>
-          <w:ilvl w:val="0"/>
-          <w:numId w:val="11"/>
-        </w:numPr>
-        <w:spacing w:line="276" w:lineRule="auto"/>
-        <w:jc w:val="both"/>
-        <w:rPr>
-          <w:rFonts w:asciiTheme="majorHAnsi" w:hAnsiTheme="majorHAnsi" w:cstheme="majorHAnsi"/>
-          <w:highlight w:val="yellow"/>
-          <w:lang w:val="en-GB"/>
-        </w:rPr>
-      </w:pPr>
-      <w:proofErr w:type="spellStart"/>
-      <w:r>
-        <w:rPr>
-          <w:rFonts w:asciiTheme="majorHAnsi" w:hAnsiTheme="majorHAnsi" w:cstheme="majorHAnsi"/>
-          <w:highlight w:val="yellow"/>
-          <w:lang w:val="en-GB"/>
-        </w:rPr>
-        <w:t>Creazione</w:t>
-      </w:r>
-      <w:proofErr w:type="spellEnd"/>
-      <w:r>
-        <w:rPr>
-          <w:rFonts w:asciiTheme="majorHAnsi" w:hAnsiTheme="majorHAnsi" w:cstheme="majorHAnsi"/>
-          <w:highlight w:val="yellow"/>
-          <w:lang w:val="en-GB"/>
-        </w:rPr>
-        <w:t xml:space="preserve"> </w:t>
-      </w:r>
-      <w:proofErr w:type="spellStart"/>
-      <w:r>
-        <w:rPr>
-          <w:rFonts w:asciiTheme="majorHAnsi" w:hAnsiTheme="majorHAnsi" w:cstheme="majorHAnsi"/>
-          <w:highlight w:val="yellow"/>
-          <w:lang w:val="en-GB"/>
-        </w:rPr>
-        <w:t>annuncio</w:t>
-      </w:r>
-      <w:proofErr w:type="spellEnd"/>
-      <w:r>
-        <w:rPr>
-          <w:rFonts w:asciiTheme="majorHAnsi" w:hAnsiTheme="majorHAnsi" w:cstheme="majorHAnsi"/>
-          <w:highlight w:val="yellow"/>
-          <w:lang w:val="en-GB"/>
-        </w:rPr>
-        <w:t xml:space="preserve"> da </w:t>
-      </w:r>
-      <w:proofErr w:type="spellStart"/>
-      <w:r>
-        <w:rPr>
-          <w:rFonts w:asciiTheme="majorHAnsi" w:hAnsiTheme="majorHAnsi" w:cstheme="majorHAnsi"/>
-          <w:highlight w:val="yellow"/>
-          <w:lang w:val="en-GB"/>
-        </w:rPr>
-        <w:t>parte</w:t>
-      </w:r>
-      <w:proofErr w:type="spellEnd"/>
-      <w:r>
-        <w:rPr>
-          <w:rFonts w:asciiTheme="majorHAnsi" w:hAnsiTheme="majorHAnsi" w:cstheme="majorHAnsi"/>
-          <w:highlight w:val="yellow"/>
-          <w:lang w:val="en-GB"/>
-        </w:rPr>
-        <w:t xml:space="preserve"> </w:t>
-      </w:r>
-      <w:proofErr w:type="spellStart"/>
-      <w:r>
-        <w:rPr>
-          <w:rFonts w:asciiTheme="majorHAnsi" w:hAnsiTheme="majorHAnsi" w:cstheme="majorHAnsi"/>
-          <w:highlight w:val="yellow"/>
-          <w:lang w:val="en-GB"/>
-        </w:rPr>
-        <w:t>dell’offerente</w:t>
-      </w:r>
-      <w:commentRangeEnd w:id="17"/>
-      <w:proofErr w:type="spellEnd"/>
-      <w:r>
-        <w:rPr>
-          <w:rStyle w:val="Rimandocommento"/>
-        </w:rPr>
-        <w:commentReference w:id="17"/>
-      </w:r>
-    </w:p>
-    <w:p>
-      <w:pPr>
-        <w:spacing w:line="276" w:lineRule="auto"/>
-        <w:jc w:val="both"/>
-        <w:rPr>
-          <w:rFonts w:asciiTheme="majorHAnsi" w:hAnsiTheme="majorHAnsi" w:cstheme="majorHAnsi"/>
-          <w:b/>
-          <w:bCs/>
-          <w:u w:val="single"/>
-          <w:lang w:val="en-GB"/>
-        </w:rPr>
-      </w:pPr>
-    </w:p>
-    <w:p>
-      <w:pPr>
-        <w:spacing w:line="276" w:lineRule="auto"/>
-        <w:jc w:val="both"/>
-        <w:rPr>
-          <w:rFonts w:asciiTheme="majorHAnsi" w:hAnsiTheme="majorHAnsi" w:cstheme="majorHAnsi"/>
-          <w:b/>
-          <w:bCs/>
-          <w:u w:val="single"/>
-          <w:lang w:val="en-GB"/>
-        </w:rPr>
-      </w:pPr>
-    </w:p>
-    <w:p>
-      <w:pPr>
-        <w:spacing w:line="276" w:lineRule="auto"/>
-        <w:jc w:val="both"/>
-        <w:rPr>
-          <w:rFonts w:asciiTheme="majorHAnsi" w:hAnsiTheme="majorHAnsi" w:cstheme="majorHAnsi"/>
-          <w:b/>
-          <w:bCs/>
-          <w:u w:val="single"/>
-          <w:lang w:val="en-GB"/>
-        </w:rPr>
-      </w:pPr>
-    </w:p>
-    <w:p>
-      <w:pPr>
-        <w:spacing w:line="276" w:lineRule="auto"/>
-        <w:jc w:val="both"/>
-        <w:rPr>
-          <w:rFonts w:asciiTheme="majorHAnsi" w:hAnsiTheme="majorHAnsi" w:cstheme="majorHAnsi"/>
-          <w:b/>
-          <w:bCs/>
-          <w:u w:val="single"/>
-          <w:lang w:val="en-GB"/>
-        </w:rPr>
-      </w:pPr>
     </w:p>
     <w:p>
       <w:pPr>
@@ -5337,7 +5174,6 @@
           <w:noProof/>
           <w:lang w:val="en-GB"/>
         </w:rPr>
-        <w:lastRenderedPageBreak/>
         <w:drawing>
           <wp:anchor distT="0" distB="0" distL="114300" distR="114300" simplePos="0" relativeHeight="251663360" behindDoc="0" locked="0" layoutInCell="1" allowOverlap="1" wp14:anchorId="114D5569" wp14:editId="5F81E1FE">
             <wp:simplePos x="0" y="0"/>
@@ -5364,7 +5200,7 @@
                     </pic:cNvPicPr>
                   </pic:nvPicPr>
                   <pic:blipFill>
-                    <a:blip r:embed="rId13" cstate="print">
+                    <a:blip r:embed="rId9" cstate="print">
                       <a:extLst>
                         <a:ext uri="{28A0092B-C50C-407E-A947-70E740481C1C}">
                           <a14:useLocalDpi xmlns:a14="http://schemas.microsoft.com/office/drawing/2010/main" val="0"/>
@@ -5595,7 +5431,7 @@
                     </pic:cNvPicPr>
                   </pic:nvPicPr>
                   <pic:blipFill>
-                    <a:blip r:embed="rId14" cstate="print">
+                    <a:blip r:embed="rId10" cstate="print">
                       <a:extLst>
                         <a:ext uri="{28A0092B-C50C-407E-A947-70E740481C1C}">
                           <a14:useLocalDpi xmlns:a14="http://schemas.microsoft.com/office/drawing/2010/main" val="0"/>
@@ -5645,6 +5481,7 @@
         <w:rPr>
           <w:rFonts w:asciiTheme="majorHAnsi" w:hAnsiTheme="majorHAnsi" w:cstheme="majorHAnsi"/>
         </w:rPr>
+        <w:lastRenderedPageBreak/>
         <w:t xml:space="preserve">Se l’utente sceglie l’ingresso da offerente, il </w:t>
       </w:r>
       <w:proofErr w:type="spellStart"/>
@@ -5659,21 +5496,7 @@
         <w:rPr>
           <w:rFonts w:asciiTheme="majorHAnsi" w:hAnsiTheme="majorHAnsi" w:cstheme="majorHAnsi"/>
         </w:rPr>
-        <w:t xml:space="preserve"> chiede all’offerente di inserire </w:t>
-      </w:r>
-      <w:proofErr w:type="gramStart"/>
-      <w:r>
-        <w:rPr>
-          <w:rFonts w:asciiTheme="majorHAnsi" w:hAnsiTheme="majorHAnsi" w:cstheme="majorHAnsi"/>
-        </w:rPr>
-        <w:t>email</w:t>
-      </w:r>
-      <w:proofErr w:type="gramEnd"/>
-      <w:r>
-        <w:rPr>
-          <w:rFonts w:asciiTheme="majorHAnsi" w:hAnsiTheme="majorHAnsi" w:cstheme="majorHAnsi"/>
-        </w:rPr>
-        <w:t xml:space="preserve"> e password. Una volta fatto questo, se l’offerente clicca su “Accedi” e le credenziali sono corrette, sarà consentito l’accesso al nostro sito e verrà visualizzata l’home page (vedi </w:t>
+        <w:t xml:space="preserve"> chiede all’offerente di inserire email e password. Una volta fatto questo, se l’offerente clicca su “Accedi” e le credenziali sono corrette, sarà consentito l’accesso al nostro sito e verrà visualizzata l’home page (vedi </w:t>
       </w:r>
       <w:hyperlink w:anchor="HomePageOfferente" w:history="1">
         <w:r>
@@ -5745,7 +5568,7 @@
           <w:lang w:val="en-GB"/>
         </w:rPr>
       </w:pPr>
-      <w:bookmarkStart w:id="18" w:name="RegistrazioneAccountStudente"/>
+      <w:bookmarkStart w:id="22" w:name="RegistrazioneAccountStudente"/>
       <w:proofErr w:type="spellStart"/>
       <w:r>
         <w:rPr>
@@ -5755,7 +5578,6 @@
           <w:u w:val="single"/>
           <w:lang w:val="en-GB"/>
         </w:rPr>
-        <w:lastRenderedPageBreak/>
         <w:t>Registrazione</w:t>
       </w:r>
       <w:proofErr w:type="spellEnd"/>
@@ -5780,7 +5602,7 @@
         </w:rPr>
         <w:t>studente</w:t>
       </w:r>
-      <w:bookmarkEnd w:id="18"/>
+      <w:bookmarkEnd w:id="22"/>
       <w:proofErr w:type="spellEnd"/>
     </w:p>
     <w:p>
@@ -5820,7 +5642,7 @@
                     </pic:cNvPicPr>
                   </pic:nvPicPr>
                   <pic:blipFill>
-                    <a:blip r:embed="rId15">
+                    <a:blip r:embed="rId11">
                       <a:extLst>
                         <a:ext uri="{28A0092B-C50C-407E-A947-70E740481C1C}">
                           <a14:useLocalDpi xmlns:a14="http://schemas.microsoft.com/office/drawing/2010/main" val="0"/>
@@ -5925,7 +5747,7 @@
           <w:u w:val="single"/>
         </w:rPr>
       </w:pPr>
-      <w:bookmarkStart w:id="19" w:name="RegistrazioneAccountOfferente"/>
+      <w:bookmarkStart w:id="23" w:name="RegistrazioneAccountOfferente"/>
       <w:r>
         <w:rPr>
           <w:rFonts w:asciiTheme="majorHAnsi" w:hAnsiTheme="majorHAnsi" w:cstheme="majorHAnsi"/>
@@ -5958,7 +5780,7 @@
                     </pic:cNvPicPr>
                   </pic:nvPicPr>
                   <pic:blipFill>
-                    <a:blip r:embed="rId16">
+                    <a:blip r:embed="rId12">
                       <a:extLst>
                         <a:ext uri="{28A0092B-C50C-407E-A947-70E740481C1C}">
                           <a14:useLocalDpi xmlns:a14="http://schemas.microsoft.com/office/drawing/2010/main" val="0"/>
@@ -6005,7 +5827,7 @@
         <w:t>Registrazione account offerente</w:t>
       </w:r>
     </w:p>
-    <w:bookmarkEnd w:id="19"/>
+    <w:bookmarkEnd w:id="23"/>
     <w:p>
       <w:pPr>
         <w:spacing w:line="276" w:lineRule="auto"/>
@@ -6018,6 +5840,7 @@
         <w:rPr>
           <w:rFonts w:asciiTheme="majorHAnsi" w:hAnsiTheme="majorHAnsi" w:cstheme="majorHAnsi"/>
         </w:rPr>
+        <w:lastRenderedPageBreak/>
         <w:t>L’offerente nel caso di primo accesso dovrà inserire le seguenti informazioni:</w:t>
       </w:r>
     </w:p>
@@ -6170,7 +5993,6 @@
         <w:rPr>
           <w:rFonts w:asciiTheme="majorHAnsi" w:hAnsiTheme="majorHAnsi" w:cstheme="majorHAnsi"/>
         </w:rPr>
-        <w:lastRenderedPageBreak/>
         <w:t>Una volta inserite tutte le informazioni correttamente e aver spuntato la casella “Accetto i Termini e Condizioni e Privacy Policy” può registrarsi come offerente e verrà indirizzato alla sua Home page (</w:t>
       </w:r>
       <w:r>
@@ -6200,7 +6022,7 @@
         </w:rPr>
         <w:t>.</w:t>
       </w:r>
-      <w:bookmarkStart w:id="20" w:name="HomePageStudente"/>
+      <w:bookmarkStart w:id="24" w:name="HomePageStudente"/>
     </w:p>
     <w:p>
       <w:pPr>
@@ -6237,7 +6059,7 @@
       </w:r>
       <w:proofErr w:type="spellEnd"/>
     </w:p>
-    <w:bookmarkEnd w:id="20"/>
+    <w:bookmarkEnd w:id="24"/>
     <w:p>
       <w:pPr>
         <w:spacing w:line="276" w:lineRule="auto"/>
@@ -6275,7 +6097,7 @@
                     </pic:cNvPicPr>
                   </pic:nvPicPr>
                   <pic:blipFill>
-                    <a:blip r:embed="rId17" cstate="print">
+                    <a:blip r:embed="rId13" cstate="print">
                       <a:extLst>
                         <a:ext uri="{28A0092B-C50C-407E-A947-70E740481C1C}">
                           <a14:useLocalDpi xmlns:a14="http://schemas.microsoft.com/office/drawing/2010/main" val="0"/>
@@ -6552,7 +6374,7 @@
           <w:u w:val="single"/>
         </w:rPr>
       </w:pPr>
-      <w:bookmarkStart w:id="21" w:name="VisualizzazioneAnnuncio"/>
+      <w:bookmarkStart w:id="25" w:name="VisualizzazioneAnnuncio"/>
       <w:r>
         <w:rPr>
           <w:rFonts w:asciiTheme="majorHAnsi" w:hAnsiTheme="majorHAnsi" w:cstheme="majorHAnsi"/>
@@ -6588,7 +6410,7 @@
                     </pic:cNvPicPr>
                   </pic:nvPicPr>
                   <pic:blipFill>
-                    <a:blip r:embed="rId18">
+                    <a:blip r:embed="rId14">
                       <a:extLst>
                         <a:ext uri="{28A0092B-C50C-407E-A947-70E740481C1C}">
                           <a14:useLocalDpi xmlns:a14="http://schemas.microsoft.com/office/drawing/2010/main" val="0"/>
@@ -6635,7 +6457,7 @@
         <w:t>Visualizzazione annuncio da parte dello studente</w:t>
       </w:r>
     </w:p>
-    <w:bookmarkEnd w:id="21"/>
+    <w:bookmarkEnd w:id="25"/>
     <w:p>
       <w:pPr>
         <w:spacing w:line="276" w:lineRule="auto"/>
@@ -6662,7 +6484,7 @@
           <w:u w:val="single"/>
         </w:rPr>
       </w:pPr>
-      <w:bookmarkStart w:id="22" w:name="VisualizzazioneStatoRichieste"/>
+      <w:bookmarkStart w:id="26" w:name="VisualizzazioneStatoRichieste"/>
       <w:r>
         <w:rPr>
           <w:rFonts w:asciiTheme="majorHAnsi" w:hAnsiTheme="majorHAnsi" w:cstheme="majorHAnsi"/>
@@ -6673,7 +6495,7 @@
         <w:t>Visualizzazione stati richieste dello studente</w:t>
       </w:r>
     </w:p>
-    <w:bookmarkEnd w:id="22"/>
+    <w:bookmarkEnd w:id="26"/>
     <w:p>
       <w:pPr>
         <w:spacing w:line="276" w:lineRule="auto"/>
@@ -6708,7 +6530,7 @@
                     </pic:cNvPicPr>
                   </pic:nvPicPr>
                   <pic:blipFill>
-                    <a:blip r:embed="rId19">
+                    <a:blip r:embed="rId15">
                       <a:extLst>
                         <a:ext uri="{28A0092B-C50C-407E-A947-70E740481C1C}">
                           <a14:useLocalDpi xmlns:a14="http://schemas.microsoft.com/office/drawing/2010/main" val="0"/>
@@ -6776,39 +6598,12 @@
         <w:jc w:val="both"/>
         <w:rPr>
           <w:rFonts w:asciiTheme="majorHAnsi" w:hAnsiTheme="majorHAnsi" w:cstheme="majorHAnsi"/>
-        </w:rPr>
-      </w:pPr>
-    </w:p>
-    <w:p>
-      <w:pPr>
-        <w:spacing w:line="276" w:lineRule="auto"/>
-        <w:jc w:val="both"/>
-        <w:rPr>
-          <w:rFonts w:asciiTheme="majorHAnsi" w:hAnsiTheme="majorHAnsi" w:cstheme="majorHAnsi"/>
-        </w:rPr>
-      </w:pPr>
-    </w:p>
-    <w:p>
-      <w:pPr>
-        <w:spacing w:line="276" w:lineRule="auto"/>
-        <w:jc w:val="both"/>
-        <w:rPr>
-          <w:rFonts w:asciiTheme="majorHAnsi" w:hAnsiTheme="majorHAnsi" w:cstheme="majorHAnsi"/>
-        </w:rPr>
-      </w:pPr>
-    </w:p>
-    <w:p>
-      <w:pPr>
-        <w:spacing w:line="276" w:lineRule="auto"/>
-        <w:jc w:val="both"/>
-        <w:rPr>
-          <w:rFonts w:asciiTheme="majorHAnsi" w:hAnsiTheme="majorHAnsi" w:cstheme="majorHAnsi"/>
           <w:b/>
           <w:bCs/>
           <w:u w:val="single"/>
         </w:rPr>
       </w:pPr>
-      <w:bookmarkStart w:id="23" w:name="ModificaDisponibilita"/>
+      <w:bookmarkStart w:id="27" w:name="ModificaDisponibilita"/>
       <w:r>
         <w:rPr>
           <w:rFonts w:asciiTheme="majorHAnsi" w:hAnsiTheme="majorHAnsi" w:cstheme="majorHAnsi"/>
@@ -6844,7 +6639,7 @@
                     </pic:cNvPicPr>
                   </pic:nvPicPr>
                   <pic:blipFill>
-                    <a:blip r:embed="rId20">
+                    <a:blip r:embed="rId16">
                       <a:extLst>
                         <a:ext uri="{28A0092B-C50C-407E-A947-70E740481C1C}">
                           <a14:useLocalDpi xmlns:a14="http://schemas.microsoft.com/office/drawing/2010/main" val="0"/>
@@ -6891,7 +6686,7 @@
         <w:t>Modifica disponibilità settimanali dello studente</w:t>
       </w:r>
     </w:p>
-    <w:bookmarkEnd w:id="23"/>
+    <w:bookmarkEnd w:id="27"/>
     <w:p>
       <w:pPr>
         <w:spacing w:line="276" w:lineRule="auto"/>
@@ -6924,7 +6719,7 @@
           <w:u w:val="single"/>
         </w:rPr>
       </w:pPr>
-      <w:bookmarkStart w:id="24" w:name="HomePageOfferente"/>
+      <w:bookmarkStart w:id="28" w:name="HomePageOfferente"/>
       <w:r>
         <w:rPr>
           <w:rFonts w:asciiTheme="majorHAnsi" w:hAnsiTheme="majorHAnsi" w:cstheme="majorHAnsi"/>
@@ -6959,7 +6754,7 @@
                     </pic:cNvPicPr>
                   </pic:nvPicPr>
                   <pic:blipFill>
-                    <a:blip r:embed="rId21" cstate="print">
+                    <a:blip r:embed="rId17" cstate="print">
                       <a:extLst>
                         <a:ext uri="{28A0092B-C50C-407E-A947-70E740481C1C}">
                           <a14:useLocalDpi xmlns:a14="http://schemas.microsoft.com/office/drawing/2010/main" val="0"/>
@@ -7024,7 +6819,7 @@
         <w:t>offerente</w:t>
       </w:r>
     </w:p>
-    <w:bookmarkEnd w:id="24"/>
+    <w:bookmarkEnd w:id="28"/>
     <w:p>
       <w:pPr>
         <w:spacing w:line="276" w:lineRule="auto"/>
@@ -7245,7 +7040,7 @@
           <w:u w:val="single"/>
         </w:rPr>
       </w:pPr>
-      <w:bookmarkStart w:id="25" w:name="CreazioneAnnuncio"/>
+      <w:bookmarkStart w:id="29" w:name="CreazioneAnnuncio"/>
       <w:r>
         <w:rPr>
           <w:noProof/>
@@ -7276,7 +7071,7 @@
                     </pic:cNvPicPr>
                   </pic:nvPicPr>
                   <pic:blipFill>
-                    <a:blip r:embed="rId22" cstate="print">
+                    <a:blip r:embed="rId18" cstate="print">
                       <a:extLst>
                         <a:ext uri="{28A0092B-C50C-407E-A947-70E740481C1C}">
                           <a14:useLocalDpi xmlns:a14="http://schemas.microsoft.com/office/drawing/2010/main" val="0"/>
@@ -7322,7 +7117,7 @@
         <w:t>Creazione annuncio da parte dell’offerente</w:t>
       </w:r>
     </w:p>
-    <w:bookmarkEnd w:id="25"/>
+    <w:bookmarkEnd w:id="29"/>
     <w:p>
       <w:pPr>
         <w:spacing w:line="276" w:lineRule="auto"/>
@@ -7509,6 +7304,96 @@
     </w:p>
     <w:p>
       <w:pPr>
+        <w:spacing w:line="276" w:lineRule="auto"/>
+        <w:jc w:val="both"/>
+        <w:rPr>
+          <w:rFonts w:asciiTheme="majorHAnsi" w:hAnsiTheme="majorHAnsi" w:cstheme="majorHAnsi"/>
+        </w:rPr>
+      </w:pPr>
+    </w:p>
+    <w:p>
+      <w:pPr>
+        <w:spacing w:line="276" w:lineRule="auto"/>
+        <w:jc w:val="both"/>
+        <w:rPr>
+          <w:rFonts w:asciiTheme="majorHAnsi" w:hAnsiTheme="majorHAnsi" w:cstheme="majorHAnsi"/>
+        </w:rPr>
+      </w:pPr>
+    </w:p>
+    <w:p>
+      <w:pPr>
+        <w:spacing w:line="276" w:lineRule="auto"/>
+        <w:jc w:val="both"/>
+        <w:rPr>
+          <w:rFonts w:asciiTheme="majorHAnsi" w:hAnsiTheme="majorHAnsi" w:cstheme="majorHAnsi"/>
+        </w:rPr>
+      </w:pPr>
+    </w:p>
+    <w:p>
+      <w:pPr>
+        <w:spacing w:line="276" w:lineRule="auto"/>
+        <w:jc w:val="both"/>
+        <w:rPr>
+          <w:rFonts w:asciiTheme="majorHAnsi" w:hAnsiTheme="majorHAnsi" w:cstheme="majorHAnsi"/>
+        </w:rPr>
+      </w:pPr>
+    </w:p>
+    <w:p>
+      <w:pPr>
+        <w:spacing w:line="276" w:lineRule="auto"/>
+        <w:jc w:val="both"/>
+        <w:rPr>
+          <w:rFonts w:asciiTheme="majorHAnsi" w:hAnsiTheme="majorHAnsi" w:cstheme="majorHAnsi"/>
+        </w:rPr>
+      </w:pPr>
+    </w:p>
+    <w:p>
+      <w:pPr>
+        <w:spacing w:line="276" w:lineRule="auto"/>
+        <w:jc w:val="both"/>
+        <w:rPr>
+          <w:rFonts w:asciiTheme="majorHAnsi" w:hAnsiTheme="majorHAnsi" w:cstheme="majorHAnsi"/>
+        </w:rPr>
+      </w:pPr>
+    </w:p>
+    <w:p>
+      <w:pPr>
+        <w:spacing w:line="276" w:lineRule="auto"/>
+        <w:jc w:val="both"/>
+        <w:rPr>
+          <w:rFonts w:asciiTheme="majorHAnsi" w:hAnsiTheme="majorHAnsi" w:cstheme="majorHAnsi"/>
+        </w:rPr>
+      </w:pPr>
+    </w:p>
+    <w:p>
+      <w:pPr>
+        <w:spacing w:line="276" w:lineRule="auto"/>
+        <w:jc w:val="both"/>
+        <w:rPr>
+          <w:rFonts w:asciiTheme="majorHAnsi" w:hAnsiTheme="majorHAnsi" w:cstheme="majorHAnsi"/>
+        </w:rPr>
+      </w:pPr>
+    </w:p>
+    <w:p>
+      <w:pPr>
+        <w:spacing w:line="276" w:lineRule="auto"/>
+        <w:jc w:val="both"/>
+        <w:rPr>
+          <w:rFonts w:asciiTheme="majorHAnsi" w:hAnsiTheme="majorHAnsi" w:cstheme="majorHAnsi"/>
+        </w:rPr>
+      </w:pPr>
+    </w:p>
+    <w:p>
+      <w:pPr>
+        <w:spacing w:line="276" w:lineRule="auto"/>
+        <w:jc w:val="both"/>
+        <w:rPr>
+          <w:rFonts w:asciiTheme="majorHAnsi" w:hAnsiTheme="majorHAnsi" w:cstheme="majorHAnsi"/>
+        </w:rPr>
+      </w:pPr>
+    </w:p>
+    <w:p>
+      <w:pPr>
         <w:pStyle w:val="Paragrafoelenco"/>
         <w:numPr>
           <w:ilvl w:val="0"/>
@@ -7523,6 +7408,7 @@
           <w:szCs w:val="28"/>
         </w:rPr>
       </w:pPr>
+      <w:bookmarkStart w:id="30" w:name="BackEND"/>
       <w:r>
         <w:rPr>
           <w:rFonts w:asciiTheme="majorHAnsi" w:hAnsiTheme="majorHAnsi" w:cstheme="majorHAnsi"/>
@@ -7531,9 +7417,11 @@
           <w:sz w:val="28"/>
           <w:szCs w:val="28"/>
         </w:rPr>
+        <w:lastRenderedPageBreak/>
         <w:t>Design Back-End</w:t>
       </w:r>
     </w:p>
+    <w:bookmarkEnd w:id="30"/>
     <w:p>
       <w:pPr>
         <w:spacing w:line="276" w:lineRule="auto"/>
@@ -7610,7 +7498,21 @@
         <w:rPr>
           <w:rFonts w:asciiTheme="majorHAnsi" w:hAnsiTheme="majorHAnsi" w:cstheme="majorHAnsi"/>
         </w:rPr>
-        <w:t xml:space="preserve">Il </w:t>
+        <w:t xml:space="preserve">Google </w:t>
+      </w:r>
+      <w:proofErr w:type="spellStart"/>
+      <w:r>
+        <w:rPr>
+          <w:rFonts w:asciiTheme="majorHAnsi" w:hAnsiTheme="majorHAnsi" w:cstheme="majorHAnsi"/>
+        </w:rPr>
+        <w:t>Calendar</w:t>
+      </w:r>
+      <w:proofErr w:type="spellEnd"/>
+      <w:r>
+        <w:rPr>
+          <w:rFonts w:asciiTheme="majorHAnsi" w:hAnsiTheme="majorHAnsi" w:cstheme="majorHAnsi"/>
+        </w:rPr>
+        <w:t xml:space="preserve"> API</w:t>
       </w:r>
       <w:r>
         <w:rPr>
@@ -7618,19 +7520,25 @@
           <w:i/>
           <w:iCs/>
         </w:rPr>
-        <w:t xml:space="preserve">Calendario </w:t>
-      </w:r>
-      <w:r>
-        <w:rPr>
-          <w:rFonts w:asciiTheme="majorHAnsi" w:hAnsiTheme="majorHAnsi" w:cstheme="majorHAnsi"/>
-        </w:rPr>
-        <w:t xml:space="preserve">del dispositivo </w:t>
-      </w:r>
-      <w:r>
-        <w:rPr>
-          <w:rFonts w:asciiTheme="majorHAnsi" w:hAnsiTheme="majorHAnsi" w:cstheme="majorHAnsi"/>
-        </w:rPr>
-        <w:t xml:space="preserve">fornisce i dati relativi alle date e agli orari, questo </w:t>
+        <w:t xml:space="preserve"> </w:t>
+      </w:r>
+      <w:r>
+        <w:rPr>
+          <w:rFonts w:asciiTheme="majorHAnsi" w:hAnsiTheme="majorHAnsi" w:cstheme="majorHAnsi"/>
+        </w:rPr>
+        <w:t>fornisc</w:t>
+      </w:r>
+      <w:r>
+        <w:rPr>
+          <w:rFonts w:asciiTheme="majorHAnsi" w:hAnsiTheme="majorHAnsi" w:cstheme="majorHAnsi"/>
+        </w:rPr>
+        <w:t>e</w:t>
+      </w:r>
+      <w:r>
+        <w:rPr>
+          <w:rFonts w:asciiTheme="majorHAnsi" w:hAnsiTheme="majorHAnsi" w:cstheme="majorHAnsi"/>
+        </w:rPr>
+        <w:t xml:space="preserve"> i dati relativi alle date e agli orari, questo </w:t>
       </w:r>
       <w:r>
         <w:rPr>
@@ -7704,21 +7612,7 @@
         <w:rPr>
           <w:rFonts w:asciiTheme="majorHAnsi" w:hAnsiTheme="majorHAnsi" w:cstheme="majorHAnsi"/>
         </w:rPr>
-        <w:t xml:space="preserve">contiene e gestisce tutti i dati presenti all’interno del </w:t>
-      </w:r>
-      <w:proofErr w:type="gramStart"/>
-      <w:r>
-        <w:rPr>
-          <w:rFonts w:asciiTheme="majorHAnsi" w:hAnsiTheme="majorHAnsi" w:cstheme="majorHAnsi"/>
-        </w:rPr>
-        <w:t>sistema</w:t>
-      </w:r>
-      <w:proofErr w:type="gramEnd"/>
-      <w:r>
-        <w:rPr>
-          <w:rFonts w:asciiTheme="majorHAnsi" w:hAnsiTheme="majorHAnsi" w:cstheme="majorHAnsi"/>
-        </w:rPr>
-        <w:t xml:space="preserve"> tra cui le utenze, gli annunci, le prenotazioni, </w:t>
+        <w:t xml:space="preserve">contiene e gestisce tutti i dati presenti all’interno del sistema tra cui le utenze, gli annunci, le prenotazioni, </w:t>
       </w:r>
       <w:proofErr w:type="spellStart"/>
       <w:r>
@@ -7852,21 +7746,7 @@
         <w:rPr>
           <w:rFonts w:asciiTheme="majorHAnsi" w:hAnsiTheme="majorHAnsi" w:cstheme="majorHAnsi"/>
         </w:rPr>
-        <w:t xml:space="preserve">fornisce i meccanismi per l’invio di </w:t>
-      </w:r>
-      <w:proofErr w:type="gramStart"/>
-      <w:r>
-        <w:rPr>
-          <w:rFonts w:asciiTheme="majorHAnsi" w:hAnsiTheme="majorHAnsi" w:cstheme="majorHAnsi"/>
-        </w:rPr>
-        <w:t>email</w:t>
-      </w:r>
-      <w:proofErr w:type="gramEnd"/>
-      <w:r>
-        <w:rPr>
-          <w:rFonts w:asciiTheme="majorHAnsi" w:hAnsiTheme="majorHAnsi" w:cstheme="majorHAnsi"/>
-        </w:rPr>
-        <w:t xml:space="preserve"> utili per la conferma dell’account, per la notificazione dell’utente, per il recupero password</w:t>
+        <w:t>fornisce i meccanismi per l’invio di email utili per la conferma dell’account, per la notificazione dell’utente, per il recupero password</w:t>
       </w:r>
       <w:r>
         <w:rPr>
@@ -7885,7 +7765,6 @@
         <w:rPr>
           <w:noProof/>
         </w:rPr>
-        <w:lastRenderedPageBreak/>
         <w:drawing>
           <wp:inline distT="0" distB="0" distL="0" distR="0" wp14:anchorId="002E68EB" wp14:editId="216B9353">
             <wp:extent cx="4137524" cy="3063432"/>
@@ -7902,7 +7781,7 @@
                     <pic:cNvPicPr/>
                   </pic:nvPicPr>
                   <pic:blipFill>
-                    <a:blip r:embed="rId23" cstate="print">
+                    <a:blip r:embed="rId19" cstate="print">
                       <a:extLst>
                         <a:ext uri="{28A0092B-C50C-407E-A947-70E740481C1C}">
                           <a14:useLocalDpi xmlns:a14="http://schemas.microsoft.com/office/drawing/2010/main" val="0"/>
@@ -7930,7 +7809,7 @@
       </w:r>
     </w:p>
     <w:sectPr>
-      <w:footerReference w:type="default" r:id="rId24"/>
+      <w:footerReference w:type="default" r:id="rId20"/>
       <w:pgSz w:w="11906" w:h="16838"/>
       <w:pgMar w:top="1417" w:right="1134" w:bottom="1134" w:left="1134" w:header="708" w:footer="708" w:gutter="0"/>
       <w:cols w:space="708"/>
@@ -7939,45 +7818,6 @@
     </w:sectPr>
   </w:body>
 </w:document>
-</file>
-
-<file path=word/comments.xml><?xml version="1.0" encoding="utf-8"?>
-<w:comments xmlns:wpc="http://schemas.microsoft.com/office/word/2010/wordprocessingCanvas" xmlns:cx="http://schemas.microsoft.com/office/drawing/2014/chartex" xmlns:cx1="http://schemas.microsoft.com/office/drawing/2015/9/8/chartex" xmlns:cx2="http://schemas.microsoft.com/office/drawing/2015/10/21/chartex" xmlns:cx3="http://schemas.microsoft.com/office/drawing/2016/5/9/chartex" xmlns:cx4="http://schemas.microsoft.com/office/drawing/2016/5/10/chartex" xmlns:cx5="http://schemas.microsoft.com/office/drawing/2016/5/11/chartex" xmlns:cx6="http://schemas.microsoft.com/office/drawing/2016/5/12/chartex" xmlns:cx7="http://schemas.microsoft.com/office/drawing/2016/5/13/chartex" xmlns:cx8="http://schemas.microsoft.com/office/drawing/2016/5/14/chartex" xmlns:mc="http://schemas.openxmlformats.org/markup-compatibility/2006" xmlns:aink="http://schemas.microsoft.com/office/drawing/2016/ink" xmlns:am3d="http://schemas.microsoft.com/office/drawing/2017/model3d" xmlns:o="urn:schemas-microsoft-com:office:office" xmlns:oel="http://schemas.microsoft.com/office/2019/extlst" xmlns:r="http://schemas.openxmlformats.org/officeDocument/2006/relationships" xmlns:m="http://schemas.openxmlformats.org/officeDocument/2006/math" xmlns:v="urn:schemas-microsoft-com:vml" xmlns:wp14="http://schemas.microsoft.com/office/word/2010/wordprocessingDrawing" xmlns:wp="http://schemas.openxmlformats.org/drawingml/2006/wordprocessingDrawing" xmlns:w10="urn:schemas-microsoft-com:office:word" xmlns:w="http://schemas.openxmlformats.org/wordprocessingml/2006/main" xmlns:w14="http://schemas.microsoft.com/office/word/2010/wordml" xmlns:w15="http://schemas.microsoft.com/office/word/2012/wordml" xmlns:w16cex="http://schemas.microsoft.com/office/word/2018/wordml/cex" xmlns:w16cid="http://schemas.microsoft.com/office/word/2016/wordml/cid" xmlns:w16="http://schemas.microsoft.com/office/word/2018/wordml" xmlns:w16sdtdh="http://schemas.microsoft.com/office/word/2020/wordml/sdtdatahash" xmlns:w16se="http://schemas.microsoft.com/office/word/2015/wordml/symex" xmlns:wpg="http://schemas.microsoft.com/office/word/2010/wordprocessingGroup" xmlns:wpi="http://schemas.microsoft.com/office/word/2010/wordprocessingInk" xmlns:wne="http://schemas.microsoft.com/office/word/2006/wordml" xmlns:wps="http://schemas.microsoft.com/office/word/2010/wordprocessingShape" mc:Ignorable="w14 w15 w16se w16cid w16 w16cex w16sdtdh wp14">
-  <w:comment w:id="17" w:author="Giorgia" w:date="2022-10-07T17:01:00Z" w:initials="GL">
-    <w:p>
-      <w:pPr>
-        <w:pStyle w:val="Testocommento"/>
-      </w:pPr>
-      <w:r>
-        <w:rPr>
-          <w:rStyle w:val="Rimandocommento"/>
-        </w:rPr>
-        <w:annotationRef/>
-      </w:r>
-      <w:r>
-        <w:t>Io personalmente non farei una lista delle schermate che presentiamo, tanto ci sono già i titoletti dopo</w:t>
-      </w:r>
-    </w:p>
-  </w:comment>
-</w:comments>
-</file>
-
-<file path=word/commentsExtended.xml><?xml version="1.0" encoding="utf-8"?>
-<w15:commentsEx xmlns:wpc="http://schemas.microsoft.com/office/word/2010/wordprocessingCanvas" xmlns:cx="http://schemas.microsoft.com/office/drawing/2014/chartex" xmlns:cx1="http://schemas.microsoft.com/office/drawing/2015/9/8/chartex" xmlns:cx2="http://schemas.microsoft.com/office/drawing/2015/10/21/chartex" xmlns:cx3="http://schemas.microsoft.com/office/drawing/2016/5/9/chartex" xmlns:cx4="http://schemas.microsoft.com/office/drawing/2016/5/10/chartex" xmlns:cx5="http://schemas.microsoft.com/office/drawing/2016/5/11/chartex" xmlns:cx6="http://schemas.microsoft.com/office/drawing/2016/5/12/chartex" xmlns:cx7="http://schemas.microsoft.com/office/drawing/2016/5/13/chartex" xmlns:cx8="http://schemas.microsoft.com/office/drawing/2016/5/14/chartex" xmlns:mc="http://schemas.openxmlformats.org/markup-compatibility/2006" xmlns:aink="http://schemas.microsoft.com/office/drawing/2016/ink" xmlns:am3d="http://schemas.microsoft.com/office/drawing/2017/model3d" xmlns:o="urn:schemas-microsoft-com:office:office" xmlns:oel="http://schemas.microsoft.com/office/2019/extlst" xmlns:r="http://schemas.openxmlformats.org/officeDocument/2006/relationships" xmlns:m="http://schemas.openxmlformats.org/officeDocument/2006/math" xmlns:v="urn:schemas-microsoft-com:vml" xmlns:wp14="http://schemas.microsoft.com/office/word/2010/wordprocessingDrawing" xmlns:wp="http://schemas.openxmlformats.org/drawingml/2006/wordprocessingDrawing" xmlns:w10="urn:schemas-microsoft-com:office:word" xmlns:w="http://schemas.openxmlformats.org/wordprocessingml/2006/main" xmlns:w14="http://schemas.microsoft.com/office/word/2010/wordml" xmlns:w15="http://schemas.microsoft.com/office/word/2012/wordml" xmlns:w16cex="http://schemas.microsoft.com/office/word/2018/wordml/cex" xmlns:w16cid="http://schemas.microsoft.com/office/word/2016/wordml/cid" xmlns:w16="http://schemas.microsoft.com/office/word/2018/wordml" xmlns:w16sdtdh="http://schemas.microsoft.com/office/word/2020/wordml/sdtdatahash" xmlns:w16se="http://schemas.microsoft.com/office/word/2015/wordml/symex" xmlns:wpg="http://schemas.microsoft.com/office/word/2010/wordprocessingGroup" xmlns:wpi="http://schemas.microsoft.com/office/word/2010/wordprocessingInk" xmlns:wne="http://schemas.microsoft.com/office/word/2006/wordml" xmlns:wps="http://schemas.microsoft.com/office/word/2010/wordprocessingShape" mc:Ignorable="w14 w15 w16se w16cid w16 w16cex w16sdtdh wp14">
-  <w15:commentEx w15:paraId="46019270" w15:done="0"/>
-</w15:commentsEx>
-</file>
-
-<file path=word/commentsExtensible.xml><?xml version="1.0" encoding="utf-8"?>
-<w16cex:commentsExtensible xmlns:wpc="http://schemas.microsoft.com/office/word/2010/wordprocessingCanvas" xmlns:cx="http://schemas.microsoft.com/office/drawing/2014/chartex" xmlns:cx1="http://schemas.microsoft.com/office/drawing/2015/9/8/chartex" xmlns:cx2="http://schemas.microsoft.com/office/drawing/2015/10/21/chartex" xmlns:cx3="http://schemas.microsoft.com/office/drawing/2016/5/9/chartex" xmlns:cx4="http://schemas.microsoft.com/office/drawing/2016/5/10/chartex" xmlns:cx5="http://schemas.microsoft.com/office/drawing/2016/5/11/chartex" xmlns:cx6="http://schemas.microsoft.com/office/drawing/2016/5/12/chartex" xmlns:cx7="http://schemas.microsoft.com/office/drawing/2016/5/13/chartex" xmlns:cx8="http://schemas.microsoft.com/office/drawing/2016/5/14/chartex" xmlns:mc="http://schemas.openxmlformats.org/markup-compatibility/2006" xmlns:aink="http://schemas.microsoft.com/office/drawing/2016/ink" xmlns:am3d="http://schemas.microsoft.com/office/drawing/2017/model3d" xmlns:o="urn:schemas-microsoft-com:office:office" xmlns:oel="http://schemas.microsoft.com/office/2019/extlst" xmlns:r="http://schemas.openxmlformats.org/officeDocument/2006/relationships" xmlns:m="http://schemas.openxmlformats.org/officeDocument/2006/math" xmlns:v="urn:schemas-microsoft-com:vml" xmlns:wp14="http://schemas.microsoft.com/office/word/2010/wordprocessingDrawing" xmlns:wp="http://schemas.openxmlformats.org/drawingml/2006/wordprocessingDrawing" xmlns:w10="urn:schemas-microsoft-com:office:word" xmlns:w="http://schemas.openxmlformats.org/wordprocessingml/2006/main" xmlns:w14="http://schemas.microsoft.com/office/word/2010/wordml" xmlns:w15="http://schemas.microsoft.com/office/word/2012/wordml" xmlns:w16cex="http://schemas.microsoft.com/office/word/2018/wordml/cex" xmlns:w16cid="http://schemas.microsoft.com/office/word/2016/wordml/cid" xmlns:w16="http://schemas.microsoft.com/office/word/2018/wordml" xmlns:w16sdtdh="http://schemas.microsoft.com/office/word/2020/wordml/sdtdatahash" xmlns:w16se="http://schemas.microsoft.com/office/word/2015/wordml/symex" xmlns:wpg="http://schemas.microsoft.com/office/word/2010/wordprocessingGroup" xmlns:wpi="http://schemas.microsoft.com/office/word/2010/wordprocessingInk" xmlns:wne="http://schemas.microsoft.com/office/word/2006/wordml" xmlns:wps="http://schemas.microsoft.com/office/word/2010/wordprocessingShape" mc:Ignorable="w14 w15 w16se w16cid w16 w16cex w16sdtdh wp14">
-  <w16cex:commentExtensible w16cex:durableId="26EAD9DB" w16cex:dateUtc="2022-10-07T15:01:00Z"/>
-</w16cex:commentsExtensible>
-</file>
-
-<file path=word/commentsIds.xml><?xml version="1.0" encoding="utf-8"?>
-<w16cid:commentsIds xmlns:wpc="http://schemas.microsoft.com/office/word/2010/wordprocessingCanvas" xmlns:cx="http://schemas.microsoft.com/office/drawing/2014/chartex" xmlns:cx1="http://schemas.microsoft.com/office/drawing/2015/9/8/chartex" xmlns:cx2="http://schemas.microsoft.com/office/drawing/2015/10/21/chartex" xmlns:cx3="http://schemas.microsoft.com/office/drawing/2016/5/9/chartex" xmlns:cx4="http://schemas.microsoft.com/office/drawing/2016/5/10/chartex" xmlns:cx5="http://schemas.microsoft.com/office/drawing/2016/5/11/chartex" xmlns:cx6="http://schemas.microsoft.com/office/drawing/2016/5/12/chartex" xmlns:cx7="http://schemas.microsoft.com/office/drawing/2016/5/13/chartex" xmlns:cx8="http://schemas.microsoft.com/office/drawing/2016/5/14/chartex" xmlns:mc="http://schemas.openxmlformats.org/markup-compatibility/2006" xmlns:aink="http://schemas.microsoft.com/office/drawing/2016/ink" xmlns:am3d="http://schemas.microsoft.com/office/drawing/2017/model3d" xmlns:o="urn:schemas-microsoft-com:office:office" xmlns:oel="http://schemas.microsoft.com/office/2019/extlst" xmlns:r="http://schemas.openxmlformats.org/officeDocument/2006/relationships" xmlns:m="http://schemas.openxmlformats.org/officeDocument/2006/math" xmlns:v="urn:schemas-microsoft-com:vml" xmlns:wp14="http://schemas.microsoft.com/office/word/2010/wordprocessingDrawing" xmlns:wp="http://schemas.openxmlformats.org/drawingml/2006/wordprocessingDrawing" xmlns:w10="urn:schemas-microsoft-com:office:word" xmlns:w="http://schemas.openxmlformats.org/wordprocessingml/2006/main" xmlns:w14="http://schemas.microsoft.com/office/word/2010/wordml" xmlns:w15="http://schemas.microsoft.com/office/word/2012/wordml" xmlns:w16cex="http://schemas.microsoft.com/office/word/2018/wordml/cex" xmlns:w16cid="http://schemas.microsoft.com/office/word/2016/wordml/cid" xmlns:w16="http://schemas.microsoft.com/office/word/2018/wordml" xmlns:w16sdtdh="http://schemas.microsoft.com/office/word/2020/wordml/sdtdatahash" xmlns:w16se="http://schemas.microsoft.com/office/word/2015/wordml/symex" xmlns:wpg="http://schemas.microsoft.com/office/word/2010/wordprocessingGroup" xmlns:wpi="http://schemas.microsoft.com/office/word/2010/wordprocessingInk" xmlns:wne="http://schemas.microsoft.com/office/word/2006/wordml" xmlns:wps="http://schemas.microsoft.com/office/word/2010/wordprocessingShape" mc:Ignorable="w14 w15 w16se w16cid w16 w16cex w16sdtdh wp14">
-  <w16cid:commentId w16cid:paraId="46019270" w16cid:durableId="26EAD9DB"/>
-</w16cid:commentsIds>
 </file>
 
 <file path=word/endnotes.xml><?xml version="1.0" encoding="utf-8"?>
@@ -8071,7 +7911,7 @@
       <w:tc>
         <w:tcPr>
           <w:tcW w:w="250" w:type="pct"/>
-          <w:shd w:val="clear" w:color="auto" w:fill="DBDBDB" w:themeFill="accent3" w:themeFillTint="66"/>
+          <w:shd w:val="clear" w:color="auto" w:fill="DACDB7" w:themeFill="accent3" w:themeFillTint="66"/>
           <w:vAlign w:val="center"/>
         </w:tcPr>
         <w:p>
@@ -10475,6 +10315,95 @@
     </w:lvl>
   </w:abstractNum>
   <w:abstractNum w:abstractNumId="21" w15:restartNumberingAfterBreak="0">
+    <w:nsid w:val="74B77062"/>
+    <w:multiLevelType w:val="hybridMultilevel"/>
+    <w:tmpl w:val="464062AE"/>
+    <w:lvl w:ilvl="0" w:tplc="0410000F">
+      <w:start w:val="1"/>
+      <w:numFmt w:val="decimal"/>
+      <w:lvlText w:val="%1."/>
+      <w:lvlJc w:val="left"/>
+      <w:pPr>
+        <w:ind w:left="720" w:hanging="360"/>
+      </w:pPr>
+      <w:rPr>
+        <w:rFonts w:hint="default"/>
+      </w:rPr>
+    </w:lvl>
+    <w:lvl w:ilvl="1" w:tplc="04100019" w:tentative="1">
+      <w:start w:val="1"/>
+      <w:numFmt w:val="lowerLetter"/>
+      <w:lvlText w:val="%2."/>
+      <w:lvlJc w:val="left"/>
+      <w:pPr>
+        <w:ind w:left="1440" w:hanging="360"/>
+      </w:pPr>
+    </w:lvl>
+    <w:lvl w:ilvl="2" w:tplc="0410001B" w:tentative="1">
+      <w:start w:val="1"/>
+      <w:numFmt w:val="lowerRoman"/>
+      <w:lvlText w:val="%3."/>
+      <w:lvlJc w:val="right"/>
+      <w:pPr>
+        <w:ind w:left="2160" w:hanging="180"/>
+      </w:pPr>
+    </w:lvl>
+    <w:lvl w:ilvl="3" w:tplc="0410000F" w:tentative="1">
+      <w:start w:val="1"/>
+      <w:numFmt w:val="decimal"/>
+      <w:lvlText w:val="%4."/>
+      <w:lvlJc w:val="left"/>
+      <w:pPr>
+        <w:ind w:left="2880" w:hanging="360"/>
+      </w:pPr>
+    </w:lvl>
+    <w:lvl w:ilvl="4" w:tplc="04100019" w:tentative="1">
+      <w:start w:val="1"/>
+      <w:numFmt w:val="lowerLetter"/>
+      <w:lvlText w:val="%5."/>
+      <w:lvlJc w:val="left"/>
+      <w:pPr>
+        <w:ind w:left="3600" w:hanging="360"/>
+      </w:pPr>
+    </w:lvl>
+    <w:lvl w:ilvl="5" w:tplc="0410001B" w:tentative="1">
+      <w:start w:val="1"/>
+      <w:numFmt w:val="lowerRoman"/>
+      <w:lvlText w:val="%6."/>
+      <w:lvlJc w:val="right"/>
+      <w:pPr>
+        <w:ind w:left="4320" w:hanging="180"/>
+      </w:pPr>
+    </w:lvl>
+    <w:lvl w:ilvl="6" w:tplc="0410000F" w:tentative="1">
+      <w:start w:val="1"/>
+      <w:numFmt w:val="decimal"/>
+      <w:lvlText w:val="%7."/>
+      <w:lvlJc w:val="left"/>
+      <w:pPr>
+        <w:ind w:left="5040" w:hanging="360"/>
+      </w:pPr>
+    </w:lvl>
+    <w:lvl w:ilvl="7" w:tplc="04100019" w:tentative="1">
+      <w:start w:val="1"/>
+      <w:numFmt w:val="lowerLetter"/>
+      <w:lvlText w:val="%8."/>
+      <w:lvlJc w:val="left"/>
+      <w:pPr>
+        <w:ind w:left="5760" w:hanging="360"/>
+      </w:pPr>
+    </w:lvl>
+    <w:lvl w:ilvl="8" w:tplc="0410001B" w:tentative="1">
+      <w:start w:val="1"/>
+      <w:numFmt w:val="lowerRoman"/>
+      <w:lvlText w:val="%9."/>
+      <w:lvlJc w:val="right"/>
+      <w:pPr>
+        <w:ind w:left="6480" w:hanging="180"/>
+      </w:pPr>
+    </w:lvl>
+  </w:abstractNum>
+  <w:abstractNum w:abstractNumId="22" w15:restartNumberingAfterBreak="0">
     <w:nsid w:val="795F1002"/>
     <w:multiLevelType w:val="hybridMultilevel"/>
     <w:tmpl w:val="7F50AA68"/>
@@ -10587,7 +10516,7 @@
       </w:rPr>
     </w:lvl>
   </w:abstractNum>
-  <w:abstractNum w:abstractNumId="22" w15:restartNumberingAfterBreak="0">
+  <w:abstractNum w:abstractNumId="23" w15:restartNumberingAfterBreak="0">
     <w:nsid w:val="7C2B6081"/>
     <w:multiLevelType w:val="hybridMultilevel"/>
     <w:tmpl w:val="F91432BA"/>
@@ -10764,20 +10693,15 @@
     <w:abstractNumId w:val="0"/>
   </w:num>
   <w:num w:numId="22" w16cid:durableId="784234373">
+    <w:abstractNumId w:val="23"/>
+  </w:num>
+  <w:num w:numId="23" w16cid:durableId="1603873684">
     <w:abstractNumId w:val="22"/>
   </w:num>
-  <w:num w:numId="23" w16cid:durableId="1603873684">
+  <w:num w:numId="24" w16cid:durableId="2116974700">
     <w:abstractNumId w:val="21"/>
   </w:num>
 </w:numbering>
-</file>
-
-<file path=word/people.xml><?xml version="1.0" encoding="utf-8"?>
-<w15:people xmlns:wpc="http://schemas.microsoft.com/office/word/2010/wordprocessingCanvas" xmlns:cx="http://schemas.microsoft.com/office/drawing/2014/chartex" xmlns:cx1="http://schemas.microsoft.com/office/drawing/2015/9/8/chartex" xmlns:cx2="http://schemas.microsoft.com/office/drawing/2015/10/21/chartex" xmlns:cx3="http://schemas.microsoft.com/office/drawing/2016/5/9/chartex" xmlns:cx4="http://schemas.microsoft.com/office/drawing/2016/5/10/chartex" xmlns:cx5="http://schemas.microsoft.com/office/drawing/2016/5/11/chartex" xmlns:cx6="http://schemas.microsoft.com/office/drawing/2016/5/12/chartex" xmlns:cx7="http://schemas.microsoft.com/office/drawing/2016/5/13/chartex" xmlns:cx8="http://schemas.microsoft.com/office/drawing/2016/5/14/chartex" xmlns:mc="http://schemas.openxmlformats.org/markup-compatibility/2006" xmlns:aink="http://schemas.microsoft.com/office/drawing/2016/ink" xmlns:am3d="http://schemas.microsoft.com/office/drawing/2017/model3d" xmlns:o="urn:schemas-microsoft-com:office:office" xmlns:oel="http://schemas.microsoft.com/office/2019/extlst" xmlns:r="http://schemas.openxmlformats.org/officeDocument/2006/relationships" xmlns:m="http://schemas.openxmlformats.org/officeDocument/2006/math" xmlns:v="urn:schemas-microsoft-com:vml" xmlns:wp14="http://schemas.microsoft.com/office/word/2010/wordprocessingDrawing" xmlns:wp="http://schemas.openxmlformats.org/drawingml/2006/wordprocessingDrawing" xmlns:w10="urn:schemas-microsoft-com:office:word" xmlns:w="http://schemas.openxmlformats.org/wordprocessingml/2006/main" xmlns:w14="http://schemas.microsoft.com/office/word/2010/wordml" xmlns:w15="http://schemas.microsoft.com/office/word/2012/wordml" xmlns:w16cex="http://schemas.microsoft.com/office/word/2018/wordml/cex" xmlns:w16cid="http://schemas.microsoft.com/office/word/2016/wordml/cid" xmlns:w16="http://schemas.microsoft.com/office/word/2018/wordml" xmlns:w16sdtdh="http://schemas.microsoft.com/office/word/2020/wordml/sdtdatahash" xmlns:w16se="http://schemas.microsoft.com/office/word/2015/wordml/symex" xmlns:wpg="http://schemas.microsoft.com/office/word/2010/wordprocessingGroup" xmlns:wpi="http://schemas.microsoft.com/office/word/2010/wordprocessingInk" xmlns:wne="http://schemas.microsoft.com/office/word/2006/wordml" xmlns:wps="http://schemas.microsoft.com/office/word/2010/wordprocessingShape" mc:Ignorable="w14 w15 w16se w16cid w16 w16cex w16sdtdh wp14">
-  <w15:person w15:author="Giorgia">
-    <w15:presenceInfo w15:providerId="None" w15:userId="Giorgia"/>
-  </w15:person>
-</w15:people>
 </file>
 
 <file path=word/styles.xml><?xml version="1.0" encoding="utf-8"?>
@@ -11195,7 +11119,7 @@
     </w:pPr>
     <w:rPr>
       <w:rFonts w:asciiTheme="majorHAnsi" w:eastAsiaTheme="majorEastAsia" w:hAnsiTheme="majorHAnsi" w:cstheme="majorBidi"/>
-      <w:color w:val="2F5496" w:themeColor="accent1" w:themeShade="BF"/>
+      <w:color w:val="7B230C" w:themeColor="accent1" w:themeShade="BF"/>
       <w:sz w:val="32"/>
       <w:szCs w:val="32"/>
     </w:rPr>
@@ -11246,7 +11170,7 @@
     <w:rsid w:val="00843945"/>
     <w:rPr>
       <w:rFonts w:asciiTheme="majorHAnsi" w:eastAsiaTheme="majorEastAsia" w:hAnsiTheme="majorHAnsi" w:cstheme="majorBidi"/>
-      <w:color w:val="2F5496" w:themeColor="accent1" w:themeShade="BF"/>
+      <w:color w:val="7B230C" w:themeColor="accent1" w:themeShade="BF"/>
       <w:sz w:val="32"/>
       <w:szCs w:val="32"/>
     </w:rPr>
@@ -11296,7 +11220,7 @@
     <w:unhideWhenUsed/>
     <w:rsid w:val="00843945"/>
     <w:rPr>
-      <w:color w:val="0563C1" w:themeColor="hyperlink"/>
+      <w:color w:val="FB4A18" w:themeColor="hyperlink"/>
       <w:u w:val="single"/>
     </w:rPr>
   </w:style>
@@ -11453,7 +11377,7 @@
     <w:unhideWhenUsed/>
     <w:rsid w:val="00584A22"/>
     <w:rPr>
-      <w:color w:val="954F72" w:themeColor="followedHyperlink"/>
+      <w:color w:val="FB9318" w:themeColor="followedHyperlink"/>
       <w:u w:val="single"/>
     </w:rPr>
   </w:style>
@@ -11660,6 +11584,13 @@
     <w:pitch w:val="variable"/>
     <w:sig w:usb0="E0002EFF" w:usb1="C000785B" w:usb2="00000009" w:usb3="00000000" w:csb0="000001FF" w:csb1="00000000"/>
   </w:font>
+  <w:font w:name="Century Gothic">
+    <w:panose1 w:val="020B0502020202020204"/>
+    <w:charset w:val="00"/>
+    <w:family w:val="swiss"/>
+    <w:pitch w:val="variable"/>
+    <w:sig w:usb0="00000287" w:usb1="00000000" w:usb2="00000000" w:usb3="00000000" w:csb0="0000009F" w:csb1="00000000"/>
+  </w:font>
   <w:font w:name="Calibri">
     <w:panose1 w:val="020F0502020204030204"/>
     <w:charset w:val="00"/>
@@ -11698,6 +11629,7 @@
     <w:rsid w:val="003B1D12"/>
     <w:rsid w:val="008616AE"/>
     <w:rsid w:val="008D7E8B"/>
+    <w:rsid w:val="00940B23"/>
     <w:rsid w:val="00940E27"/>
     <w:rsid w:val="00A36914"/>
     <w:rsid w:val="00BE1AE4"/>
@@ -12166,9 +12098,9 @@
 </file>
 
 <file path=word/theme/theme1.xml><?xml version="1.0" encoding="utf-8"?>
-<a:theme xmlns:a="http://schemas.openxmlformats.org/drawingml/2006/main" name="Tema di Office">
+<a:theme xmlns:a="http://schemas.openxmlformats.org/drawingml/2006/main" name="Filo">
   <a:themeElements>
-    <a:clrScheme name="Office">
+    <a:clrScheme name="Filo">
       <a:dk1>
         <a:sysClr val="windowText" lastClr="000000"/>
       </a:dk1>
@@ -12176,100 +12108,48 @@
         <a:sysClr val="window" lastClr="FFFFFF"/>
       </a:lt1>
       <a:dk2>
-        <a:srgbClr val="44546A"/>
+        <a:srgbClr val="766F54"/>
       </a:dk2>
       <a:lt2>
-        <a:srgbClr val="E7E6E6"/>
+        <a:srgbClr val="E3EACF"/>
       </a:lt2>
       <a:accent1>
-        <a:srgbClr val="4472C4"/>
+        <a:srgbClr val="A53010"/>
       </a:accent1>
       <a:accent2>
-        <a:srgbClr val="ED7D31"/>
+        <a:srgbClr val="DE7E18"/>
       </a:accent2>
       <a:accent3>
-        <a:srgbClr val="A5A5A5"/>
+        <a:srgbClr val="9F8351"/>
       </a:accent3>
       <a:accent4>
-        <a:srgbClr val="FFC000"/>
+        <a:srgbClr val="728653"/>
       </a:accent4>
       <a:accent5>
-        <a:srgbClr val="5B9BD5"/>
+        <a:srgbClr val="92AA4C"/>
       </a:accent5>
       <a:accent6>
-        <a:srgbClr val="70AD47"/>
+        <a:srgbClr val="6AAC91"/>
       </a:accent6>
       <a:hlink>
-        <a:srgbClr val="0563C1"/>
+        <a:srgbClr val="FB4A18"/>
       </a:hlink>
       <a:folHlink>
-        <a:srgbClr val="954F72"/>
+        <a:srgbClr val="FB9318"/>
       </a:folHlink>
     </a:clrScheme>
-    <a:fontScheme name="Office">
+    <a:fontScheme name="Filo">
       <a:majorFont>
-        <a:latin typeface="Calibri Light" panose="020F0302020204030204"/>
+        <a:latin typeface="Century Gothic" panose="020B0502020202020204"/>
         <a:ea typeface=""/>
         <a:cs typeface=""/>
-        <a:font script="Jpan" typeface="游ゴシック Light"/>
-        <a:font script="Hang" typeface="맑은 고딕"/>
-        <a:font script="Hans" typeface="等线 Light"/>
-        <a:font script="Hant" typeface="新細明體"/>
-        <a:font script="Arab" typeface="Times New Roman"/>
-        <a:font script="Hebr" typeface="Times New Roman"/>
-        <a:font script="Thai" typeface="Angsana New"/>
-        <a:font script="Ethi" typeface="Nyala"/>
-        <a:font script="Beng" typeface="Vrinda"/>
-        <a:font script="Gujr" typeface="Shruti"/>
-        <a:font script="Khmr" typeface="MoolBoran"/>
-        <a:font script="Knda" typeface="Tunga"/>
-        <a:font script="Guru" typeface="Raavi"/>
-        <a:font script="Cans" typeface="Euphemia"/>
-        <a:font script="Cher" typeface="Plantagenet Cherokee"/>
-        <a:font script="Yiii" typeface="Microsoft Yi Baiti"/>
-        <a:font script="Tibt" typeface="Microsoft Himalaya"/>
-        <a:font script="Thaa" typeface="MV Boli"/>
-        <a:font script="Deva" typeface="Mangal"/>
-        <a:font script="Telu" typeface="Gautami"/>
-        <a:font script="Taml" typeface="Latha"/>
-        <a:font script="Syrc" typeface="Estrangelo Edessa"/>
-        <a:font script="Orya" typeface="Kalinga"/>
-        <a:font script="Mlym" typeface="Kartika"/>
-        <a:font script="Laoo" typeface="DokChampa"/>
-        <a:font script="Sinh" typeface="Iskoola Pota"/>
-        <a:font script="Mong" typeface="Mongolian Baiti"/>
-        <a:font script="Viet" typeface="Times New Roman"/>
-        <a:font script="Uigh" typeface="Microsoft Uighur"/>
-        <a:font script="Geor" typeface="Sylfaen"/>
-        <a:font script="Armn" typeface="Arial"/>
-        <a:font script="Bugi" typeface="Leelawadee UI"/>
-        <a:font script="Bopo" typeface="Microsoft JhengHei"/>
-        <a:font script="Java" typeface="Javanese Text"/>
-        <a:font script="Lisu" typeface="Segoe UI"/>
-        <a:font script="Mymr" typeface="Myanmar Text"/>
-        <a:font script="Nkoo" typeface="Ebrima"/>
-        <a:font script="Olck" typeface="Nirmala UI"/>
-        <a:font script="Osma" typeface="Ebrima"/>
-        <a:font script="Phag" typeface="Phagspa"/>
-        <a:font script="Syrn" typeface="Estrangelo Edessa"/>
-        <a:font script="Syrj" typeface="Estrangelo Edessa"/>
-        <a:font script="Syre" typeface="Estrangelo Edessa"/>
-        <a:font script="Sora" typeface="Nirmala UI"/>
-        <a:font script="Tale" typeface="Microsoft Tai Le"/>
-        <a:font script="Talu" typeface="Microsoft New Tai Lue"/>
-        <a:font script="Tfng" typeface="Ebrima"/>
-      </a:majorFont>
-      <a:minorFont>
-        <a:latin typeface="Calibri" panose="020F0502020204030204"/>
-        <a:ea typeface=""/>
-        <a:cs typeface=""/>
-        <a:font script="Jpan" typeface="游明朝"/>
-        <a:font script="Hang" typeface="맑은 고딕"/>
-        <a:font script="Hans" typeface="等线"/>
-        <a:font script="Hant" typeface="新細明體"/>
-        <a:font script="Arab" typeface="Arial"/>
-        <a:font script="Hebr" typeface="Arial"/>
-        <a:font script="Thai" typeface="Cordia New"/>
+        <a:font script="Jpan" typeface="メイリオ"/>
+        <a:font script="Hang" typeface="HY중고딕"/>
+        <a:font script="Hans" typeface="幼圆"/>
+        <a:font script="Hant" typeface="微軟正黑體"/>
+        <a:font script="Arab" typeface="Tahoma"/>
+        <a:font script="Hebr" typeface="Gisha"/>
+        <a:font script="Thai" typeface="DilleniaUPC"/>
         <a:font script="Ethi" typeface="Nyala"/>
         <a:font script="Beng" typeface="Vrinda"/>
         <a:font script="Gujr" typeface="Shruti"/>
@@ -12290,30 +12170,121 @@
         <a:font script="Laoo" typeface="DokChampa"/>
         <a:font script="Sinh" typeface="Iskoola Pota"/>
         <a:font script="Mong" typeface="Mongolian Baiti"/>
-        <a:font script="Viet" typeface="Arial"/>
+        <a:font script="Viet" typeface="Tahoma"/>
         <a:font script="Uigh" typeface="Microsoft Uighur"/>
         <a:font script="Geor" typeface="Sylfaen"/>
-        <a:font script="Armn" typeface="Arial"/>
-        <a:font script="Bugi" typeface="Leelawadee UI"/>
-        <a:font script="Bopo" typeface="Microsoft JhengHei"/>
-        <a:font script="Java" typeface="Javanese Text"/>
-        <a:font script="Lisu" typeface="Segoe UI"/>
-        <a:font script="Mymr" typeface="Myanmar Text"/>
-        <a:font script="Nkoo" typeface="Ebrima"/>
-        <a:font script="Olck" typeface="Nirmala UI"/>
-        <a:font script="Osma" typeface="Ebrima"/>
-        <a:font script="Phag" typeface="Phagspa"/>
-        <a:font script="Syrn" typeface="Estrangelo Edessa"/>
-        <a:font script="Syrj" typeface="Estrangelo Edessa"/>
-        <a:font script="Syre" typeface="Estrangelo Edessa"/>
-        <a:font script="Sora" typeface="Nirmala UI"/>
-        <a:font script="Tale" typeface="Microsoft Tai Le"/>
-        <a:font script="Talu" typeface="Microsoft New Tai Lue"/>
-        <a:font script="Tfng" typeface="Ebrima"/>
+      </a:majorFont>
+      <a:minorFont>
+        <a:latin typeface="Century Gothic" panose="020B0502020202020204"/>
+        <a:ea typeface=""/>
+        <a:cs typeface=""/>
+        <a:font script="Jpan" typeface="メイリオ"/>
+        <a:font script="Hang" typeface="HY중고딕"/>
+        <a:font script="Hans" typeface="幼圆"/>
+        <a:font script="Hant" typeface="微軟正黑體"/>
+        <a:font script="Arab" typeface="Tahoma"/>
+        <a:font script="Hebr" typeface="Gisha"/>
+        <a:font script="Thai" typeface="DilleniaUPC"/>
+        <a:font script="Ethi" typeface="Nyala"/>
+        <a:font script="Beng" typeface="Vrinda"/>
+        <a:font script="Gujr" typeface="Shruti"/>
+        <a:font script="Khmr" typeface="DaunPenh"/>
+        <a:font script="Knda" typeface="Tunga"/>
+        <a:font script="Guru" typeface="Raavi"/>
+        <a:font script="Cans" typeface="Euphemia"/>
+        <a:font script="Cher" typeface="Plantagenet Cherokee"/>
+        <a:font script="Yiii" typeface="Microsoft Yi Baiti"/>
+        <a:font script="Tibt" typeface="Microsoft Himalaya"/>
+        <a:font script="Thaa" typeface="MV Boli"/>
+        <a:font script="Deva" typeface="Mangal"/>
+        <a:font script="Telu" typeface="Gautami"/>
+        <a:font script="Taml" typeface="Latha"/>
+        <a:font script="Syrc" typeface="Estrangelo Edessa"/>
+        <a:font script="Orya" typeface="Kalinga"/>
+        <a:font script="Mlym" typeface="Kartika"/>
+        <a:font script="Laoo" typeface="DokChampa"/>
+        <a:font script="Sinh" typeface="Iskoola Pota"/>
+        <a:font script="Mong" typeface="Mongolian Baiti"/>
+        <a:font script="Viet" typeface="Tahoma"/>
+        <a:font script="Uigh" typeface="Microsoft Uighur"/>
+        <a:font script="Geor" typeface="Sylfaen"/>
       </a:minorFont>
     </a:fontScheme>
-    <a:fmtScheme name="Office">
+    <a:fmtScheme name="Filo">
       <a:fillStyleLst>
+        <a:solidFill>
+          <a:schemeClr val="phClr"/>
+        </a:solidFill>
+        <a:solidFill>
+          <a:schemeClr val="phClr">
+            <a:tint val="70000"/>
+            <a:lumMod val="104000"/>
+          </a:schemeClr>
+        </a:solidFill>
+        <a:gradFill rotWithShape="1">
+          <a:gsLst>
+            <a:gs pos="0">
+              <a:schemeClr val="phClr">
+                <a:tint val="96000"/>
+                <a:lumMod val="104000"/>
+              </a:schemeClr>
+            </a:gs>
+            <a:gs pos="100000">
+              <a:schemeClr val="phClr">
+                <a:shade val="98000"/>
+                <a:lumMod val="94000"/>
+              </a:schemeClr>
+            </a:gs>
+          </a:gsLst>
+          <a:lin ang="5400000" scaled="0"/>
+        </a:gradFill>
+      </a:fillStyleLst>
+      <a:lnStyleLst>
+        <a:ln w="9525" cap="rnd" cmpd="sng" algn="ctr">
+          <a:solidFill>
+            <a:schemeClr val="phClr">
+              <a:shade val="90000"/>
+            </a:schemeClr>
+          </a:solidFill>
+          <a:prstDash val="solid"/>
+        </a:ln>
+        <a:ln w="15875" cap="rnd" cmpd="sng" algn="ctr">
+          <a:solidFill>
+            <a:schemeClr val="phClr"/>
+          </a:solidFill>
+          <a:prstDash val="solid"/>
+        </a:ln>
+        <a:ln w="22225" cap="rnd" cmpd="sng" algn="ctr">
+          <a:solidFill>
+            <a:schemeClr val="phClr"/>
+          </a:solidFill>
+          <a:prstDash val="solid"/>
+        </a:ln>
+      </a:lnStyleLst>
+      <a:effectStyleLst>
+        <a:effectStyle>
+          <a:effectLst/>
+        </a:effectStyle>
+        <a:effectStyle>
+          <a:effectLst>
+            <a:outerShdw blurRad="38100" dist="25400" dir="5400000" rotWithShape="0">
+              <a:srgbClr val="000000">
+                <a:alpha val="25000"/>
+              </a:srgbClr>
+            </a:outerShdw>
+          </a:effectLst>
+        </a:effectStyle>
+        <a:effectStyle>
+          <a:effectLst>
+            <a:outerShdw blurRad="50800" dist="38100" dir="5400000" rotWithShape="0">
+              <a:srgbClr val="000000">
+                <a:alpha val="60000"/>
+              </a:srgbClr>
+            </a:outerShdw>
+          </a:effectLst>
+        </a:effectStyle>
+      </a:effectStyleLst>
+      <a:bgFillStyleLst>
         <a:solidFill>
           <a:schemeClr val="phClr"/>
         </a:solidFill>
@@ -12321,23 +12292,15 @@
           <a:gsLst>
             <a:gs pos="0">
               <a:schemeClr val="phClr">
-                <a:lumMod val="110000"/>
-                <a:satMod val="105000"/>
-                <a:tint val="67000"/>
-              </a:schemeClr>
-            </a:gs>
-            <a:gs pos="50000">
-              <a:schemeClr val="phClr">
-                <a:lumMod val="105000"/>
-                <a:satMod val="103000"/>
-                <a:tint val="73000"/>
+                <a:tint val="90000"/>
+                <a:lumMod val="120000"/>
               </a:schemeClr>
             </a:gs>
             <a:gs pos="100000">
               <a:schemeClr val="phClr">
-                <a:lumMod val="105000"/>
-                <a:satMod val="109000"/>
-                <a:tint val="81000"/>
+                <a:shade val="98000"/>
+                <a:satMod val="120000"/>
+                <a:lumMod val="98000"/>
               </a:schemeClr>
             </a:gs>
           </a:gsLst>
@@ -12347,105 +12310,22 @@
           <a:gsLst>
             <a:gs pos="0">
               <a:schemeClr val="phClr">
-                <a:satMod val="103000"/>
-                <a:lumMod val="102000"/>
-                <a:tint val="94000"/>
-              </a:schemeClr>
-            </a:gs>
-            <a:gs pos="50000">
-              <a:schemeClr val="phClr">
-                <a:satMod val="110000"/>
-                <a:lumMod val="100000"/>
-                <a:shade val="100000"/>
+                <a:tint val="90000"/>
+                <a:satMod val="92000"/>
+                <a:lumMod val="120000"/>
               </a:schemeClr>
             </a:gs>
             <a:gs pos="100000">
               <a:schemeClr val="phClr">
-                <a:lumMod val="99000"/>
+                <a:shade val="98000"/>
                 <a:satMod val="120000"/>
-                <a:shade val="78000"/>
+                <a:lumMod val="98000"/>
               </a:schemeClr>
             </a:gs>
           </a:gsLst>
-          <a:lin ang="5400000" scaled="0"/>
-        </a:gradFill>
-      </a:fillStyleLst>
-      <a:lnStyleLst>
-        <a:ln w="6350" cap="flat" cmpd="sng" algn="ctr">
-          <a:solidFill>
-            <a:schemeClr val="phClr"/>
-          </a:solidFill>
-          <a:prstDash val="solid"/>
-          <a:miter lim="800000"/>
-        </a:ln>
-        <a:ln w="12700" cap="flat" cmpd="sng" algn="ctr">
-          <a:solidFill>
-            <a:schemeClr val="phClr"/>
-          </a:solidFill>
-          <a:prstDash val="solid"/>
-          <a:miter lim="800000"/>
-        </a:ln>
-        <a:ln w="19050" cap="flat" cmpd="sng" algn="ctr">
-          <a:solidFill>
-            <a:schemeClr val="phClr"/>
-          </a:solidFill>
-          <a:prstDash val="solid"/>
-          <a:miter lim="800000"/>
-        </a:ln>
-      </a:lnStyleLst>
-      <a:effectStyleLst>
-        <a:effectStyle>
-          <a:effectLst/>
-        </a:effectStyle>
-        <a:effectStyle>
-          <a:effectLst/>
-        </a:effectStyle>
-        <a:effectStyle>
-          <a:effectLst>
-            <a:outerShdw blurRad="57150" dist="19050" dir="5400000" algn="ctr" rotWithShape="0">
-              <a:srgbClr val="000000">
-                <a:alpha val="63000"/>
-              </a:srgbClr>
-            </a:outerShdw>
-          </a:effectLst>
-        </a:effectStyle>
-      </a:effectStyleLst>
-      <a:bgFillStyleLst>
-        <a:solidFill>
-          <a:schemeClr val="phClr"/>
-        </a:solidFill>
-        <a:solidFill>
-          <a:schemeClr val="phClr">
-            <a:tint val="95000"/>
-            <a:satMod val="170000"/>
-          </a:schemeClr>
-        </a:solidFill>
-        <a:gradFill rotWithShape="1">
-          <a:gsLst>
-            <a:gs pos="0">
-              <a:schemeClr val="phClr">
-                <a:tint val="93000"/>
-                <a:satMod val="150000"/>
-                <a:shade val="98000"/>
-                <a:lumMod val="102000"/>
-              </a:schemeClr>
-            </a:gs>
-            <a:gs pos="50000">
-              <a:schemeClr val="phClr">
-                <a:tint val="98000"/>
-                <a:satMod val="130000"/>
-                <a:shade val="90000"/>
-                <a:lumMod val="103000"/>
-              </a:schemeClr>
-            </a:gs>
-            <a:gs pos="100000">
-              <a:schemeClr val="phClr">
-                <a:shade val="63000"/>
-                <a:satMod val="120000"/>
-              </a:schemeClr>
-            </a:gs>
-          </a:gsLst>
-          <a:lin ang="5400000" scaled="0"/>
+          <a:path path="circle">
+            <a:fillToRect l="50000" t="50000" r="100000" b="100000"/>
+          </a:path>
         </a:gradFill>
       </a:bgFillStyleLst>
     </a:fmtScheme>
@@ -12454,7 +12334,7 @@
   <a:extraClrSchemeLst/>
   <a:extLst>
     <a:ext uri="{05A4C25C-085E-4340-85A3-A5531E510DB2}">
-      <thm15:themeFamily xmlns:thm15="http://schemas.microsoft.com/office/thememl/2012/main" name="Office Theme" id="{62F939B6-93AF-4DB8-9C6B-D6C7DFDC589F}" vid="{4A3C46E8-61CC-4603-A589-7422A47A8E4A}"/>
+      <thm15:themeFamily xmlns:thm15="http://schemas.microsoft.com/office/thememl/2012/main" name="Wisp" id="{7CB32D59-10C0-40DD-B7BD-2E94284A981C}" vid="{24B1A44C-C006-48B2-A4D7-E5549B3D8CD4}"/>
     </a:ext>
   </a:extLst>
 </a:theme>

</xml_diff>